<commit_message>
Update installation manual. Add Tenant descriptions.
</commit_message>
<xml_diff>
--- a/Manuals/2.11.0/BEXIS2110_Installation_Manual.docx
+++ b/Manuals/2.11.0/BEXIS2110_Installation_Manual.docx
@@ -487,19 +487,8 @@
           <w:i w:val="0"/>
           <w:lang w:val="en-US"/>
         </w:rPr>
-        <w:t xml:space="preserve">Roman </w:t>
-      </w:r>
-      <w:proofErr w:type="spellStart"/>
-      <w:r>
-        <w:rPr>
-          <w:rStyle w:val="SubtleEmphasis"/>
-          <w:rFonts w:cs="Arial"/>
-          <w:i w:val="0"/>
-          <w:lang w:val="en-US"/>
-        </w:rPr>
-        <w:t>Gerlach</w:t>
-      </w:r>
-      <w:proofErr w:type="spellEnd"/>
+        <w:t>Roman Gerlach</w:t>
+      </w:r>
     </w:p>
     <w:p>
       <w:pPr>
@@ -1038,7 +1027,7 @@
         </w:rPr>
         <w:fldChar w:fldCharType="separate"/>
       </w:r>
-      <w:hyperlink w:anchor="_Toc468092838" w:history="1">
+      <w:hyperlink w:anchor="_Toc498347565" w:history="1">
         <w:r>
           <w:rPr>
             <w:rStyle w:val="Hyperlink"/>
@@ -1080,7 +1069,7 @@
             <w:noProof/>
             <w:webHidden/>
           </w:rPr>
-          <w:instrText xml:space="preserve"> PAGEREF _Toc468092838 \h </w:instrText>
+          <w:instrText xml:space="preserve"> PAGEREF _Toc498347565 \h </w:instrText>
         </w:r>
         <w:r>
           <w:rPr>
@@ -1124,7 +1113,7 @@
           <w:lang w:eastAsia="de-DE"/>
         </w:rPr>
       </w:pPr>
-      <w:hyperlink w:anchor="_Toc468092839" w:history="1">
+      <w:hyperlink w:anchor="_Toc498347566" w:history="1">
         <w:r>
           <w:rPr>
             <w:rStyle w:val="Hyperlink"/>
@@ -1168,7 +1157,7 @@
             <w:noProof/>
             <w:webHidden/>
           </w:rPr>
-          <w:instrText xml:space="preserve"> PAGEREF _Toc468092839 \h </w:instrText>
+          <w:instrText xml:space="preserve"> PAGEREF _Toc498347566 \h </w:instrText>
         </w:r>
         <w:r>
           <w:rPr>
@@ -1212,7 +1201,7 @@
           <w:lang w:eastAsia="de-DE"/>
         </w:rPr>
       </w:pPr>
-      <w:hyperlink w:anchor="_Toc468092840" w:history="1">
+      <w:hyperlink w:anchor="_Toc498347567" w:history="1">
         <w:r>
           <w:rPr>
             <w:rStyle w:val="Hyperlink"/>
@@ -1256,7 +1245,7 @@
             <w:noProof/>
             <w:webHidden/>
           </w:rPr>
-          <w:instrText xml:space="preserve"> PAGEREF _Toc468092840 \h </w:instrText>
+          <w:instrText xml:space="preserve"> PAGEREF _Toc498347567 \h </w:instrText>
         </w:r>
         <w:r>
           <w:rPr>
@@ -1300,7 +1289,7 @@
           <w:lang w:eastAsia="de-DE"/>
         </w:rPr>
       </w:pPr>
-      <w:hyperlink w:anchor="_Toc468092841" w:history="1">
+      <w:hyperlink w:anchor="_Toc498347568" w:history="1">
         <w:r>
           <w:rPr>
             <w:rStyle w:val="Hyperlink"/>
@@ -1344,7 +1333,7 @@
             <w:noProof/>
             <w:webHidden/>
           </w:rPr>
-          <w:instrText xml:space="preserve"> PAGEREF _Toc468092841 \h </w:instrText>
+          <w:instrText xml:space="preserve"> PAGEREF _Toc498347568 \h </w:instrText>
         </w:r>
         <w:r>
           <w:rPr>
@@ -1388,7 +1377,7 @@
           <w:lang w:eastAsia="de-DE"/>
         </w:rPr>
       </w:pPr>
-      <w:hyperlink w:anchor="_Toc468092842" w:history="1">
+      <w:hyperlink w:anchor="_Toc498347569" w:history="1">
         <w:r>
           <w:rPr>
             <w:rStyle w:val="Hyperlink"/>
@@ -1432,7 +1421,7 @@
             <w:noProof/>
             <w:webHidden/>
           </w:rPr>
-          <w:instrText xml:space="preserve"> PAGEREF _Toc468092842 \h </w:instrText>
+          <w:instrText xml:space="preserve"> PAGEREF _Toc498347569 \h </w:instrText>
         </w:r>
         <w:r>
           <w:rPr>
@@ -1475,7 +1464,7 @@
           <w:lang w:eastAsia="de-DE"/>
         </w:rPr>
       </w:pPr>
-      <w:hyperlink w:anchor="_Toc468092843" w:history="1">
+      <w:hyperlink w:anchor="_Toc498347570" w:history="1">
         <w:r>
           <w:rPr>
             <w:rStyle w:val="Hyperlink"/>
@@ -1503,7 +1492,7 @@
             <w:noProof/>
             <w:webHidden/>
           </w:rPr>
-          <w:instrText xml:space="preserve"> PAGEREF _Toc468092843 \h </w:instrText>
+          <w:instrText xml:space="preserve"> PAGEREF _Toc498347570 \h </w:instrText>
         </w:r>
         <w:r>
           <w:rPr>
@@ -1546,7 +1535,7 @@
           <w:lang w:eastAsia="de-DE"/>
         </w:rPr>
       </w:pPr>
-      <w:hyperlink w:anchor="_Toc468092844" w:history="1">
+      <w:hyperlink w:anchor="_Toc498347571" w:history="1">
         <w:r>
           <w:rPr>
             <w:rStyle w:val="Hyperlink"/>
@@ -1574,7 +1563,7 @@
             <w:noProof/>
             <w:webHidden/>
           </w:rPr>
-          <w:instrText xml:space="preserve"> PAGEREF _Toc468092844 \h </w:instrText>
+          <w:instrText xml:space="preserve"> PAGEREF _Toc498347571 \h </w:instrText>
         </w:r>
         <w:r>
           <w:rPr>
@@ -1594,7 +1583,7 @@
             <w:noProof/>
             <w:webHidden/>
           </w:rPr>
-          <w:t>3</w:t>
+          <w:t>4</w:t>
         </w:r>
         <w:r>
           <w:rPr>
@@ -1618,7 +1607,7 @@
           <w:lang w:eastAsia="de-DE"/>
         </w:rPr>
       </w:pPr>
-      <w:hyperlink w:anchor="_Toc468092845" w:history="1">
+      <w:hyperlink w:anchor="_Toc498347572" w:history="1">
         <w:r>
           <w:rPr>
             <w:rStyle w:val="Hyperlink"/>
@@ -1662,7 +1651,7 @@
             <w:noProof/>
             <w:webHidden/>
           </w:rPr>
-          <w:instrText xml:space="preserve"> PAGEREF _Toc468092845 \h </w:instrText>
+          <w:instrText xml:space="preserve"> PAGEREF _Toc498347572 \h </w:instrText>
         </w:r>
         <w:r>
           <w:rPr>
@@ -1706,7 +1695,7 @@
           <w:lang w:eastAsia="de-DE"/>
         </w:rPr>
       </w:pPr>
-      <w:hyperlink w:anchor="_Toc468092846" w:history="1">
+      <w:hyperlink w:anchor="_Toc498347573" w:history="1">
         <w:r>
           <w:rPr>
             <w:rStyle w:val="Hyperlink"/>
@@ -1750,7 +1739,7 @@
             <w:noProof/>
             <w:webHidden/>
           </w:rPr>
-          <w:instrText xml:space="preserve"> PAGEREF _Toc468092846 \h </w:instrText>
+          <w:instrText xml:space="preserve"> PAGEREF _Toc498347573 \h </w:instrText>
         </w:r>
         <w:r>
           <w:rPr>
@@ -1794,7 +1783,7 @@
           <w:lang w:eastAsia="de-DE"/>
         </w:rPr>
       </w:pPr>
-      <w:hyperlink w:anchor="_Toc468092847" w:history="1">
+      <w:hyperlink w:anchor="_Toc498347574" w:history="1">
         <w:r>
           <w:rPr>
             <w:rStyle w:val="Hyperlink"/>
@@ -1838,7 +1827,7 @@
             <w:noProof/>
             <w:webHidden/>
           </w:rPr>
-          <w:instrText xml:space="preserve"> PAGEREF _Toc468092847 \h </w:instrText>
+          <w:instrText xml:space="preserve"> PAGEREF _Toc498347574 \h </w:instrText>
         </w:r>
         <w:r>
           <w:rPr>
@@ -1858,7 +1847,7 @@
             <w:noProof/>
             <w:webHidden/>
           </w:rPr>
-          <w:t>4</w:t>
+          <w:t>5</w:t>
         </w:r>
         <w:r>
           <w:rPr>
@@ -1882,7 +1871,7 @@
           <w:lang w:eastAsia="de-DE"/>
         </w:rPr>
       </w:pPr>
-      <w:hyperlink w:anchor="_Toc468092848" w:history="1">
+      <w:hyperlink w:anchor="_Toc498347575" w:history="1">
         <w:r>
           <w:rPr>
             <w:rStyle w:val="Hyperlink"/>
@@ -1924,7 +1913,7 @@
             <w:noProof/>
             <w:webHidden/>
           </w:rPr>
-          <w:instrText xml:space="preserve"> PAGEREF _Toc468092848 \h </w:instrText>
+          <w:instrText xml:space="preserve"> PAGEREF _Toc498347575 \h </w:instrText>
         </w:r>
         <w:r>
           <w:rPr>
@@ -1968,7 +1957,7 @@
           <w:lang w:eastAsia="de-DE"/>
         </w:rPr>
       </w:pPr>
-      <w:hyperlink w:anchor="_Toc468092849" w:history="1">
+      <w:hyperlink w:anchor="_Toc498347576" w:history="1">
         <w:r>
           <w:rPr>
             <w:rStyle w:val="Hyperlink"/>
@@ -2012,7 +2001,7 @@
             <w:noProof/>
             <w:webHidden/>
           </w:rPr>
-          <w:instrText xml:space="preserve"> PAGEREF _Toc468092849 \h </w:instrText>
+          <w:instrText xml:space="preserve"> PAGEREF _Toc498347576 \h </w:instrText>
         </w:r>
         <w:r>
           <w:rPr>
@@ -2056,7 +2045,7 @@
           <w:lang w:eastAsia="de-DE"/>
         </w:rPr>
       </w:pPr>
-      <w:hyperlink w:anchor="_Toc468092850" w:history="1">
+      <w:hyperlink w:anchor="_Toc498347577" w:history="1">
         <w:r>
           <w:rPr>
             <w:rStyle w:val="Hyperlink"/>
@@ -2098,7 +2087,7 @@
             <w:noProof/>
             <w:webHidden/>
           </w:rPr>
-          <w:instrText xml:space="preserve"> PAGEREF _Toc468092850 \h </w:instrText>
+          <w:instrText xml:space="preserve"> PAGEREF _Toc498347577 \h </w:instrText>
         </w:r>
         <w:r>
           <w:rPr>
@@ -2142,7 +2131,7 @@
           <w:lang w:eastAsia="de-DE"/>
         </w:rPr>
       </w:pPr>
-      <w:hyperlink w:anchor="_Toc468092851" w:history="1">
+      <w:hyperlink w:anchor="_Toc498347578" w:history="1">
         <w:r>
           <w:rPr>
             <w:rStyle w:val="Hyperlink"/>
@@ -2186,7 +2175,7 @@
             <w:noProof/>
             <w:webHidden/>
           </w:rPr>
-          <w:instrText xml:space="preserve"> PAGEREF _Toc468092851 \h </w:instrText>
+          <w:instrText xml:space="preserve"> PAGEREF _Toc498347578 \h </w:instrText>
         </w:r>
         <w:r>
           <w:rPr>
@@ -2206,7 +2195,7 @@
             <w:noProof/>
             <w:webHidden/>
           </w:rPr>
-          <w:t>10</w:t>
+          <w:t>11</w:t>
         </w:r>
         <w:r>
           <w:rPr>
@@ -2230,7 +2219,7 @@
           <w:lang w:eastAsia="de-DE"/>
         </w:rPr>
       </w:pPr>
-      <w:hyperlink w:anchor="_Toc468092852" w:history="1">
+      <w:hyperlink w:anchor="_Toc498347579" w:history="1">
         <w:r>
           <w:rPr>
             <w:rStyle w:val="Hyperlink"/>
@@ -2274,7 +2263,7 @@
             <w:noProof/>
             <w:webHidden/>
           </w:rPr>
-          <w:instrText xml:space="preserve"> PAGEREF _Toc468092852 \h </w:instrText>
+          <w:instrText xml:space="preserve"> PAGEREF _Toc498347579 \h </w:instrText>
         </w:r>
         <w:r>
           <w:rPr>
@@ -2294,7 +2283,7 @@
             <w:noProof/>
             <w:webHidden/>
           </w:rPr>
-          <w:t>11</w:t>
+          <w:t>12</w:t>
         </w:r>
         <w:r>
           <w:rPr>
@@ -2318,7 +2307,7 @@
           <w:lang w:eastAsia="de-DE"/>
         </w:rPr>
       </w:pPr>
-      <w:hyperlink w:anchor="_Toc468092853" w:history="1">
+      <w:hyperlink w:anchor="_Toc498347580" w:history="1">
         <w:r>
           <w:rPr>
             <w:rStyle w:val="Hyperlink"/>
@@ -2360,7 +2349,7 @@
             <w:noProof/>
             <w:webHidden/>
           </w:rPr>
-          <w:instrText xml:space="preserve"> PAGEREF _Toc468092853 \h </w:instrText>
+          <w:instrText xml:space="preserve"> PAGEREF _Toc498347580 \h </w:instrText>
         </w:r>
         <w:r>
           <w:rPr>
@@ -2380,7 +2369,7 @@
             <w:noProof/>
             <w:webHidden/>
           </w:rPr>
-          <w:t>11</w:t>
+          <w:t>12</w:t>
         </w:r>
         <w:r>
           <w:rPr>
@@ -2404,7 +2393,7 @@
           <w:lang w:eastAsia="de-DE"/>
         </w:rPr>
       </w:pPr>
-      <w:hyperlink w:anchor="_Toc468092854" w:history="1">
+      <w:hyperlink w:anchor="_Toc498347581" w:history="1">
         <w:r>
           <w:rPr>
             <w:rStyle w:val="Hyperlink"/>
@@ -2448,7 +2437,7 @@
             <w:noProof/>
             <w:webHidden/>
           </w:rPr>
-          <w:instrText xml:space="preserve"> PAGEREF _Toc468092854 \h </w:instrText>
+          <w:instrText xml:space="preserve"> PAGEREF _Toc498347581 \h </w:instrText>
         </w:r>
         <w:r>
           <w:rPr>
@@ -2468,7 +2457,7 @@
             <w:noProof/>
             <w:webHidden/>
           </w:rPr>
-          <w:t>11</w:t>
+          <w:t>12</w:t>
         </w:r>
         <w:r>
           <w:rPr>
@@ -2492,7 +2481,7 @@
           <w:lang w:eastAsia="de-DE"/>
         </w:rPr>
       </w:pPr>
-      <w:hyperlink w:anchor="_Toc468092855" w:history="1">
+      <w:hyperlink w:anchor="_Toc498347582" w:history="1">
         <w:r>
           <w:rPr>
             <w:rStyle w:val="Hyperlink"/>
@@ -2536,7 +2525,7 @@
             <w:noProof/>
             <w:webHidden/>
           </w:rPr>
-          <w:instrText xml:space="preserve"> PAGEREF _Toc468092855 \h </w:instrText>
+          <w:instrText xml:space="preserve"> PAGEREF _Toc498347582 \h </w:instrText>
         </w:r>
         <w:r>
           <w:rPr>
@@ -2556,7 +2545,7 @@
             <w:noProof/>
             <w:webHidden/>
           </w:rPr>
-          <w:t>11</w:t>
+          <w:t>12</w:t>
         </w:r>
         <w:r>
           <w:rPr>
@@ -2580,7 +2569,7 @@
           <w:lang w:eastAsia="de-DE"/>
         </w:rPr>
       </w:pPr>
-      <w:hyperlink w:anchor="_Toc468092856" w:history="1">
+      <w:hyperlink w:anchor="_Toc498347583" w:history="1">
         <w:r>
           <w:rPr>
             <w:rStyle w:val="Hyperlink"/>
@@ -2624,7 +2613,7 @@
             <w:noProof/>
             <w:webHidden/>
           </w:rPr>
-          <w:instrText xml:space="preserve"> PAGEREF _Toc468092856 \h </w:instrText>
+          <w:instrText xml:space="preserve"> PAGEREF _Toc498347583 \h </w:instrText>
         </w:r>
         <w:r>
           <w:rPr>
@@ -2644,7 +2633,7 @@
             <w:noProof/>
             <w:webHidden/>
           </w:rPr>
-          <w:t>11</w:t>
+          <w:t>12</w:t>
         </w:r>
         <w:r>
           <w:rPr>
@@ -2668,7 +2657,7 @@
           <w:lang w:eastAsia="de-DE"/>
         </w:rPr>
       </w:pPr>
-      <w:hyperlink w:anchor="_Toc468092857" w:history="1">
+      <w:hyperlink w:anchor="_Toc498347584" w:history="1">
         <w:r>
           <w:rPr>
             <w:rStyle w:val="Hyperlink"/>
@@ -2712,7 +2701,7 @@
             <w:noProof/>
             <w:webHidden/>
           </w:rPr>
-          <w:instrText xml:space="preserve"> PAGEREF _Toc468092857 \h </w:instrText>
+          <w:instrText xml:space="preserve"> PAGEREF _Toc498347584 \h </w:instrText>
         </w:r>
         <w:r>
           <w:rPr>
@@ -2732,7 +2721,7 @@
             <w:noProof/>
             <w:webHidden/>
           </w:rPr>
-          <w:t>12</w:t>
+          <w:t>13</w:t>
         </w:r>
         <w:r>
           <w:rPr>
@@ -2755,7 +2744,7 @@
           <w:lang w:eastAsia="de-DE"/>
         </w:rPr>
       </w:pPr>
-      <w:hyperlink w:anchor="_Toc468092858" w:history="1">
+      <w:hyperlink w:anchor="_Toc498347585" w:history="1">
         <w:r>
           <w:rPr>
             <w:rStyle w:val="Hyperlink"/>
@@ -2783,7 +2772,7 @@
             <w:noProof/>
             <w:webHidden/>
           </w:rPr>
-          <w:instrText xml:space="preserve"> PAGEREF _Toc468092858 \h </w:instrText>
+          <w:instrText xml:space="preserve"> PAGEREF _Toc498347585 \h </w:instrText>
         </w:r>
         <w:r>
           <w:rPr>
@@ -2803,7 +2792,7 @@
             <w:noProof/>
             <w:webHidden/>
           </w:rPr>
-          <w:t>12</w:t>
+          <w:t>13</w:t>
         </w:r>
         <w:r>
           <w:rPr>
@@ -2826,7 +2815,7 @@
           <w:lang w:eastAsia="de-DE"/>
         </w:rPr>
       </w:pPr>
-      <w:hyperlink w:anchor="_Toc468092859" w:history="1">
+      <w:hyperlink w:anchor="_Toc498347586" w:history="1">
         <w:r>
           <w:rPr>
             <w:rStyle w:val="Hyperlink"/>
@@ -2854,7 +2843,7 @@
             <w:noProof/>
             <w:webHidden/>
           </w:rPr>
-          <w:instrText xml:space="preserve"> PAGEREF _Toc468092859 \h </w:instrText>
+          <w:instrText xml:space="preserve"> PAGEREF _Toc498347586 \h </w:instrText>
         </w:r>
         <w:r>
           <w:rPr>
@@ -2874,7 +2863,7 @@
             <w:noProof/>
             <w:webHidden/>
           </w:rPr>
-          <w:t>13</w:t>
+          <w:t>14</w:t>
         </w:r>
         <w:r>
           <w:rPr>
@@ -2898,7 +2887,7 @@
           <w:lang w:eastAsia="de-DE"/>
         </w:rPr>
       </w:pPr>
-      <w:hyperlink w:anchor="_Toc468092860" w:history="1">
+      <w:hyperlink w:anchor="_Toc498347587" w:history="1">
         <w:r>
           <w:rPr>
             <w:rStyle w:val="Hyperlink"/>
@@ -2942,7 +2931,7 @@
             <w:noProof/>
             <w:webHidden/>
           </w:rPr>
-          <w:instrText xml:space="preserve"> PAGEREF _Toc468092860 \h </w:instrText>
+          <w:instrText xml:space="preserve"> PAGEREF _Toc498347587 \h </w:instrText>
         </w:r>
         <w:r>
           <w:rPr>
@@ -2962,7 +2951,7 @@
             <w:noProof/>
             <w:webHidden/>
           </w:rPr>
-          <w:t>15</w:t>
+          <w:t>16</w:t>
         </w:r>
         <w:r>
           <w:rPr>
@@ -2986,7 +2975,7 @@
           <w:lang w:eastAsia="de-DE"/>
         </w:rPr>
       </w:pPr>
-      <w:hyperlink w:anchor="_Toc468092861" w:history="1">
+      <w:hyperlink w:anchor="_Toc498347588" w:history="1">
         <w:r>
           <w:rPr>
             <w:rStyle w:val="Hyperlink"/>
@@ -3030,95 +3019,7 @@
             <w:noProof/>
             <w:webHidden/>
           </w:rPr>
-          <w:instrText xml:space="preserve"> PAGEREF _Toc468092861 \h </w:instrText>
-        </w:r>
-        <w:r>
-          <w:rPr>
-            <w:noProof/>
-            <w:webHidden/>
-          </w:rPr>
-        </w:r>
-        <w:r>
-          <w:rPr>
-            <w:noProof/>
-            <w:webHidden/>
-          </w:rPr>
-          <w:fldChar w:fldCharType="separate"/>
-        </w:r>
-        <w:r>
-          <w:rPr>
-            <w:noProof/>
-            <w:webHidden/>
-          </w:rPr>
-          <w:t>15</w:t>
-        </w:r>
-        <w:r>
-          <w:rPr>
-            <w:noProof/>
-            <w:webHidden/>
-          </w:rPr>
-          <w:fldChar w:fldCharType="end"/>
-        </w:r>
-      </w:hyperlink>
-    </w:p>
-    <w:p>
-      <w:pPr>
-        <w:pStyle w:val="TOC2"/>
-        <w:tabs>
-          <w:tab w:val="left" w:pos="1100"/>
-          <w:tab w:val="right" w:leader="dot" w:pos="9062"/>
-        </w:tabs>
-        <w:rPr>
-          <w:rFonts w:asciiTheme="minorHAnsi" w:eastAsiaTheme="minorEastAsia" w:hAnsiTheme="minorHAnsi" w:cstheme="minorBidi"/>
-          <w:noProof/>
-          <w:lang w:eastAsia="de-DE"/>
-        </w:rPr>
-      </w:pPr>
-      <w:hyperlink w:anchor="_Toc468092862" w:history="1">
-        <w:r>
-          <w:rPr>
-            <w:rStyle w:val="Hyperlink"/>
-            <w:noProof/>
-            <w:lang w:val="en-US"/>
-          </w:rPr>
-          <w:t>4.2.2.</w:t>
-        </w:r>
-        <w:r>
-          <w:rPr>
-            <w:rFonts w:asciiTheme="minorHAnsi" w:eastAsiaTheme="minorEastAsia" w:hAnsiTheme="minorHAnsi" w:cstheme="minorBidi"/>
-            <w:noProof/>
-            <w:lang w:eastAsia="de-DE"/>
-          </w:rPr>
-          <w:tab/>
-        </w:r>
-        <w:r>
-          <w:rPr>
-            <w:rStyle w:val="Hyperlink"/>
-            <w:noProof/>
-            <w:lang w:val="en-US"/>
-          </w:rPr>
-          <w:t>Deploy Website (patch existing installation)</w:t>
-        </w:r>
-        <w:r>
-          <w:rPr>
-            <w:noProof/>
-            <w:webHidden/>
-          </w:rPr>
-          <w:tab/>
-        </w:r>
-        <w:r>
-          <w:rPr>
-            <w:noProof/>
-            <w:webHidden/>
-          </w:rPr>
-          <w:fldChar w:fldCharType="begin"/>
-        </w:r>
-        <w:r>
-          <w:rPr>
-            <w:noProof/>
-            <w:webHidden/>
-          </w:rPr>
-          <w:instrText xml:space="preserve"> PAGEREF _Toc468092862 \h </w:instrText>
+          <w:instrText xml:space="preserve"> PAGEREF _Toc498347588 \h </w:instrText>
         </w:r>
         <w:r>
           <w:rPr>
@@ -3162,14 +3063,14 @@
           <w:lang w:eastAsia="de-DE"/>
         </w:rPr>
       </w:pPr>
-      <w:hyperlink w:anchor="_Toc468092863" w:history="1">
+      <w:hyperlink w:anchor="_Toc498347589" w:history="1">
         <w:r>
           <w:rPr>
             <w:rStyle w:val="Hyperlink"/>
             <w:noProof/>
             <w:lang w:val="en-US"/>
           </w:rPr>
-          <w:t>4.2.3.</w:t>
+          <w:t>4.2.2.</w:t>
         </w:r>
         <w:r>
           <w:rPr>
@@ -3185,7 +3086,7 @@
             <w:noProof/>
             <w:lang w:val="en-US"/>
           </w:rPr>
-          <w:t>SSL Setup</w:t>
+          <w:t>Deploy Website (patch existing installation)</w:t>
         </w:r>
         <w:r>
           <w:rPr>
@@ -3206,7 +3107,7 @@
             <w:noProof/>
             <w:webHidden/>
           </w:rPr>
-          <w:instrText xml:space="preserve"> PAGEREF _Toc468092863 \h </w:instrText>
+          <w:instrText xml:space="preserve"> PAGEREF _Toc498347589 \h </w:instrText>
         </w:r>
         <w:r>
           <w:rPr>
@@ -3226,7 +3127,7 @@
             <w:noProof/>
             <w:webHidden/>
           </w:rPr>
-          <w:t>16</w:t>
+          <w:t>17</w:t>
         </w:r>
         <w:r>
           <w:rPr>
@@ -3250,13 +3151,101 @@
           <w:lang w:eastAsia="de-DE"/>
         </w:rPr>
       </w:pPr>
-      <w:hyperlink w:anchor="_Toc468092864" w:history="1">
+      <w:hyperlink w:anchor="_Toc498347590" w:history="1">
         <w:r>
           <w:rPr>
             <w:rStyle w:val="Hyperlink"/>
             <w:noProof/>
             <w:lang w:val="en-US"/>
           </w:rPr>
+          <w:t>4.2.3.</w:t>
+        </w:r>
+        <w:r>
+          <w:rPr>
+            <w:rFonts w:asciiTheme="minorHAnsi" w:eastAsiaTheme="minorEastAsia" w:hAnsiTheme="minorHAnsi" w:cstheme="minorBidi"/>
+            <w:noProof/>
+            <w:lang w:eastAsia="de-DE"/>
+          </w:rPr>
+          <w:tab/>
+        </w:r>
+        <w:r>
+          <w:rPr>
+            <w:rStyle w:val="Hyperlink"/>
+            <w:noProof/>
+            <w:lang w:val="en-US"/>
+          </w:rPr>
+          <w:t>SSL Setup</w:t>
+        </w:r>
+        <w:r>
+          <w:rPr>
+            <w:noProof/>
+            <w:webHidden/>
+          </w:rPr>
+          <w:tab/>
+        </w:r>
+        <w:r>
+          <w:rPr>
+            <w:noProof/>
+            <w:webHidden/>
+          </w:rPr>
+          <w:fldChar w:fldCharType="begin"/>
+        </w:r>
+        <w:r>
+          <w:rPr>
+            <w:noProof/>
+            <w:webHidden/>
+          </w:rPr>
+          <w:instrText xml:space="preserve"> PAGEREF _Toc498347590 \h </w:instrText>
+        </w:r>
+        <w:r>
+          <w:rPr>
+            <w:noProof/>
+            <w:webHidden/>
+          </w:rPr>
+        </w:r>
+        <w:r>
+          <w:rPr>
+            <w:noProof/>
+            <w:webHidden/>
+          </w:rPr>
+          <w:fldChar w:fldCharType="separate"/>
+        </w:r>
+        <w:r>
+          <w:rPr>
+            <w:noProof/>
+            <w:webHidden/>
+          </w:rPr>
+          <w:t>17</w:t>
+        </w:r>
+        <w:r>
+          <w:rPr>
+            <w:noProof/>
+            <w:webHidden/>
+          </w:rPr>
+          <w:fldChar w:fldCharType="end"/>
+        </w:r>
+      </w:hyperlink>
+    </w:p>
+    <w:p>
+      <w:pPr>
+        <w:pStyle w:val="TOC3"/>
+        <w:tabs>
+          <w:tab w:val="left" w:pos="1320"/>
+          <w:tab w:val="right" w:leader="dot" w:pos="9062"/>
+        </w:tabs>
+        <w:rPr>
+          <w:rFonts w:asciiTheme="minorHAnsi" w:eastAsiaTheme="minorEastAsia" w:hAnsiTheme="minorHAnsi" w:cstheme="minorBidi"/>
+          <w:noProof/>
+          <w:lang w:eastAsia="de-DE"/>
+        </w:rPr>
+      </w:pPr>
+      <w:hyperlink w:anchor="_Toc498347591" w:history="1">
+        <w:r>
+          <w:rPr>
+            <w:rStyle w:val="Hyperlink"/>
+            <w:noProof/>
+            <w:lang w:val="en-US"/>
+          </w:rPr>
           <w:t>4.2.4.</w:t>
         </w:r>
         <w:r>
@@ -3294,7 +3283,7 @@
             <w:noProof/>
             <w:webHidden/>
           </w:rPr>
-          <w:instrText xml:space="preserve"> PAGEREF _Toc468092864 \h </w:instrText>
+          <w:instrText xml:space="preserve"> PAGEREF _Toc498347591 \h </w:instrText>
         </w:r>
         <w:r>
           <w:rPr>
@@ -3314,7 +3303,7 @@
             <w:noProof/>
             <w:webHidden/>
           </w:rPr>
-          <w:t>18</w:t>
+          <w:t>19</w:t>
         </w:r>
         <w:r>
           <w:rPr>
@@ -3338,7 +3327,7 @@
           <w:lang w:eastAsia="de-DE"/>
         </w:rPr>
       </w:pPr>
-      <w:hyperlink w:anchor="_Toc468092865" w:history="1">
+      <w:hyperlink w:anchor="_Toc498347592" w:history="1">
         <w:r>
           <w:rPr>
             <w:rStyle w:val="Hyperlink"/>
@@ -3382,7 +3371,7 @@
             <w:noProof/>
             <w:webHidden/>
           </w:rPr>
-          <w:instrText xml:space="preserve"> PAGEREF _Toc468092865 \h </w:instrText>
+          <w:instrText xml:space="preserve"> PAGEREF _Toc498347592 \h </w:instrText>
         </w:r>
         <w:r>
           <w:rPr>
@@ -3402,7 +3391,7 @@
             <w:noProof/>
             <w:webHidden/>
           </w:rPr>
-          <w:t>18</w:t>
+          <w:t>19</w:t>
         </w:r>
         <w:r>
           <w:rPr>
@@ -3425,7 +3414,7 @@
           <w:lang w:eastAsia="de-DE"/>
         </w:rPr>
       </w:pPr>
-      <w:hyperlink w:anchor="_Toc468092866" w:history="1">
+      <w:hyperlink w:anchor="_Toc498347593" w:history="1">
         <w:r>
           <w:rPr>
             <w:rStyle w:val="Hyperlink"/>
@@ -3453,7 +3442,7 @@
             <w:noProof/>
             <w:webHidden/>
           </w:rPr>
-          <w:instrText xml:space="preserve"> PAGEREF _Toc468092866 \h </w:instrText>
+          <w:instrText xml:space="preserve"> PAGEREF _Toc498347593 \h </w:instrText>
         </w:r>
         <w:r>
           <w:rPr>
@@ -3473,7 +3462,7 @@
             <w:noProof/>
             <w:webHidden/>
           </w:rPr>
-          <w:t>18</w:t>
+          <w:t>19</w:t>
         </w:r>
         <w:r>
           <w:rPr>
@@ -3496,7 +3485,7 @@
           <w:lang w:eastAsia="de-DE"/>
         </w:rPr>
       </w:pPr>
-      <w:hyperlink w:anchor="_Toc468092867" w:history="1">
+      <w:hyperlink w:anchor="_Toc498347594" w:history="1">
         <w:r>
           <w:rPr>
             <w:rStyle w:val="Hyperlink"/>
@@ -3523,7 +3512,7 @@
             <w:noProof/>
             <w:webHidden/>
           </w:rPr>
-          <w:instrText xml:space="preserve"> PAGEREF _Toc468092867 \h </w:instrText>
+          <w:instrText xml:space="preserve"> PAGEREF _Toc498347594 \h </w:instrText>
         </w:r>
         <w:r>
           <w:rPr>
@@ -3543,7 +3532,7 @@
             <w:noProof/>
             <w:webHidden/>
           </w:rPr>
-          <w:t>19</w:t>
+          <w:t>20</w:t>
         </w:r>
         <w:r>
           <w:rPr>
@@ -3566,7 +3555,7 @@
           <w:lang w:eastAsia="de-DE"/>
         </w:rPr>
       </w:pPr>
-      <w:hyperlink w:anchor="_Toc468092868" w:history="1">
+      <w:hyperlink w:anchor="_Toc498347595" w:history="1">
         <w:r>
           <w:rPr>
             <w:rStyle w:val="Hyperlink"/>
@@ -3594,7 +3583,7 @@
             <w:noProof/>
             <w:webHidden/>
           </w:rPr>
-          <w:instrText xml:space="preserve"> PAGEREF _Toc468092868 \h </w:instrText>
+          <w:instrText xml:space="preserve"> PAGEREF _Toc498347595 \h </w:instrText>
         </w:r>
         <w:r>
           <w:rPr>
@@ -3614,7 +3603,7 @@
             <w:noProof/>
             <w:webHidden/>
           </w:rPr>
-          <w:t>19</w:t>
+          <w:t>20</w:t>
         </w:r>
         <w:r>
           <w:rPr>
@@ -3637,7 +3626,7 @@
           <w:lang w:eastAsia="de-DE"/>
         </w:rPr>
       </w:pPr>
-      <w:hyperlink w:anchor="_Toc468092869" w:history="1">
+      <w:hyperlink w:anchor="_Toc498347596" w:history="1">
         <w:r>
           <w:rPr>
             <w:rStyle w:val="Hyperlink"/>
@@ -3665,7 +3654,7 @@
             <w:noProof/>
             <w:webHidden/>
           </w:rPr>
-          <w:instrText xml:space="preserve"> PAGEREF _Toc468092869 \h </w:instrText>
+          <w:instrText xml:space="preserve"> PAGEREF _Toc498347596 \h </w:instrText>
         </w:r>
         <w:r>
           <w:rPr>
@@ -3685,7 +3674,7 @@
             <w:noProof/>
             <w:webHidden/>
           </w:rPr>
-          <w:t>19</w:t>
+          <w:t>20</w:t>
         </w:r>
         <w:r>
           <w:rPr>
@@ -3708,7 +3697,7 @@
           <w:lang w:eastAsia="de-DE"/>
         </w:rPr>
       </w:pPr>
-      <w:hyperlink w:anchor="_Toc468092870" w:history="1">
+      <w:hyperlink w:anchor="_Toc498347597" w:history="1">
         <w:r>
           <w:rPr>
             <w:rStyle w:val="Hyperlink"/>
@@ -3736,7 +3725,7 @@
             <w:noProof/>
             <w:webHidden/>
           </w:rPr>
-          <w:instrText xml:space="preserve"> PAGEREF _Toc468092870 \h </w:instrText>
+          <w:instrText xml:space="preserve"> PAGEREF _Toc498347597 \h </w:instrText>
         </w:r>
         <w:r>
           <w:rPr>
@@ -3756,7 +3745,219 @@
             <w:noProof/>
             <w:webHidden/>
           </w:rPr>
-          <w:t>19</w:t>
+          <w:t>20</w:t>
+        </w:r>
+        <w:r>
+          <w:rPr>
+            <w:noProof/>
+            <w:webHidden/>
+          </w:rPr>
+          <w:fldChar w:fldCharType="end"/>
+        </w:r>
+      </w:hyperlink>
+    </w:p>
+    <w:p>
+      <w:pPr>
+        <w:pStyle w:val="TOC1"/>
+        <w:tabs>
+          <w:tab w:val="right" w:leader="dot" w:pos="9062"/>
+        </w:tabs>
+        <w:rPr>
+          <w:rFonts w:asciiTheme="minorHAnsi" w:eastAsiaTheme="minorEastAsia" w:hAnsiTheme="minorHAnsi" w:cstheme="minorBidi"/>
+          <w:noProof/>
+          <w:lang w:eastAsia="de-DE"/>
+        </w:rPr>
+      </w:pPr>
+      <w:hyperlink w:anchor="_Toc498347598" w:history="1">
+        <w:r>
+          <w:rPr>
+            <w:rStyle w:val="Hyperlink"/>
+            <w:noProof/>
+            <w:lang w:val="en-US"/>
+          </w:rPr>
+          <w:t>The substitute of the desired Tenant</w:t>
+        </w:r>
+        <w:r>
+          <w:rPr>
+            <w:noProof/>
+            <w:webHidden/>
+          </w:rPr>
+          <w:tab/>
+        </w:r>
+        <w:r>
+          <w:rPr>
+            <w:noProof/>
+            <w:webHidden/>
+          </w:rPr>
+          <w:fldChar w:fldCharType="begin"/>
+        </w:r>
+        <w:r>
+          <w:rPr>
+            <w:noProof/>
+            <w:webHidden/>
+          </w:rPr>
+          <w:instrText xml:space="preserve"> PAGEREF _Toc498347598 \h </w:instrText>
+        </w:r>
+        <w:r>
+          <w:rPr>
+            <w:noProof/>
+            <w:webHidden/>
+          </w:rPr>
+        </w:r>
+        <w:r>
+          <w:rPr>
+            <w:noProof/>
+            <w:webHidden/>
+          </w:rPr>
+          <w:fldChar w:fldCharType="separate"/>
+        </w:r>
+        <w:r>
+          <w:rPr>
+            <w:noProof/>
+            <w:webHidden/>
+          </w:rPr>
+          <w:t>20</w:t>
+        </w:r>
+        <w:r>
+          <w:rPr>
+            <w:noProof/>
+            <w:webHidden/>
+          </w:rPr>
+          <w:fldChar w:fldCharType="end"/>
+        </w:r>
+      </w:hyperlink>
+    </w:p>
+    <w:p>
+      <w:pPr>
+        <w:pStyle w:val="TOC2"/>
+        <w:tabs>
+          <w:tab w:val="right" w:leader="dot" w:pos="9062"/>
+        </w:tabs>
+        <w:rPr>
+          <w:rFonts w:asciiTheme="minorHAnsi" w:eastAsiaTheme="minorEastAsia" w:hAnsiTheme="minorHAnsi" w:cstheme="minorBidi"/>
+          <w:noProof/>
+          <w:lang w:eastAsia="de-DE"/>
+        </w:rPr>
+      </w:pPr>
+      <w:hyperlink w:anchor="_Toc498347599" w:history="1">
+        <w:r>
+          <w:rPr>
+            <w:rStyle w:val="Hyperlink"/>
+            <w:noProof/>
+            <w:lang w:val="en-US"/>
+          </w:rPr>
+          <w:t>Tenants.Catalog.xml</w:t>
+        </w:r>
+        <w:r>
+          <w:rPr>
+            <w:noProof/>
+            <w:webHidden/>
+          </w:rPr>
+          <w:tab/>
+        </w:r>
+        <w:r>
+          <w:rPr>
+            <w:noProof/>
+            <w:webHidden/>
+          </w:rPr>
+          <w:fldChar w:fldCharType="begin"/>
+        </w:r>
+        <w:r>
+          <w:rPr>
+            <w:noProof/>
+            <w:webHidden/>
+          </w:rPr>
+          <w:instrText xml:space="preserve"> PAGEREF _Toc498347599 \h </w:instrText>
+        </w:r>
+        <w:r>
+          <w:rPr>
+            <w:noProof/>
+            <w:webHidden/>
+          </w:rPr>
+        </w:r>
+        <w:r>
+          <w:rPr>
+            <w:noProof/>
+            <w:webHidden/>
+          </w:rPr>
+          <w:fldChar w:fldCharType="separate"/>
+        </w:r>
+        <w:r>
+          <w:rPr>
+            <w:noProof/>
+            <w:webHidden/>
+          </w:rPr>
+          <w:t>20</w:t>
+        </w:r>
+        <w:r>
+          <w:rPr>
+            <w:noProof/>
+            <w:webHidden/>
+          </w:rPr>
+          <w:fldChar w:fldCharType="end"/>
+        </w:r>
+      </w:hyperlink>
+    </w:p>
+    <w:p>
+      <w:pPr>
+        <w:pStyle w:val="TOC2"/>
+        <w:tabs>
+          <w:tab w:val="right" w:leader="dot" w:pos="9062"/>
+        </w:tabs>
+        <w:rPr>
+          <w:rFonts w:asciiTheme="minorHAnsi" w:eastAsiaTheme="minorEastAsia" w:hAnsiTheme="minorHAnsi" w:cstheme="minorBidi"/>
+          <w:noProof/>
+          <w:lang w:eastAsia="de-DE"/>
+        </w:rPr>
+      </w:pPr>
+      <w:hyperlink w:anchor="_Toc498347600" w:history="1">
+        <w:r>
+          <w:rPr>
+            <w:rStyle w:val="Hyperlink"/>
+            <w:noProof/>
+          </w:rPr>
+          <w:t>Manage Tenants Folder</w:t>
+        </w:r>
+        <w:r>
+          <w:rPr>
+            <w:noProof/>
+            <w:webHidden/>
+          </w:rPr>
+          <w:tab/>
+        </w:r>
+        <w:r>
+          <w:rPr>
+            <w:noProof/>
+            <w:webHidden/>
+          </w:rPr>
+          <w:fldChar w:fldCharType="begin"/>
+        </w:r>
+        <w:r>
+          <w:rPr>
+            <w:noProof/>
+            <w:webHidden/>
+          </w:rPr>
+          <w:instrText xml:space="preserve"> PAGEREF _Toc498347600 \h </w:instrText>
+        </w:r>
+        <w:r>
+          <w:rPr>
+            <w:noProof/>
+            <w:webHidden/>
+          </w:rPr>
+        </w:r>
+        <w:r>
+          <w:rPr>
+            <w:noProof/>
+            <w:webHidden/>
+          </w:rPr>
+          <w:fldChar w:fldCharType="separate"/>
+        </w:r>
+        <w:r>
+          <w:rPr>
+            <w:noProof/>
+            <w:webHidden/>
+          </w:rPr>
+          <w:t>21</w:t>
         </w:r>
         <w:r>
           <w:rPr>
@@ -3795,9 +3996,8 @@
         </w:numPr>
         <w:jc w:val="both"/>
       </w:pPr>
-      <w:bookmarkStart w:id="0" w:name="_Toc468092838"/>
-      <w:r>
-        <w:lastRenderedPageBreak/>
+      <w:bookmarkStart w:id="0" w:name="_Toc498347565"/>
+      <w:r>
         <w:t>BEXIS</w:t>
       </w:r>
       <w:r>
@@ -3919,7 +4119,7 @@
           <w:lang w:val="en-US"/>
         </w:rPr>
       </w:pPr>
-      <w:bookmarkStart w:id="1" w:name="_Toc468092839"/>
+      <w:bookmarkStart w:id="1" w:name="_Toc498347566"/>
       <w:r>
         <w:rPr>
           <w:lang w:val="en-US"/>
@@ -4000,7 +4200,7 @@
           <w:lang w:val="en-US"/>
         </w:rPr>
       </w:pPr>
-      <w:bookmarkStart w:id="2" w:name="_Toc468092840"/>
+      <w:bookmarkStart w:id="2" w:name="_Toc498347567"/>
       <w:r>
         <w:rPr>
           <w:lang w:val="en-US"/>
@@ -4165,7 +4365,7 @@
           <w:lang w:val="en-US"/>
         </w:rPr>
       </w:pPr>
-      <w:bookmarkStart w:id="3" w:name="_Toc468092841"/>
+      <w:bookmarkStart w:id="3" w:name="_Toc498347568"/>
       <w:r>
         <w:rPr>
           <w:lang w:val="en-US"/>
@@ -4219,7 +4419,7 @@
           <w:lang w:val="en-US"/>
         </w:rPr>
       </w:pPr>
-      <w:bookmarkStart w:id="4" w:name="_Toc468092842"/>
+      <w:bookmarkStart w:id="4" w:name="_Toc498347569"/>
       <w:r>
         <w:rPr>
           <w:lang w:val="en-US"/>
@@ -4236,7 +4436,7 @@
           <w:lang w:val="en-US"/>
         </w:rPr>
       </w:pPr>
-      <w:bookmarkStart w:id="5" w:name="_Toc468092843"/>
+      <w:bookmarkStart w:id="5" w:name="_Toc498347570"/>
       <w:r>
         <w:rPr>
           <w:lang w:val="en-US"/>
@@ -4361,11 +4561,12 @@
           <w:lang w:val="en-US"/>
         </w:rPr>
       </w:pPr>
-      <w:bookmarkStart w:id="6" w:name="_Toc468092844"/>
-      <w:r>
-        <w:rPr>
-          <w:lang w:val="en-US"/>
-        </w:rPr>
+      <w:bookmarkStart w:id="6" w:name="_Toc498347571"/>
+      <w:r>
+        <w:rPr>
+          <w:lang w:val="en-US"/>
+        </w:rPr>
+        <w:lastRenderedPageBreak/>
         <w:t>2.3.1.2. Installation of PostgreSQL</w:t>
       </w:r>
       <w:bookmarkEnd w:id="6"/>
@@ -4518,7 +4719,6 @@
         <w:rPr>
           <w:lang w:val="en-US"/>
         </w:rPr>
-        <w:lastRenderedPageBreak/>
         <w:t>Launch Stack Builder</w:t>
       </w:r>
       <w:r>
@@ -4668,7 +4868,7 @@
           <w:lang w:val="en-US"/>
         </w:rPr>
       </w:pPr>
-      <w:bookmarkStart w:id="7" w:name="_Toc468092845"/>
+      <w:bookmarkStart w:id="7" w:name="_Toc498347572"/>
       <w:r>
         <w:rPr>
           <w:lang w:val="en-US"/>
@@ -4695,7 +4895,7 @@
           <w:lang w:val="en-US"/>
         </w:rPr>
       </w:pPr>
-      <w:bookmarkStart w:id="8" w:name="_Toc468092846"/>
+      <w:bookmarkStart w:id="8" w:name="_Toc498347573"/>
       <w:r>
         <w:rPr>
           <w:lang w:val="en-US"/>
@@ -4782,7 +4982,7 @@
           <w:lang w:eastAsia="de-DE"/>
         </w:rPr>
         <w:drawing>
-          <wp:anchor distT="0" distB="0" distL="114300" distR="114300" simplePos="0" relativeHeight="251653120" behindDoc="0" locked="0" layoutInCell="1" allowOverlap="1">
+          <wp:anchor distT="0" distB="0" distL="114300" distR="114300" simplePos="0" relativeHeight="251649024" behindDoc="0" locked="0" layoutInCell="1" allowOverlap="1">
             <wp:simplePos x="0" y="0"/>
             <wp:positionH relativeFrom="column">
               <wp:posOffset>-4445</wp:posOffset>
@@ -4900,7 +5100,7 @@
         <mc:AlternateContent>
           <mc:Choice Requires="wps">
             <w:drawing>
-              <wp:anchor distT="0" distB="0" distL="114300" distR="114300" simplePos="0" relativeHeight="251654144" behindDoc="0" locked="0" layoutInCell="1" allowOverlap="1">
+              <wp:anchor distT="0" distB="0" distL="114300" distR="114300" simplePos="0" relativeHeight="251651072" behindDoc="0" locked="0" layoutInCell="1" allowOverlap="1">
                 <wp:simplePos x="0" y="0"/>
                 <wp:positionH relativeFrom="column">
                   <wp:posOffset>-3514725</wp:posOffset>
@@ -4984,7 +5184,7 @@
                 <v:stroke joinstyle="miter"/>
                 <v:path gradientshapeok="t" o:connecttype="rect"/>
               </v:shapetype>
-              <v:shape id="Text Box 15" o:spid="_x0000_s1026" type="#_x0000_t202" style="position:absolute;left:0;text-align:left;margin-left:-276.75pt;margin-top:24.8pt;width:219.75pt;height:13.95pt;z-index:251654144;visibility:visible;mso-wrap-style:square;mso-width-percent:0;mso-height-percent:0;mso-wrap-distance-left:9pt;mso-wrap-distance-top:0;mso-wrap-distance-right:9pt;mso-wrap-distance-bottom:0;mso-position-horizontal:absolute;mso-position-horizontal-relative:text;mso-position-vertical:absolute;mso-position-vertical-relative:text;mso-width-percent:0;mso-height-percent:0;mso-width-relative:page;mso-height-relative:page;v-text-anchor:top" o:gfxdata="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" stroked="f">
+              <v:shape id="Text Box 15" o:spid="_x0000_s1026" type="#_x0000_t202" style="position:absolute;left:0;text-align:left;margin-left:-276.75pt;margin-top:24.8pt;width:219.75pt;height:13.95pt;z-index:251651072;visibility:visible;mso-wrap-style:square;mso-width-percent:0;mso-height-percent:0;mso-wrap-distance-left:9pt;mso-wrap-distance-top:0;mso-wrap-distance-right:9pt;mso-wrap-distance-bottom:0;mso-position-horizontal:absolute;mso-position-horizontal-relative:text;mso-position-vertical:absolute;mso-position-vertical-relative:text;mso-width-percent:0;mso-height-percent:0;mso-width-relative:page;mso-height-relative:page;v-text-anchor:top" o:gfxdata="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" stroked="f">
                 <v:path arrowok="t"/>
                 <v:textbox inset="0,0,0,0">
                   <w:txbxContent>
@@ -5057,7 +5257,7 @@
           <w:lang w:val="en-US"/>
         </w:rPr>
       </w:pPr>
-      <w:bookmarkStart w:id="9" w:name="_Toc468092847"/>
+      <w:bookmarkStart w:id="9" w:name="_Toc498347574"/>
       <w:r>
         <w:rPr>
           <w:lang w:val="en-US"/>
@@ -5140,7 +5340,6 @@
           <w:noProof/>
           <w:lang w:eastAsia="de-DE"/>
         </w:rPr>
-        <w:lastRenderedPageBreak/>
         <w:drawing>
           <wp:inline distT="0" distB="0" distL="0" distR="0">
             <wp:extent cx="3390900" cy="2286000"/>
@@ -5318,6 +5517,7 @@
           <w:noProof/>
           <w:lang w:eastAsia="de-DE"/>
         </w:rPr>
+        <w:lastRenderedPageBreak/>
         <w:drawing>
           <wp:inline distT="0" distB="0" distL="0" distR="0">
             <wp:extent cx="3381375" cy="2533650"/>
@@ -5400,7 +5600,6 @@
           <w:noProof/>
           <w:lang w:eastAsia="de-DE"/>
         </w:rPr>
-        <w:lastRenderedPageBreak/>
         <w:drawing>
           <wp:inline distT="0" distB="0" distL="0" distR="0">
             <wp:extent cx="3381375" cy="2533650"/>
@@ -5566,6 +5765,7 @@
           <w:b/>
           <w:lang w:val="en-US"/>
         </w:rPr>
+        <w:lastRenderedPageBreak/>
         <w:t>P</w:t>
       </w:r>
       <w:r>
@@ -5619,7 +5819,6 @@
           <w:noProof/>
           <w:lang w:eastAsia="de-DE"/>
         </w:rPr>
-        <w:lastRenderedPageBreak/>
         <w:drawing>
           <wp:inline distT="0" distB="0" distL="0" distR="0">
             <wp:extent cx="3381375" cy="2533650"/>
@@ -5769,7 +5968,7 @@
         </w:numPr>
         <w:jc w:val="both"/>
       </w:pPr>
-      <w:bookmarkStart w:id="10" w:name="_Toc468092848"/>
+      <w:bookmarkStart w:id="10" w:name="_Toc498347575"/>
       <w:r>
         <w:t>Install IBM Data Studio</w:t>
       </w:r>
@@ -5831,6 +6030,7 @@
           <w:noProof/>
           <w:lang w:eastAsia="de-DE"/>
         </w:rPr>
+        <w:lastRenderedPageBreak/>
         <w:drawing>
           <wp:inline distT="0" distB="0" distL="0" distR="0">
             <wp:extent cx="3362325" cy="2343150"/>
@@ -5909,7 +6109,6 @@
           <w:b w:val="0"/>
           <w:lang w:val="en-US"/>
         </w:rPr>
-        <w:lastRenderedPageBreak/>
         <w:t>Select the first one:</w:t>
       </w:r>
       <w:r>
@@ -6248,6 +6447,7 @@
           <w:noProof/>
           <w:lang w:eastAsia="de-DE"/>
         </w:rPr>
+        <w:lastRenderedPageBreak/>
         <w:drawing>
           <wp:inline distT="0" distB="0" distL="0" distR="0">
             <wp:extent cx="3409950" cy="2562225"/>
@@ -6513,7 +6713,6 @@
           <w:noProof/>
           <w:lang w:val="en-US" w:eastAsia="de-DE"/>
         </w:rPr>
-        <w:lastRenderedPageBreak/>
         <w:t>Choose c</w:t>
       </w:r>
       <w:r>
@@ -6791,6 +6990,7 @@
           <w:noProof/>
           <w:lang w:eastAsia="de-DE"/>
         </w:rPr>
+        <w:lastRenderedPageBreak/>
         <w:drawing>
           <wp:inline distT="0" distB="0" distL="0" distR="0">
             <wp:extent cx="3419475" cy="3362325"/>
@@ -6884,12 +7084,11 @@
           <w:lang w:val="en-US"/>
         </w:rPr>
       </w:pPr>
-      <w:bookmarkStart w:id="11" w:name="_Toc468092849"/>
-      <w:r>
-        <w:rPr>
-          <w:lang w:val="en-US"/>
-        </w:rPr>
-        <w:lastRenderedPageBreak/>
+      <w:bookmarkStart w:id="11" w:name="_Toc498347576"/>
+      <w:r>
+        <w:rPr>
+          <w:lang w:val="en-US"/>
+        </w:rPr>
         <w:t>S</w:t>
       </w:r>
       <w:r>
@@ -6971,7 +7170,7 @@
         </w:numPr>
         <w:jc w:val="both"/>
       </w:pPr>
-      <w:bookmarkStart w:id="12" w:name="_Toc468092850"/>
+      <w:bookmarkStart w:id="12" w:name="_Toc498347577"/>
       <w:r>
         <w:t>Active IIS7</w:t>
       </w:r>
@@ -7015,7 +7214,7 @@
           <w:lang w:eastAsia="de-DE"/>
         </w:rPr>
         <w:drawing>
-          <wp:anchor distT="0" distB="0" distL="114300" distR="114300" simplePos="0" relativeHeight="251662336" behindDoc="1" locked="0" layoutInCell="1" allowOverlap="1">
+          <wp:anchor distT="0" distB="0" distL="114300" distR="114300" simplePos="0" relativeHeight="251667456" behindDoc="1" locked="0" layoutInCell="1" allowOverlap="1">
             <wp:simplePos x="0" y="0"/>
             <wp:positionH relativeFrom="column">
               <wp:posOffset>3482340</wp:posOffset>
@@ -7252,6 +7451,7 @@
         <w:rPr>
           <w:lang w:val="en-US"/>
         </w:rPr>
+        <w:lastRenderedPageBreak/>
         <w:t>IIS Management Service</w:t>
       </w:r>
     </w:p>
@@ -7436,7 +7636,7 @@
           <w:lang w:val="en-US"/>
         </w:rPr>
       </w:pPr>
-      <w:bookmarkStart w:id="13" w:name="_Toc468092851"/>
+      <w:bookmarkStart w:id="13" w:name="_Toc498347578"/>
       <w:r>
         <w:rPr>
           <w:rStyle w:val="Heading3Char"/>
@@ -7639,7 +7839,7 @@
           <w:lang w:val="en-US"/>
         </w:rPr>
       </w:pPr>
-      <w:bookmarkStart w:id="14" w:name="_Toc468092852"/>
+      <w:bookmarkStart w:id="14" w:name="_Toc498347579"/>
       <w:r>
         <w:rPr>
           <w:lang w:val="en-US"/>
@@ -7685,7 +7885,7 @@
         </w:numPr>
         <w:jc w:val="both"/>
       </w:pPr>
-      <w:bookmarkStart w:id="15" w:name="_Toc468092853"/>
+      <w:bookmarkStart w:id="15" w:name="_Toc498347580"/>
       <w:r>
         <w:t>Configure server components</w:t>
       </w:r>
@@ -7759,7 +7959,7 @@
           <w:lang w:val="en-US"/>
         </w:rPr>
       </w:pPr>
-      <w:bookmarkStart w:id="16" w:name="_Toc468092854"/>
+      <w:bookmarkStart w:id="16" w:name="_Toc498347581"/>
       <w:r>
         <w:rPr>
           <w:lang w:val="en-US"/>
@@ -8300,7 +8500,7 @@
           <w:lang w:val="en-US"/>
         </w:rPr>
       </w:pPr>
-      <w:bookmarkStart w:id="17" w:name="_Toc468092855"/>
+      <w:bookmarkStart w:id="17" w:name="_Toc498347582"/>
       <w:r>
         <w:rPr>
           <w:lang w:val="en-US"/>
@@ -8511,7 +8711,7 @@
           <w:lang w:val="en-US"/>
         </w:rPr>
       </w:pPr>
-      <w:bookmarkStart w:id="18" w:name="_Toc468092856"/>
+      <w:bookmarkStart w:id="18" w:name="_Toc498347583"/>
       <w:r>
         <w:rPr>
           <w:lang w:val="en-US"/>
@@ -8596,7 +8796,7 @@
           <w:lang w:eastAsia="de-DE"/>
         </w:rPr>
         <w:drawing>
-          <wp:anchor distT="0" distB="0" distL="114300" distR="114300" simplePos="0" relativeHeight="251655168" behindDoc="0" locked="0" layoutInCell="1" allowOverlap="1">
+          <wp:anchor distT="0" distB="0" distL="114300" distR="114300" simplePos="0" relativeHeight="251653120" behindDoc="0" locked="0" layoutInCell="1" allowOverlap="1">
             <wp:simplePos x="0" y="0"/>
             <wp:positionH relativeFrom="column">
               <wp:posOffset>3634105</wp:posOffset>
@@ -8717,7 +8917,7 @@
           <w:lang w:eastAsia="de-DE"/>
         </w:rPr>
         <w:drawing>
-          <wp:anchor distT="0" distB="0" distL="114300" distR="114300" simplePos="0" relativeHeight="251656192" behindDoc="0" locked="0" layoutInCell="1" allowOverlap="1">
+          <wp:anchor distT="0" distB="0" distL="114300" distR="114300" simplePos="0" relativeHeight="251655168" behindDoc="0" locked="0" layoutInCell="1" allowOverlap="1">
             <wp:simplePos x="0" y="0"/>
             <wp:positionH relativeFrom="column">
               <wp:posOffset>2491105</wp:posOffset>
@@ -8894,7 +9094,7 @@
           <w:lang w:val="en-US"/>
         </w:rPr>
       </w:pPr>
-      <w:bookmarkStart w:id="19" w:name="_Toc468092857"/>
+      <w:bookmarkStart w:id="19" w:name="_Toc498347584"/>
       <w:r>
         <w:rPr>
           <w:lang w:val="en-US"/>
@@ -8985,7 +9185,7 @@
           <w:lang w:val="en-US"/>
         </w:rPr>
       </w:pPr>
-      <w:bookmarkStart w:id="20" w:name="_Toc468092858"/>
+      <w:bookmarkStart w:id="20" w:name="_Toc498347585"/>
       <w:r>
         <w:rPr>
           <w:lang w:val="en-US"/>
@@ -9235,7 +9435,7 @@
           <w:lang w:val="en-US"/>
         </w:rPr>
       </w:pPr>
-      <w:bookmarkStart w:id="21" w:name="_Toc468092859"/>
+      <w:bookmarkStart w:id="21" w:name="_Toc498347586"/>
       <w:r>
         <w:rPr>
           <w:lang w:val="en-US"/>
@@ -10004,15 +10204,6 @@
     <w:p>
       <w:pPr>
         <w:pStyle w:val="Heading2"/>
-        <w:jc w:val="both"/>
-        <w:rPr>
-          <w:lang w:val="en-US"/>
-        </w:rPr>
-      </w:pPr>
-    </w:p>
-    <w:p>
-      <w:pPr>
-        <w:pStyle w:val="Heading2"/>
         <w:numPr>
           <w:ilvl w:val="1"/>
           <w:numId w:val="4"/>
@@ -10022,7 +10213,7 @@
           <w:lang w:val="en-US"/>
         </w:rPr>
       </w:pPr>
-      <w:bookmarkStart w:id="22" w:name="_Toc468092860"/>
+      <w:bookmarkStart w:id="22" w:name="_Toc498347587"/>
       <w:r>
         <w:rPr>
           <w:lang w:val="en-US"/>
@@ -10055,7 +10246,7 @@
           <w:lang w:val="en-US"/>
         </w:rPr>
       </w:pPr>
-      <w:bookmarkStart w:id="23" w:name="_Toc468092861"/>
+      <w:bookmarkStart w:id="23" w:name="_Toc498347588"/>
       <w:r>
         <w:rPr>
           <w:lang w:val="en-US"/>
@@ -10652,33 +10843,29 @@
     </w:p>
     <w:p>
       <w:pPr>
-        <w:pStyle w:val="Heading2"/>
-        <w:ind w:left="720"/>
-        <w:rPr>
-          <w:sz w:val="20"/>
-          <w:szCs w:val="20"/>
-          <w:lang w:val="en-US"/>
-        </w:rPr>
-      </w:pPr>
-    </w:p>
-    <w:p>
-      <w:pPr>
-        <w:pStyle w:val="Heading2"/>
+        <w:pStyle w:val="ListParagraph"/>
+        <w:ind w:left="1440"/>
+        <w:jc w:val="both"/>
+        <w:rPr>
+          <w:lang w:val="en-US"/>
+        </w:rPr>
+      </w:pPr>
+    </w:p>
+    <w:p>
+      <w:pPr>
+        <w:pStyle w:val="Heading3"/>
         <w:numPr>
           <w:ilvl w:val="2"/>
           <w:numId w:val="4"/>
         </w:numPr>
-        <w:rPr>
-          <w:sz w:val="20"/>
-          <w:szCs w:val="20"/>
-          <w:lang w:val="en-US"/>
-        </w:rPr>
-      </w:pPr>
-      <w:bookmarkStart w:id="24" w:name="_Toc468092862"/>
-      <w:r>
-        <w:rPr>
-          <w:sz w:val="20"/>
-          <w:szCs w:val="20"/>
+        <w:jc w:val="both"/>
+        <w:rPr>
+          <w:lang w:val="en-US"/>
+        </w:rPr>
+      </w:pPr>
+      <w:bookmarkStart w:id="24" w:name="_Toc498347589"/>
+      <w:r>
+        <w:rPr>
           <w:lang w:val="en-US"/>
         </w:rPr>
         <w:t>Deploy Website (patch existing installation)</w:t>
@@ -10909,7 +11096,7 @@
           <w:lang w:val="en-US"/>
         </w:rPr>
       </w:pPr>
-      <w:bookmarkStart w:id="25" w:name="_Toc468092863"/>
+      <w:bookmarkStart w:id="25" w:name="_Toc498347590"/>
       <w:r>
         <w:rPr>
           <w:lang w:val="en-US"/>
@@ -11081,7 +11268,7 @@
         <mc:AlternateContent>
           <mc:Choice Requires="wps">
             <w:drawing>
-              <wp:anchor distT="0" distB="0" distL="114300" distR="114300" simplePos="0" relativeHeight="251657216" behindDoc="0" locked="0" layoutInCell="1" allowOverlap="1">
+              <wp:anchor distT="0" distB="0" distL="114300" distR="114300" simplePos="0" relativeHeight="251656192" behindDoc="0" locked="0" layoutInCell="1" allowOverlap="1">
                 <wp:simplePos x="0" y="0"/>
                 <wp:positionH relativeFrom="column">
                   <wp:posOffset>3429000</wp:posOffset>
@@ -11197,7 +11384,7 @@
           </mc:Choice>
           <mc:Fallback>
             <w:pict>
-              <v:shape id="Text Box 7" o:spid="_x0000_s1027" type="#_x0000_t202" style="position:absolute;left:0;text-align:left;margin-left:270pt;margin-top:.85pt;width:187pt;height:54.55pt;z-index:251657216;visibility:visible;mso-wrap-style:square;mso-width-percent:0;mso-height-percent:0;mso-wrap-distance-left:9pt;mso-wrap-distance-top:0;mso-wrap-distance-right:9pt;mso-wrap-distance-bottom:0;mso-position-horizontal:absolute;mso-position-horizontal-relative:text;mso-position-vertical:absolute;mso-position-vertical-relative:text;mso-width-percent:0;mso-height-percent:0;mso-width-relative:page;mso-height-relative:page;v-text-anchor:top" o:gfxdata="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">
+              <v:shape id="Text Box 7" o:spid="_x0000_s1027" type="#_x0000_t202" style="position:absolute;left:0;text-align:left;margin-left:270pt;margin-top:.85pt;width:187pt;height:54.55pt;z-index:251656192;visibility:visible;mso-wrap-style:square;mso-width-percent:0;mso-height-percent:0;mso-wrap-distance-left:9pt;mso-wrap-distance-top:0;mso-wrap-distance-right:9pt;mso-wrap-distance-bottom:0;mso-position-horizontal:absolute;mso-position-horizontal-relative:text;mso-position-vertical:absolute;mso-position-vertical-relative:text;mso-width-percent:0;mso-height-percent:0;mso-width-relative:page;mso-height-relative:page;v-text-anchor:top" o:gfxdata="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">
                 <v:textbox>
                   <w:txbxContent>
                     <w:p>
@@ -11332,7 +11519,7 @@
         <mc:AlternateContent>
           <mc:Choice Requires="wps">
             <w:drawing>
-              <wp:anchor distT="0" distB="0" distL="114300" distR="114300" simplePos="0" relativeHeight="251658240" behindDoc="0" locked="0" layoutInCell="1" allowOverlap="1">
+              <wp:anchor distT="0" distB="0" distL="114300" distR="114300" simplePos="0" relativeHeight="251659264" behindDoc="0" locked="0" layoutInCell="1" allowOverlap="1">
                 <wp:simplePos x="0" y="0"/>
                 <wp:positionH relativeFrom="column">
                   <wp:posOffset>3429000</wp:posOffset>
@@ -11416,7 +11603,7 @@
           </mc:Choice>
           <mc:Fallback>
             <w:pict>
-              <v:shape id="Text Box 8" o:spid="_x0000_s1028" type="#_x0000_t202" style="position:absolute;left:0;text-align:left;margin-left:270pt;margin-top:.6pt;width:187pt;height:20.45pt;z-index:251658240;visibility:visible;mso-wrap-style:square;mso-width-percent:0;mso-height-percent:0;mso-wrap-distance-left:9pt;mso-wrap-distance-top:0;mso-wrap-distance-right:9pt;mso-wrap-distance-bottom:0;mso-position-horizontal:absolute;mso-position-horizontal-relative:text;mso-position-vertical:absolute;mso-position-vertical-relative:text;mso-width-percent:0;mso-height-percent:0;mso-width-relative:page;mso-height-relative:page;v-text-anchor:top" o:gfxdata="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">
+              <v:shape id="Text Box 8" o:spid="_x0000_s1028" type="#_x0000_t202" style="position:absolute;left:0;text-align:left;margin-left:270pt;margin-top:.6pt;width:187pt;height:20.45pt;z-index:251659264;visibility:visible;mso-wrap-style:square;mso-width-percent:0;mso-height-percent:0;mso-wrap-distance-left:9pt;mso-wrap-distance-top:0;mso-wrap-distance-right:9pt;mso-wrap-distance-bottom:0;mso-position-horizontal:absolute;mso-position-horizontal-relative:text;mso-position-vertical:absolute;mso-position-vertical-relative:text;mso-width-percent:0;mso-height-percent:0;mso-width-relative:page;mso-height-relative:page;v-text-anchor:top" o:gfxdata="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">
                 <v:textbox>
                   <w:txbxContent>
                     <w:p>
@@ -11518,7 +11705,7 @@
         <mc:AlternateContent>
           <mc:Choice Requires="wps">
             <w:drawing>
-              <wp:anchor distT="0" distB="0" distL="114300" distR="114300" simplePos="0" relativeHeight="251659264" behindDoc="0" locked="0" layoutInCell="1" allowOverlap="1">
+              <wp:anchor distT="0" distB="0" distL="114300" distR="114300" simplePos="0" relativeHeight="251661312" behindDoc="0" locked="0" layoutInCell="1" allowOverlap="1">
                 <wp:simplePos x="0" y="0"/>
                 <wp:positionH relativeFrom="column">
                   <wp:posOffset>3429000</wp:posOffset>
@@ -11659,7 +11846,7 @@
           </mc:Choice>
           <mc:Fallback>
             <w:pict>
-              <v:shape id="Text Box 9" o:spid="_x0000_s1029" type="#_x0000_t202" style="position:absolute;left:0;text-align:left;margin-left:270pt;margin-top:.9pt;width:187pt;height:101.85pt;z-index:251659264;visibility:visible;mso-wrap-style:square;mso-width-percent:0;mso-height-percent:0;mso-wrap-distance-left:9pt;mso-wrap-distance-top:0;mso-wrap-distance-right:9pt;mso-wrap-distance-bottom:0;mso-position-horizontal:absolute;mso-position-horizontal-relative:text;mso-position-vertical:absolute;mso-position-vertical-relative:text;mso-width-percent:0;mso-height-percent:0;mso-width-relative:page;mso-height-relative:page;v-text-anchor:top" o:gfxdata="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">
+              <v:shape id="Text Box 9" o:spid="_x0000_s1029" type="#_x0000_t202" style="position:absolute;left:0;text-align:left;margin-left:270pt;margin-top:.9pt;width:187pt;height:101.85pt;z-index:251661312;visibility:visible;mso-wrap-style:square;mso-width-percent:0;mso-height-percent:0;mso-wrap-distance-left:9pt;mso-wrap-distance-top:0;mso-wrap-distance-right:9pt;mso-wrap-distance-bottom:0;mso-position-horizontal:absolute;mso-position-horizontal-relative:text;mso-position-vertical:absolute;mso-position-vertical-relative:text;mso-width-percent:0;mso-height-percent:0;mso-width-relative:page;mso-height-relative:page;v-text-anchor:top" o:gfxdata="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">
                 <v:textbox>
                   <w:txbxContent>
                     <w:p>
@@ -11820,7 +12007,7 @@
         <mc:AlternateContent>
           <mc:Choice Requires="wps">
             <w:drawing>
-              <wp:anchor distT="0" distB="0" distL="114300" distR="114300" simplePos="0" relativeHeight="251660288" behindDoc="0" locked="0" layoutInCell="1" allowOverlap="1">
+              <wp:anchor distT="0" distB="0" distL="114300" distR="114300" simplePos="0" relativeHeight="251663360" behindDoc="0" locked="0" layoutInCell="1" allowOverlap="1">
                 <wp:simplePos x="0" y="0"/>
                 <wp:positionH relativeFrom="column">
                   <wp:posOffset>3429000</wp:posOffset>
@@ -11934,7 +12121,7 @@
           </mc:Choice>
           <mc:Fallback>
             <w:pict>
-              <v:shape id="Text Box 10" o:spid="_x0000_s1030" type="#_x0000_t202" style="position:absolute;left:0;text-align:left;margin-left:270pt;margin-top:.3pt;width:187pt;height:100.95pt;z-index:251660288;visibility:visible;mso-wrap-style:square;mso-width-percent:0;mso-height-percent:0;mso-wrap-distance-left:9pt;mso-wrap-distance-top:0;mso-wrap-distance-right:9pt;mso-wrap-distance-bottom:0;mso-position-horizontal:absolute;mso-position-horizontal-relative:text;mso-position-vertical:absolute;mso-position-vertical-relative:text;mso-width-percent:0;mso-height-percent:0;mso-width-relative:page;mso-height-relative:page;v-text-anchor:top" o:gfxdata="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">
+              <v:shape id="Text Box 10" o:spid="_x0000_s1030" type="#_x0000_t202" style="position:absolute;left:0;text-align:left;margin-left:270pt;margin-top:.3pt;width:187pt;height:100.95pt;z-index:251663360;visibility:visible;mso-wrap-style:square;mso-width-percent:0;mso-height-percent:0;mso-wrap-distance-left:9pt;mso-wrap-distance-top:0;mso-wrap-distance-right:9pt;mso-wrap-distance-bottom:0;mso-position-horizontal:absolute;mso-position-horizontal-relative:text;mso-position-vertical:absolute;mso-position-vertical-relative:text;mso-width-percent:0;mso-height-percent:0;mso-width-relative:page;mso-height-relative:page;v-text-anchor:top" o:gfxdata="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">
                 <v:textbox>
                   <w:txbxContent>
                     <w:p>
@@ -12067,7 +12254,7 @@
         <mc:AlternateContent>
           <mc:Choice Requires="wps">
             <w:drawing>
-              <wp:anchor distT="0" distB="0" distL="114300" distR="114300" simplePos="0" relativeHeight="251661312" behindDoc="0" locked="0" layoutInCell="1" allowOverlap="1">
+              <wp:anchor distT="0" distB="0" distL="114300" distR="114300" simplePos="0" relativeHeight="251665408" behindDoc="0" locked="0" layoutInCell="1" allowOverlap="1">
                 <wp:simplePos x="0" y="0"/>
                 <wp:positionH relativeFrom="column">
                   <wp:posOffset>3429000</wp:posOffset>
@@ -12239,7 +12426,7 @@
           </mc:Choice>
           <mc:Fallback>
             <w:pict>
-              <v:shape id="Text Box 11" o:spid="_x0000_s1031" type="#_x0000_t202" style="position:absolute;left:0;text-align:left;margin-left:270pt;margin-top:.55pt;width:187pt;height:100.95pt;z-index:251661312;visibility:visible;mso-wrap-style:square;mso-width-percent:0;mso-height-percent:0;mso-wrap-distance-left:9pt;mso-wrap-distance-top:0;mso-wrap-distance-right:9pt;mso-wrap-distance-bottom:0;mso-position-horizontal:absolute;mso-position-horizontal-relative:text;mso-position-vertical:absolute;mso-position-vertical-relative:text;mso-width-percent:0;mso-height-percent:0;mso-width-relative:page;mso-height-relative:page;v-text-anchor:top" o:gfxdata="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">
+              <v:shape id="Text Box 11" o:spid="_x0000_s1031" type="#_x0000_t202" style="position:absolute;left:0;text-align:left;margin-left:270pt;margin-top:.55pt;width:187pt;height:100.95pt;z-index:251665408;visibility:visible;mso-wrap-style:square;mso-width-percent:0;mso-height-percent:0;mso-wrap-distance-left:9pt;mso-wrap-distance-top:0;mso-wrap-distance-right:9pt;mso-wrap-distance-bottom:0;mso-position-horizontal:absolute;mso-position-horizontal-relative:text;mso-position-vertical:absolute;mso-position-vertical-relative:text;mso-width-percent:0;mso-height-percent:0;mso-width-relative:page;mso-height-relative:page;v-text-anchor:top" o:gfxdata="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">
                 <v:textbox>
                   <w:txbxContent>
                     <w:p>
@@ -12442,7 +12629,7 @@
           <w:lang w:val="en-US"/>
         </w:rPr>
       </w:pPr>
-      <w:bookmarkStart w:id="26" w:name="_Toc468092864"/>
+      <w:bookmarkStart w:id="26" w:name="_Toc498347591"/>
       <w:r>
         <w:rPr>
           <w:lang w:val="en-US"/>
@@ -12647,7 +12834,7 @@
           <w:lang w:val="en-US"/>
         </w:rPr>
       </w:pPr>
-      <w:bookmarkStart w:id="27" w:name="_Toc468092865"/>
+      <w:bookmarkStart w:id="27" w:name="_Toc498347592"/>
       <w:r>
         <w:rPr>
           <w:lang w:val="en-US"/>
@@ -12674,7 +12861,7 @@
           <w:lang w:val="en-US"/>
         </w:rPr>
       </w:pPr>
-      <w:bookmarkStart w:id="28" w:name="_Toc468092866"/>
+      <w:bookmarkStart w:id="28" w:name="_Toc498347593"/>
       <w:r>
         <w:rPr>
           <w:rFonts w:ascii="Calibri" w:hAnsi="Calibri"/>
@@ -12779,7 +12966,7 @@
           <w:rFonts w:ascii="Calibri" w:hAnsi="Calibri"/>
         </w:rPr>
       </w:pPr>
-      <w:bookmarkStart w:id="29" w:name="_Toc468092867"/>
+      <w:bookmarkStart w:id="29" w:name="_Toc498347594"/>
       <w:r>
         <w:rPr>
           <w:rFonts w:ascii="Calibri" w:hAnsi="Calibri"/>
@@ -12830,7 +13017,7 @@
           <w:lang w:val="en-US"/>
         </w:rPr>
       </w:pPr>
-      <w:bookmarkStart w:id="30" w:name="_Toc468092868"/>
+      <w:bookmarkStart w:id="30" w:name="_Toc498347595"/>
       <w:r>
         <w:rPr>
           <w:rFonts w:ascii="Calibri" w:hAnsi="Calibri"/>
@@ -12930,7 +13117,7 @@
           <w:lang w:val="en-US"/>
         </w:rPr>
       </w:pPr>
-      <w:bookmarkStart w:id="31" w:name="_Toc468092869"/>
+      <w:bookmarkStart w:id="31" w:name="_Toc498347596"/>
       <w:r>
         <w:rPr>
           <w:rFonts w:ascii="Calibri" w:hAnsi="Calibri"/>
@@ -12982,7 +13169,7 @@
           <w:lang w:val="en-US"/>
         </w:rPr>
       </w:pPr>
-      <w:bookmarkStart w:id="32" w:name="_Toc468092870"/>
+      <w:bookmarkStart w:id="32" w:name="_Toc498347597"/>
       <w:r>
         <w:rPr>
           <w:rFonts w:ascii="Calibri" w:hAnsi="Calibri"/>
@@ -13008,15 +13195,7 @@
         <w:rPr>
           <w:lang w:val="en-US"/>
         </w:rPr>
-        <w:t>Initialization e</w:t>
-      </w:r>
-      <w:bookmarkStart w:id="33" w:name="_GoBack"/>
-      <w:bookmarkEnd w:id="33"/>
-      <w:r>
-        <w:rPr>
-          <w:lang w:val="en-US"/>
-        </w:rPr>
-        <w:t>rror with DB2 .NET Data Provider, reason code 10...</w:t>
+        <w:t>Initialization error with DB2 .NET Data Provider, reason code 10...</w:t>
       </w:r>
       <w:r>
         <w:rPr>
@@ -13180,6 +13359,1976 @@
     <w:p>
       <w:pPr>
         <w:jc w:val="both"/>
+        <w:rPr>
+          <w:lang w:val="en-US"/>
+        </w:rPr>
+      </w:pPr>
+    </w:p>
+    <w:p>
+      <w:pPr>
+        <w:pStyle w:val="Heading1"/>
+        <w:numPr>
+          <w:ilvl w:val="0"/>
+          <w:numId w:val="4"/>
+        </w:numPr>
+        <w:jc w:val="both"/>
+        <w:rPr>
+          <w:lang w:val="en-US"/>
+        </w:rPr>
+      </w:pPr>
+      <w:bookmarkStart w:id="33" w:name="_Toc498347598"/>
+      <w:r>
+        <w:rPr>
+          <w:lang w:val="en-US"/>
+        </w:rPr>
+        <w:t>T</w:t>
+      </w:r>
+      <w:r>
+        <w:rPr>
+          <w:lang w:val="en-US"/>
+        </w:rPr>
+        <w:t>he substitute of the desired T</w:t>
+      </w:r>
+      <w:r>
+        <w:rPr>
+          <w:lang w:val="en-US"/>
+        </w:rPr>
+        <w:t>enant</w:t>
+      </w:r>
+      <w:bookmarkEnd w:id="33"/>
+    </w:p>
+    <w:p>
+      <w:pPr>
+        <w:jc w:val="both"/>
+        <w:rPr>
+          <w:lang w:val="en-US" w:bidi="fa-IR"/>
+        </w:rPr>
+      </w:pPr>
+      <w:r>
+        <w:rPr>
+          <w:lang w:val="en-US"/>
+        </w:rPr>
+        <w:t xml:space="preserve">BEXIS2 </w:t>
+      </w:r>
+      <w:r>
+        <w:rPr>
+          <w:lang w:val="en-US"/>
+        </w:rPr>
+        <w:t xml:space="preserve">empowers </w:t>
+      </w:r>
+      <w:r>
+        <w:rPr>
+          <w:lang w:val="en-US" w:bidi="fa-IR"/>
+        </w:rPr>
+        <w:t xml:space="preserve">the system administrators by having own application characteristics. </w:t>
+      </w:r>
+      <w:r>
+        <w:rPr>
+          <w:lang w:val="en-US" w:bidi="fa-IR"/>
+        </w:rPr>
+        <w:t>The name of system management, its logo, privacy policy, contact information and imprint could be replaced in the Tenants Folder in Workspace.</w:t>
+      </w:r>
+    </w:p>
+    <w:p>
+      <w:pPr>
+        <w:jc w:val="both"/>
+        <w:rPr>
+          <w:lang w:val="en-US" w:bidi="fa-IR"/>
+        </w:rPr>
+      </w:pPr>
+      <w:r>
+        <w:rPr>
+          <w:lang w:val="en-US" w:bidi="fa-IR"/>
+        </w:rPr>
+        <w:t xml:space="preserve">A data management system, which is use BEXIS2 application and wants to have own characteristics, owned also a subfolder in Tenants called Tenant. </w:t>
+      </w:r>
+    </w:p>
+    <w:p>
+      <w:pPr>
+        <w:jc w:val="both"/>
+        <w:rPr>
+          <w:lang w:val="en-US" w:bidi="fa-IR"/>
+        </w:rPr>
+      </w:pPr>
+      <w:r>
+        <w:rPr>
+          <w:lang w:val="en-US" w:bidi="fa-IR"/>
+        </w:rPr>
+        <w:t>Which Tenant is enabled specifies in the</w:t>
+      </w:r>
+      <w:r>
+        <w:rPr>
+          <w:lang w:val="en-US" w:bidi="fa-IR"/>
+        </w:rPr>
+        <w:t xml:space="preserve"> </w:t>
+      </w:r>
+      <w:r>
+        <w:rPr>
+          <w:i/>
+          <w:iCs/>
+          <w:lang w:val="en-US" w:bidi="fa-IR"/>
+        </w:rPr>
+        <w:t>T</w:t>
+      </w:r>
+      <w:r>
+        <w:rPr>
+          <w:i/>
+          <w:iCs/>
+          <w:lang w:val="en-US" w:bidi="fa-IR"/>
+        </w:rPr>
+        <w:t>enants.</w:t>
+      </w:r>
+      <w:r>
+        <w:rPr>
+          <w:i/>
+          <w:iCs/>
+          <w:lang w:val="en-US" w:bidi="fa-IR"/>
+        </w:rPr>
+        <w:t>Catalog.xml</w:t>
+      </w:r>
+      <w:r>
+        <w:rPr>
+          <w:lang w:val="en-US" w:bidi="fa-IR"/>
+        </w:rPr>
+        <w:t>.</w:t>
+      </w:r>
+    </w:p>
+    <w:p>
+      <w:pPr>
+        <w:jc w:val="both"/>
+        <w:rPr>
+          <w:lang w:val="en-US" w:bidi="fa-IR"/>
+        </w:rPr>
+      </w:pPr>
+    </w:p>
+    <w:p>
+      <w:pPr>
+        <w:pStyle w:val="Heading2"/>
+        <w:numPr>
+          <w:ilvl w:val="1"/>
+          <w:numId w:val="4"/>
+        </w:numPr>
+        <w:jc w:val="both"/>
+        <w:rPr>
+          <w:lang w:val="en-US"/>
+        </w:rPr>
+      </w:pPr>
+      <w:bookmarkStart w:id="34" w:name="_Toc498347599"/>
+      <w:r>
+        <w:rPr>
+          <w:lang w:val="en-US"/>
+        </w:rPr>
+        <w:t>Tenants.Catalog.xml</w:t>
+      </w:r>
+      <w:bookmarkEnd w:id="34"/>
+    </w:p>
+    <w:p>
+      <w:pPr>
+        <w:spacing w:after="0" w:line="360" w:lineRule="auto"/>
+        <w:rPr>
+          <w:rFonts w:hint="cs"/>
+          <w:rtl/>
+          <w:lang w:val="en-US" w:bidi="fa-IR"/>
+        </w:rPr>
+      </w:pPr>
+      <w:r>
+        <w:rPr>
+          <w:lang w:val="en-US"/>
+        </w:rPr>
+        <w:t>Tenant.Catalog.xml has the following pattern:</w:t>
+      </w:r>
+    </w:p>
+    <w:p>
+      <w:pPr>
+        <w:pBdr>
+          <w:bottom w:val="single" w:sz="6" w:space="1" w:color="auto"/>
+        </w:pBdr>
+        <w:spacing w:after="0" w:line="240" w:lineRule="auto"/>
+        <w:rPr>
+          <w:lang w:val="en-US"/>
+        </w:rPr>
+      </w:pPr>
+    </w:p>
+    <w:p>
+      <w:pPr>
+        <w:spacing w:after="0" w:line="240" w:lineRule="auto"/>
+        <w:rPr>
+          <w:lang w:val="en-US"/>
+        </w:rPr>
+      </w:pPr>
+      <w:proofErr w:type="gramStart"/>
+      <w:r>
+        <w:rPr>
+          <w:lang w:val="en-US"/>
+        </w:rPr>
+        <w:t>&lt;?xml</w:t>
+      </w:r>
+      <w:proofErr w:type="gramEnd"/>
+      <w:r>
+        <w:rPr>
+          <w:lang w:val="en-US"/>
+        </w:rPr>
+        <w:t xml:space="preserve"> version="1.0" encoding="utf-8" ?&gt;</w:t>
+      </w:r>
+    </w:p>
+    <w:p>
+      <w:pPr>
+        <w:spacing w:after="0" w:line="240" w:lineRule="auto"/>
+        <w:rPr>
+          <w:lang w:val="en-US"/>
+        </w:rPr>
+      </w:pPr>
+      <w:r>
+        <w:rPr>
+          <w:lang w:val="en-US"/>
+        </w:rPr>
+        <w:t>&lt;Tenants&gt;</w:t>
+      </w:r>
+    </w:p>
+    <w:p>
+      <w:pPr>
+        <w:spacing w:after="0" w:line="240" w:lineRule="auto"/>
+        <w:rPr>
+          <w:lang w:val="en-US"/>
+        </w:rPr>
+      </w:pPr>
+      <w:r>
+        <w:rPr>
+          <w:lang w:val="en-US"/>
+        </w:rPr>
+        <w:tab/>
+        <w:t>&lt;Tenant id="</w:t>
+      </w:r>
+      <w:proofErr w:type="spellStart"/>
+      <w:r>
+        <w:rPr>
+          <w:lang w:val="en-US"/>
+        </w:rPr>
+        <w:t>bexis</w:t>
+      </w:r>
+      <w:proofErr w:type="spellEnd"/>
+      <w:r>
+        <w:rPr>
+          <w:lang w:val="en-US"/>
+        </w:rPr>
+        <w:t>" default="true" status="active"/&gt;</w:t>
+      </w:r>
+    </w:p>
+    <w:p>
+      <w:pPr>
+        <w:spacing w:after="0" w:line="240" w:lineRule="auto"/>
+        <w:rPr>
+          <w:lang w:val="en-US"/>
+        </w:rPr>
+      </w:pPr>
+      <w:r>
+        <w:rPr>
+          <w:lang w:val="en-US"/>
+        </w:rPr>
+        <w:tab/>
+        <w:t>&lt;Tenant id="</w:t>
+      </w:r>
+      <w:proofErr w:type="spellStart"/>
+      <w:r>
+        <w:rPr>
+          <w:lang w:val="en-US"/>
+        </w:rPr>
+        <w:t>idiv</w:t>
+      </w:r>
+      <w:proofErr w:type="spellEnd"/>
+      <w:r>
+        <w:rPr>
+          <w:lang w:val="en-US"/>
+        </w:rPr>
+        <w:t>" default="false" status="active"/&gt;</w:t>
+      </w:r>
+    </w:p>
+    <w:p>
+      <w:pPr>
+        <w:pBdr>
+          <w:bottom w:val="single" w:sz="6" w:space="1" w:color="auto"/>
+        </w:pBdr>
+        <w:spacing w:after="0" w:line="240" w:lineRule="auto"/>
+        <w:rPr>
+          <w:lang w:val="en-US"/>
+        </w:rPr>
+      </w:pPr>
+      <w:r>
+        <w:rPr>
+          <w:lang w:val="en-US"/>
+        </w:rPr>
+        <w:t>&lt;/Tenants&gt;</w:t>
+      </w:r>
+    </w:p>
+    <w:p>
+      <w:pPr>
+        <w:spacing w:after="0" w:line="360" w:lineRule="auto"/>
+        <w:rPr>
+          <w:lang w:val="en-US"/>
+        </w:rPr>
+      </w:pPr>
+    </w:p>
+    <w:p>
+      <w:pPr>
+        <w:spacing w:after="0" w:line="360" w:lineRule="auto"/>
+        <w:rPr>
+          <w:lang w:val="en-US"/>
+        </w:rPr>
+      </w:pPr>
+      <w:r>
+        <w:rPr>
+          <w:lang w:val="en-US"/>
+        </w:rPr>
+        <w:t>A Tenant element defines if a Tenant is active or inactive.</w:t>
+      </w:r>
+    </w:p>
+    <w:p>
+      <w:pPr>
+        <w:pStyle w:val="ListParagraph"/>
+        <w:numPr>
+          <w:ilvl w:val="0"/>
+          <w:numId w:val="13"/>
+        </w:numPr>
+        <w:spacing w:after="0" w:line="360" w:lineRule="auto"/>
+        <w:rPr>
+          <w:lang w:val="en-US"/>
+        </w:rPr>
+      </w:pPr>
+      <w:r>
+        <w:rPr>
+          <w:lang w:val="en-US"/>
+        </w:rPr>
+        <w:t>“</w:t>
+      </w:r>
+      <w:proofErr w:type="gramStart"/>
+      <w:r>
+        <w:rPr>
+          <w:lang w:val="en-US"/>
+        </w:rPr>
+        <w:t>id</w:t>
+      </w:r>
+      <w:proofErr w:type="gramEnd"/>
+      <w:r>
+        <w:rPr>
+          <w:lang w:val="en-US"/>
+        </w:rPr>
+        <w:t xml:space="preserve">” is the name of </w:t>
+      </w:r>
+      <w:r>
+        <w:rPr>
+          <w:lang w:val="en-US"/>
+        </w:rPr>
+        <w:t>Tenant</w:t>
+      </w:r>
+      <w:r>
+        <w:rPr>
+          <w:lang w:val="en-US"/>
+        </w:rPr>
+        <w:t>.</w:t>
+      </w:r>
+      <w:r>
+        <w:rPr>
+          <w:lang w:val="en-US"/>
+        </w:rPr>
+        <w:t xml:space="preserve"> A </w:t>
+      </w:r>
+      <w:r>
+        <w:rPr>
+          <w:lang w:val="en-US"/>
+        </w:rPr>
+        <w:t>folder</w:t>
+      </w:r>
+      <w:r>
+        <w:rPr>
+          <w:lang w:val="en-US"/>
+        </w:rPr>
+        <w:t xml:space="preserve"> with the same name should be</w:t>
+      </w:r>
+      <w:r>
+        <w:rPr>
+          <w:lang w:val="en-US"/>
+        </w:rPr>
+        <w:t xml:space="preserve"> in Workspace &gt; Tenants</w:t>
+      </w:r>
+      <w:r>
+        <w:rPr>
+          <w:lang w:val="en-US"/>
+        </w:rPr>
+        <w:t>.</w:t>
+      </w:r>
+    </w:p>
+    <w:p>
+      <w:pPr>
+        <w:pStyle w:val="ListParagraph"/>
+        <w:numPr>
+          <w:ilvl w:val="0"/>
+          <w:numId w:val="13"/>
+        </w:numPr>
+        <w:spacing w:after="0" w:line="360" w:lineRule="auto"/>
+        <w:rPr>
+          <w:lang w:val="en-US"/>
+        </w:rPr>
+      </w:pPr>
+      <w:r>
+        <w:rPr>
+          <w:lang w:val="en-US"/>
+        </w:rPr>
+        <w:lastRenderedPageBreak/>
+        <w:t>Define true as default, if you want that the application uses your Tenant specifications. For the other Tenants elements should specify default=”false”.</w:t>
+      </w:r>
+    </w:p>
+    <w:p>
+      <w:pPr>
+        <w:pStyle w:val="ListParagraph"/>
+        <w:numPr>
+          <w:ilvl w:val="0"/>
+          <w:numId w:val="13"/>
+        </w:numPr>
+        <w:spacing w:after="0" w:line="360" w:lineRule="auto"/>
+        <w:rPr>
+          <w:lang w:val="en-US"/>
+        </w:rPr>
+      </w:pPr>
+      <w:r>
+        <w:rPr>
+          <w:lang w:val="en-US"/>
+        </w:rPr>
+        <w:t>Define status=“active”.</w:t>
+      </w:r>
+    </w:p>
+    <w:p>
+      <w:pPr>
+        <w:jc w:val="both"/>
+        <w:rPr>
+          <w:lang w:val="en-US" w:bidi="fa-IR"/>
+        </w:rPr>
+      </w:pPr>
+    </w:p>
+    <w:p>
+      <w:pPr>
+        <w:pStyle w:val="Heading2"/>
+        <w:numPr>
+          <w:ilvl w:val="1"/>
+          <w:numId w:val="4"/>
+        </w:numPr>
+        <w:jc w:val="both"/>
+      </w:pPr>
+      <w:bookmarkStart w:id="35" w:name="_Toc498347600"/>
+      <w:r>
+        <w:t>Mana</w:t>
+      </w:r>
+      <w:bookmarkStart w:id="36" w:name="_GoBack"/>
+      <w:bookmarkEnd w:id="36"/>
+      <w:r>
+        <w:t>ge Tenants Folder</w:t>
+      </w:r>
+      <w:bookmarkEnd w:id="35"/>
+    </w:p>
+    <w:p>
+      <w:pPr>
+        <w:pStyle w:val="Heading2"/>
+        <w:numPr>
+          <w:ilvl w:val="1"/>
+          <w:numId w:val="0"/>
+        </w:numPr>
+        <w:spacing w:before="40" w:line="259" w:lineRule="auto"/>
+      </w:pPr>
+    </w:p>
+    <w:p>
+      <w:pPr>
+        <w:rPr>
+          <w:lang w:val="en-US"/>
+        </w:rPr>
+      </w:pPr>
+      <w:r>
+        <w:rPr>
+          <w:lang w:val="en-US"/>
+        </w:rPr>
+        <w:t xml:space="preserve">A tenant should have a </w:t>
+      </w:r>
+      <w:r>
+        <w:rPr>
+          <w:lang w:val="en-US"/>
+        </w:rPr>
+        <w:t xml:space="preserve">specific folder in the Workspace &gt; Tenants. The name of this folder should be the same of an id-attribute in Tenant.catalog.xml (e.g. </w:t>
+      </w:r>
+      <w:proofErr w:type="spellStart"/>
+      <w:r>
+        <w:rPr>
+          <w:lang w:val="en-US"/>
+        </w:rPr>
+        <w:t>bexis</w:t>
+      </w:r>
+      <w:proofErr w:type="spellEnd"/>
+      <w:r>
+        <w:rPr>
+          <w:lang w:val="en-US"/>
+        </w:rPr>
+        <w:t>).</w:t>
+      </w:r>
+    </w:p>
+    <w:p>
+      <w:pPr>
+        <w:rPr>
+          <w:lang w:val="en-US"/>
+        </w:rPr>
+      </w:pPr>
+      <w:r>
+        <w:rPr>
+          <w:lang w:val="en-US"/>
+        </w:rPr>
+        <w:t>A Tenant folder includes:</w:t>
+      </w:r>
+    </w:p>
+    <w:p>
+      <w:pPr>
+        <w:pStyle w:val="ListParagraph"/>
+        <w:numPr>
+          <w:ilvl w:val="0"/>
+          <w:numId w:val="14"/>
+        </w:numPr>
+        <w:spacing w:after="160" w:line="259" w:lineRule="auto"/>
+        <w:rPr>
+          <w:lang w:val="en-US"/>
+        </w:rPr>
+      </w:pPr>
+      <w:r>
+        <w:rPr>
+          <w:lang w:val="en-US"/>
+        </w:rPr>
+        <w:t>A f</w:t>
+      </w:r>
+      <w:r>
+        <w:rPr>
+          <w:lang w:val="en-US"/>
+        </w:rPr>
+        <w:t>older called “contents”</w:t>
+      </w:r>
+      <w:r>
+        <w:rPr>
+          <w:lang w:val="en-US"/>
+        </w:rPr>
+        <w:t xml:space="preserve"> includes h</w:t>
+      </w:r>
+      <w:r>
+        <w:rPr>
+          <w:lang w:val="en-US"/>
+        </w:rPr>
+        <w:t>tml views (e.g. imprint</w:t>
+      </w:r>
+      <w:r>
+        <w:rPr>
+          <w:lang w:val="en-US"/>
+        </w:rPr>
+        <w:t>)</w:t>
+      </w:r>
+    </w:p>
+    <w:p>
+      <w:pPr>
+        <w:pStyle w:val="ListParagraph"/>
+        <w:numPr>
+          <w:ilvl w:val="0"/>
+          <w:numId w:val="14"/>
+        </w:numPr>
+        <w:spacing w:after="160" w:line="259" w:lineRule="auto"/>
+        <w:rPr>
+          <w:lang w:val="en-US"/>
+        </w:rPr>
+      </w:pPr>
+      <w:r>
+        <w:rPr>
+          <w:lang w:val="en-US"/>
+        </w:rPr>
+        <w:t>A folder called “images” includes images like Logos</w:t>
+      </w:r>
+    </w:p>
+    <w:p>
+      <w:pPr>
+        <w:pStyle w:val="ListParagraph"/>
+        <w:numPr>
+          <w:ilvl w:val="0"/>
+          <w:numId w:val="14"/>
+        </w:numPr>
+        <w:spacing w:after="160" w:line="259" w:lineRule="auto"/>
+        <w:rPr>
+          <w:lang w:val="en-US"/>
+        </w:rPr>
+      </w:pPr>
+      <w:r>
+        <w:rPr>
+          <w:lang w:val="en-US"/>
+        </w:rPr>
+        <w:t>A folder called “themes” includes themes</w:t>
+      </w:r>
+    </w:p>
+    <w:p>
+      <w:pPr>
+        <w:pStyle w:val="ListParagraph"/>
+        <w:numPr>
+          <w:ilvl w:val="0"/>
+          <w:numId w:val="14"/>
+        </w:numPr>
+        <w:spacing w:after="160" w:line="259" w:lineRule="auto"/>
+        <w:rPr>
+          <w:lang w:val="en-US"/>
+        </w:rPr>
+      </w:pPr>
+      <w:r>
+        <w:rPr>
+          <w:lang w:val="en-US"/>
+        </w:rPr>
+        <w:t>The manifest.xml</w:t>
+      </w:r>
+    </w:p>
+    <w:p>
+      <w:pPr>
+        <w:spacing w:after="0" w:line="360" w:lineRule="auto"/>
+        <w:ind w:left="360"/>
+        <w:rPr>
+          <w:lang w:val="en-US"/>
+        </w:rPr>
+      </w:pPr>
+    </w:p>
+    <w:p>
+      <w:pPr>
+        <w:pBdr>
+          <w:bottom w:val="single" w:sz="6" w:space="1" w:color="auto"/>
+        </w:pBdr>
+        <w:spacing w:after="0" w:line="360" w:lineRule="auto"/>
+        <w:rPr>
+          <w:lang w:val="en-US" w:bidi="fa-IR"/>
+        </w:rPr>
+      </w:pPr>
+      <w:r>
+        <w:rPr>
+          <w:lang w:val="en-US"/>
+        </w:rPr>
+        <w:t xml:space="preserve">The manifest.xml includes all specification that a tenant needs. Following is the </w:t>
+      </w:r>
+      <w:r>
+        <w:rPr>
+          <w:lang w:val="en-US" w:bidi="fa-IR"/>
+        </w:rPr>
+        <w:t xml:space="preserve">manifest of </w:t>
+      </w:r>
+      <w:proofErr w:type="spellStart"/>
+      <w:r>
+        <w:rPr>
+          <w:lang w:val="en-US" w:bidi="fa-IR"/>
+        </w:rPr>
+        <w:t>bexis</w:t>
+      </w:r>
+      <w:proofErr w:type="spellEnd"/>
+      <w:r>
+        <w:rPr>
+          <w:lang w:val="en-US" w:bidi="fa-IR"/>
+        </w:rPr>
+        <w:t xml:space="preserve"> tenant.</w:t>
+      </w:r>
+    </w:p>
+    <w:p>
+      <w:pPr>
+        <w:pBdr>
+          <w:bottom w:val="single" w:sz="6" w:space="1" w:color="auto"/>
+        </w:pBdr>
+        <w:spacing w:after="0" w:line="240" w:lineRule="auto"/>
+        <w:rPr>
+          <w:lang w:val="en-US"/>
+        </w:rPr>
+      </w:pPr>
+    </w:p>
+    <w:p>
+      <w:pPr>
+        <w:spacing w:after="0" w:line="240" w:lineRule="auto"/>
+        <w:rPr>
+          <w:lang w:val="en-US"/>
+        </w:rPr>
+      </w:pPr>
+      <w:proofErr w:type="gramStart"/>
+      <w:r>
+        <w:rPr>
+          <w:lang w:val="en-US"/>
+        </w:rPr>
+        <w:t>&lt;?xml</w:t>
+      </w:r>
+      <w:proofErr w:type="gramEnd"/>
+      <w:r>
+        <w:rPr>
+          <w:lang w:val="en-US"/>
+        </w:rPr>
+        <w:t xml:space="preserve"> version="1.0" encoding="utf-8" ?&gt;</w:t>
+      </w:r>
+    </w:p>
+    <w:p>
+      <w:pPr>
+        <w:spacing w:after="0" w:line="240" w:lineRule="auto"/>
+        <w:rPr>
+          <w:lang w:val="en-US"/>
+        </w:rPr>
+      </w:pPr>
+      <w:r>
+        <w:rPr>
+          <w:lang w:val="en-US"/>
+        </w:rPr>
+        <w:t>&lt;Tenant id="</w:t>
+      </w:r>
+      <w:proofErr w:type="spellStart"/>
+      <w:r>
+        <w:rPr>
+          <w:lang w:val="en-US"/>
+        </w:rPr>
+        <w:t>bexis</w:t>
+      </w:r>
+      <w:proofErr w:type="spellEnd"/>
+      <w:r>
+        <w:rPr>
+          <w:lang w:val="en-US"/>
+        </w:rPr>
+        <w:t xml:space="preserve">" </w:t>
+      </w:r>
+      <w:proofErr w:type="spellStart"/>
+      <w:r>
+        <w:rPr>
+          <w:lang w:val="en-US"/>
+        </w:rPr>
+        <w:t>useFallback</w:t>
+      </w:r>
+      <w:proofErr w:type="spellEnd"/>
+      <w:r>
+        <w:rPr>
+          <w:lang w:val="en-US"/>
+        </w:rPr>
+        <w:t>="false"&gt;</w:t>
+      </w:r>
+    </w:p>
+    <w:p>
+      <w:pPr>
+        <w:spacing w:after="0" w:line="240" w:lineRule="auto"/>
+        <w:rPr>
+          <w:lang w:val="en-US"/>
+        </w:rPr>
+      </w:pPr>
+      <w:r>
+        <w:rPr>
+          <w:lang w:val="en-US"/>
+        </w:rPr>
+        <w:tab/>
+      </w:r>
+      <w:r>
+        <w:rPr>
+          <w:lang w:val="en-US"/>
+        </w:rPr>
+        <w:t>&lt;</w:t>
+      </w:r>
+      <w:proofErr w:type="spellStart"/>
+      <w:r>
+        <w:rPr>
+          <w:lang w:val="en-US"/>
+        </w:rPr>
+        <w:t>ShortName</w:t>
+      </w:r>
+      <w:proofErr w:type="spellEnd"/>
+      <w:r>
+        <w:rPr>
+          <w:lang w:val="en-US"/>
+        </w:rPr>
+        <w:t>&gt;BEXIS</w:t>
+      </w:r>
+      <w:r>
+        <w:rPr>
+          <w:lang w:val="en-US"/>
+        </w:rPr>
+        <w:t>2.10&lt;/</w:t>
+      </w:r>
+      <w:proofErr w:type="spellStart"/>
+      <w:r>
+        <w:rPr>
+          <w:lang w:val="en-US"/>
+        </w:rPr>
+        <w:t>ShortName</w:t>
+      </w:r>
+      <w:proofErr w:type="spellEnd"/>
+      <w:r>
+        <w:rPr>
+          <w:lang w:val="en-US"/>
+        </w:rPr>
+        <w:t>&gt;</w:t>
+      </w:r>
+    </w:p>
+    <w:p>
+      <w:pPr>
+        <w:spacing w:after="0" w:line="240" w:lineRule="auto"/>
+        <w:rPr>
+          <w:lang w:val="en-US"/>
+        </w:rPr>
+      </w:pPr>
+      <w:r>
+        <w:rPr>
+          <w:lang w:val="en-US"/>
+        </w:rPr>
+        <w:tab/>
+        <w:t>&lt;Title&gt;Research Data Management System&lt;/Title&gt;</w:t>
+      </w:r>
+    </w:p>
+    <w:p>
+      <w:pPr>
+        <w:spacing w:after="0" w:line="240" w:lineRule="auto"/>
+        <w:rPr>
+          <w:lang w:val="en-US"/>
+        </w:rPr>
+      </w:pPr>
+      <w:r>
+        <w:rPr>
+          <w:lang w:val="en-US"/>
+        </w:rPr>
+        <w:tab/>
+        <w:t>&lt;Description&gt;</w:t>
+      </w:r>
+      <w:proofErr w:type="spellStart"/>
+      <w:r>
+        <w:rPr>
+          <w:lang w:val="en-US"/>
+        </w:rPr>
+        <w:t>BExIS</w:t>
+      </w:r>
+      <w:proofErr w:type="spellEnd"/>
+      <w:r>
+        <w:rPr>
+          <w:lang w:val="en-US"/>
+        </w:rPr>
+        <w:t xml:space="preserve"> is a general purpose research data management system...</w:t>
+      </w:r>
+    </w:p>
+    <w:p>
+      <w:pPr>
+        <w:spacing w:after="0" w:line="240" w:lineRule="auto"/>
+        <w:ind w:left="708" w:firstLine="708"/>
+        <w:rPr>
+          <w:lang w:val="en-US"/>
+        </w:rPr>
+      </w:pPr>
+      <w:r>
+        <w:rPr>
+          <w:lang w:val="en-US"/>
+        </w:rPr>
+        <w:t>&lt;/Description&gt;</w:t>
+      </w:r>
+    </w:p>
+    <w:p>
+      <w:pPr>
+        <w:spacing w:after="0" w:line="240" w:lineRule="auto"/>
+        <w:rPr>
+          <w:b/>
+          <w:bCs/>
+          <w:lang w:val="en-US"/>
+        </w:rPr>
+      </w:pPr>
+      <w:r>
+        <w:rPr>
+          <w:lang w:val="en-US"/>
+        </w:rPr>
+        <w:tab/>
+      </w:r>
+      <w:r>
+        <w:rPr>
+          <w:b/>
+          <w:bCs/>
+          <w:lang w:val="en-US"/>
+        </w:rPr>
+        <w:t>&lt;Logo&gt;</w:t>
+      </w:r>
+      <w:proofErr w:type="spellStart"/>
+      <w:r>
+        <w:rPr>
+          <w:b/>
+          <w:bCs/>
+          <w:lang w:val="en-US"/>
+        </w:rPr>
+        <w:t>Bildmarke_BEXIS_cmyk.svg</w:t>
+      </w:r>
+      <w:proofErr w:type="spellEnd"/>
+      <w:r>
+        <w:rPr>
+          <w:b/>
+          <w:bCs/>
+          <w:lang w:val="en-US"/>
+        </w:rPr>
+        <w:t>&lt;/Logo&gt;</w:t>
+      </w:r>
+    </w:p>
+    <w:p>
+      <w:pPr>
+        <w:spacing w:after="0" w:line="240" w:lineRule="auto"/>
+        <w:rPr>
+          <w:b/>
+          <w:bCs/>
+          <w:lang w:val="en-US"/>
+        </w:rPr>
+      </w:pPr>
+      <w:r>
+        <w:rPr>
+          <w:lang w:val="en-US"/>
+        </w:rPr>
+        <w:tab/>
+      </w:r>
+      <w:r>
+        <w:rPr>
+          <w:b/>
+          <w:bCs/>
+          <w:lang w:val="en-US"/>
+        </w:rPr>
+        <w:t>&lt;</w:t>
+      </w:r>
+      <w:proofErr w:type="spellStart"/>
+      <w:r>
+        <w:rPr>
+          <w:b/>
+          <w:bCs/>
+          <w:lang w:val="en-US"/>
+        </w:rPr>
+        <w:t>FavIcon</w:t>
+      </w:r>
+      <w:proofErr w:type="spellEnd"/>
+      <w:r>
+        <w:rPr>
+          <w:b/>
+          <w:bCs/>
+          <w:lang w:val="en-US"/>
+        </w:rPr>
+        <w:t>&gt;favicon.ico&lt;/</w:t>
+      </w:r>
+      <w:proofErr w:type="spellStart"/>
+      <w:r>
+        <w:rPr>
+          <w:b/>
+          <w:bCs/>
+          <w:lang w:val="en-US"/>
+        </w:rPr>
+        <w:t>FavIcon</w:t>
+      </w:r>
+      <w:proofErr w:type="spellEnd"/>
+      <w:r>
+        <w:rPr>
+          <w:b/>
+          <w:bCs/>
+          <w:lang w:val="en-US"/>
+        </w:rPr>
+        <w:t>&gt;</w:t>
+      </w:r>
+    </w:p>
+    <w:p>
+      <w:pPr>
+        <w:spacing w:after="0" w:line="240" w:lineRule="auto"/>
+        <w:rPr>
+          <w:lang w:val="en-US"/>
+        </w:rPr>
+      </w:pPr>
+      <w:r>
+        <w:rPr>
+          <w:lang w:val="en-US"/>
+        </w:rPr>
+        <w:tab/>
+        <w:t>&lt;Theme&gt;Default&lt;/Theme&gt;</w:t>
+      </w:r>
+    </w:p>
+    <w:p>
+      <w:pPr>
+        <w:spacing w:after="0" w:line="240" w:lineRule="auto"/>
+        <w:rPr>
+          <w:lang w:val="en-US"/>
+        </w:rPr>
+      </w:pPr>
+      <w:r>
+        <w:rPr>
+          <w:lang w:val="en-US"/>
+        </w:rPr>
+        <w:tab/>
+        <w:t>&lt;Layout&gt;_Layout&lt;/Layout&gt;</w:t>
+      </w:r>
+    </w:p>
+    <w:p>
+      <w:pPr>
+        <w:spacing w:after="0" w:line="240" w:lineRule="auto"/>
+        <w:rPr>
+          <w:lang w:val="en-US"/>
+        </w:rPr>
+      </w:pPr>
+      <w:r>
+        <w:rPr>
+          <w:lang w:val="en-US"/>
+        </w:rPr>
+        <w:tab/>
+        <w:t>&lt;</w:t>
+      </w:r>
+      <w:proofErr w:type="spellStart"/>
+      <w:r>
+        <w:rPr>
+          <w:lang w:val="en-US"/>
+        </w:rPr>
+        <w:t>LandingPage</w:t>
+      </w:r>
+      <w:proofErr w:type="spellEnd"/>
+      <w:r>
+        <w:rPr>
+          <w:lang w:val="en-US"/>
+        </w:rPr>
+        <w:t>&gt;/&lt;/</w:t>
+      </w:r>
+      <w:proofErr w:type="spellStart"/>
+      <w:r>
+        <w:rPr>
+          <w:lang w:val="en-US"/>
+        </w:rPr>
+        <w:t>LandingPage</w:t>
+      </w:r>
+      <w:proofErr w:type="spellEnd"/>
+      <w:r>
+        <w:rPr>
+          <w:lang w:val="en-US"/>
+        </w:rPr>
+        <w:t>&gt; &lt;</w:t>
+      </w:r>
+      <w:proofErr w:type="gramStart"/>
+      <w:r>
+        <w:rPr>
+          <w:lang w:val="en-US"/>
+        </w:rPr>
+        <w:t>!--</w:t>
+      </w:r>
+      <w:proofErr w:type="gramEnd"/>
+      <w:r>
+        <w:rPr>
+          <w:lang w:val="en-US"/>
+        </w:rPr>
+        <w:t xml:space="preserve"> a relative path to an action inside the app--&gt;</w:t>
+      </w:r>
+    </w:p>
+    <w:p>
+      <w:pPr>
+        <w:spacing w:after="0" w:line="240" w:lineRule="auto"/>
+        <w:rPr>
+          <w:lang w:val="en-US"/>
+        </w:rPr>
+      </w:pPr>
+      <w:r>
+        <w:rPr>
+          <w:lang w:val="en-US"/>
+        </w:rPr>
+        <w:tab/>
+        <w:t>&lt;</w:t>
+      </w:r>
+      <w:proofErr w:type="spellStart"/>
+      <w:r>
+        <w:rPr>
+          <w:lang w:val="en-US"/>
+        </w:rPr>
+        <w:t>PolicyFileName</w:t>
+      </w:r>
+      <w:proofErr w:type="spellEnd"/>
+      <w:r>
+        <w:rPr>
+          <w:lang w:val="en-US"/>
+        </w:rPr>
+        <w:t>&gt;policy.htm&lt;/</w:t>
+      </w:r>
+      <w:proofErr w:type="spellStart"/>
+      <w:r>
+        <w:rPr>
+          <w:lang w:val="en-US"/>
+        </w:rPr>
+        <w:t>PolicyFileName</w:t>
+      </w:r>
+      <w:proofErr w:type="spellEnd"/>
+      <w:r>
+        <w:rPr>
+          <w:lang w:val="en-US"/>
+        </w:rPr>
+        <w:t>&gt;</w:t>
+      </w:r>
+    </w:p>
+    <w:p>
+      <w:pPr>
+        <w:spacing w:after="0" w:line="240" w:lineRule="auto"/>
+        <w:rPr>
+          <w:lang w:val="en-US"/>
+        </w:rPr>
+      </w:pPr>
+      <w:r>
+        <w:rPr>
+          <w:lang w:val="en-US"/>
+        </w:rPr>
+        <w:tab/>
+        <w:t>&lt;</w:t>
+      </w:r>
+      <w:proofErr w:type="spellStart"/>
+      <w:r>
+        <w:rPr>
+          <w:lang w:val="en-US"/>
+        </w:rPr>
+        <w:t>ContactUsFileName</w:t>
+      </w:r>
+      <w:proofErr w:type="spellEnd"/>
+      <w:r>
+        <w:rPr>
+          <w:lang w:val="en-US"/>
+        </w:rPr>
+        <w:t>&gt;contact.htm&lt;/</w:t>
+      </w:r>
+      <w:proofErr w:type="spellStart"/>
+      <w:r>
+        <w:rPr>
+          <w:lang w:val="en-US"/>
+        </w:rPr>
+        <w:t>ContactUsFileName</w:t>
+      </w:r>
+      <w:proofErr w:type="spellEnd"/>
+      <w:r>
+        <w:rPr>
+          <w:lang w:val="en-US"/>
+        </w:rPr>
+        <w:t>&gt;</w:t>
+      </w:r>
+    </w:p>
+    <w:p>
+      <w:pPr>
+        <w:spacing w:after="0" w:line="240" w:lineRule="auto"/>
+        <w:rPr>
+          <w:lang w:val="en-US"/>
+        </w:rPr>
+      </w:pPr>
+      <w:r>
+        <w:rPr>
+          <w:lang w:val="en-US"/>
+        </w:rPr>
+        <w:tab/>
+        <w:t>&lt;</w:t>
+      </w:r>
+      <w:proofErr w:type="spellStart"/>
+      <w:r>
+        <w:rPr>
+          <w:lang w:val="en-US"/>
+        </w:rPr>
+        <w:t>ImprintFileName</w:t>
+      </w:r>
+      <w:proofErr w:type="spellEnd"/>
+      <w:r>
+        <w:rPr>
+          <w:lang w:val="en-US"/>
+        </w:rPr>
+        <w:t>&gt;imprint.htm&lt;/</w:t>
+      </w:r>
+      <w:proofErr w:type="spellStart"/>
+      <w:r>
+        <w:rPr>
+          <w:lang w:val="en-US"/>
+        </w:rPr>
+        <w:t>ImprintFileName</w:t>
+      </w:r>
+      <w:proofErr w:type="spellEnd"/>
+      <w:r>
+        <w:rPr>
+          <w:lang w:val="en-US"/>
+        </w:rPr>
+        <w:t>&gt;</w:t>
+      </w:r>
+    </w:p>
+    <w:p>
+      <w:pPr>
+        <w:spacing w:after="0" w:line="240" w:lineRule="auto"/>
+        <w:rPr>
+          <w:lang w:val="en-US"/>
+        </w:rPr>
+      </w:pPr>
+      <w:r>
+        <w:rPr>
+          <w:lang w:val="en-US"/>
+        </w:rPr>
+        <w:tab/>
+        <w:t>&lt;</w:t>
+      </w:r>
+      <w:proofErr w:type="spellStart"/>
+      <w:r>
+        <w:rPr>
+          <w:lang w:val="en-US"/>
+        </w:rPr>
+        <w:t>ContactEmail</w:t>
+      </w:r>
+      <w:proofErr w:type="spellEnd"/>
+      <w:r>
+        <w:rPr>
+          <w:lang w:val="en-US"/>
+        </w:rPr>
+        <w:t>&gt;conatct@bx.de&lt;/</w:t>
+      </w:r>
+      <w:proofErr w:type="spellStart"/>
+      <w:r>
+        <w:rPr>
+          <w:lang w:val="en-US"/>
+        </w:rPr>
+        <w:t>ContactEmail</w:t>
+      </w:r>
+      <w:proofErr w:type="spellEnd"/>
+      <w:r>
+        <w:rPr>
+          <w:lang w:val="en-US"/>
+        </w:rPr>
+        <w:t>&gt;</w:t>
+      </w:r>
+    </w:p>
+    <w:p>
+      <w:pPr>
+        <w:spacing w:after="0" w:line="240" w:lineRule="auto"/>
+        <w:rPr>
+          <w:lang w:val="en-US"/>
+        </w:rPr>
+      </w:pPr>
+      <w:r>
+        <w:rPr>
+          <w:lang w:val="en-US"/>
+        </w:rPr>
+        <w:tab/>
+        <w:t>&lt;</w:t>
+      </w:r>
+      <w:proofErr w:type="spellStart"/>
+      <w:r>
+        <w:rPr>
+          <w:lang w:val="en-US"/>
+        </w:rPr>
+        <w:t>SupportEmail</w:t>
+      </w:r>
+      <w:proofErr w:type="spellEnd"/>
+      <w:r>
+        <w:rPr>
+          <w:lang w:val="en-US"/>
+        </w:rPr>
+        <w:t>&gt;support@bx.de&lt;/</w:t>
+      </w:r>
+      <w:proofErr w:type="spellStart"/>
+      <w:r>
+        <w:rPr>
+          <w:lang w:val="en-US"/>
+        </w:rPr>
+        <w:t>SupportEmail</w:t>
+      </w:r>
+      <w:proofErr w:type="spellEnd"/>
+      <w:r>
+        <w:rPr>
+          <w:lang w:val="en-US"/>
+        </w:rPr>
+        <w:t>&gt;</w:t>
+      </w:r>
+    </w:p>
+    <w:p>
+      <w:pPr>
+        <w:spacing w:after="0" w:line="240" w:lineRule="auto"/>
+        <w:rPr>
+          <w:lang w:val="en-US"/>
+        </w:rPr>
+      </w:pPr>
+      <w:r>
+        <w:rPr>
+          <w:lang w:val="en-US"/>
+        </w:rPr>
+        <w:tab/>
+      </w:r>
+    </w:p>
+    <w:p>
+      <w:pPr>
+        <w:spacing w:after="0" w:line="240" w:lineRule="auto"/>
+        <w:rPr>
+          <w:lang w:val="en-US"/>
+        </w:rPr>
+      </w:pPr>
+      <w:r>
+        <w:rPr>
+          <w:lang w:val="en-US"/>
+        </w:rPr>
+        <w:tab/>
+        <w:t>&lt;</w:t>
+      </w:r>
+      <w:proofErr w:type="spellStart"/>
+      <w:r>
+        <w:rPr>
+          <w:lang w:val="en-US"/>
+        </w:rPr>
+        <w:t>MatchingRules</w:t>
+      </w:r>
+      <w:proofErr w:type="spellEnd"/>
+      <w:r>
+        <w:rPr>
+          <w:lang w:val="en-US"/>
+        </w:rPr>
+        <w:t>&gt; &lt;!--of form: scheme</w:t>
+      </w:r>
+      <w:proofErr w:type="gramStart"/>
+      <w:r>
+        <w:rPr>
+          <w:lang w:val="en-US"/>
+        </w:rPr>
+        <w:t>:/</w:t>
+      </w:r>
+      <w:proofErr w:type="gramEnd"/>
+      <w:r>
+        <w:rPr>
+          <w:lang w:val="en-US"/>
+        </w:rPr>
+        <w:t>/host:port all optional, all regex--&gt;</w:t>
+      </w:r>
+    </w:p>
+    <w:p>
+      <w:pPr>
+        <w:spacing w:after="0" w:line="240" w:lineRule="auto"/>
+        <w:rPr>
+          <w:lang w:val="en-US"/>
+        </w:rPr>
+      </w:pPr>
+      <w:r>
+        <w:rPr>
+          <w:lang w:val="en-US"/>
+        </w:rPr>
+        <w:tab/>
+        <w:t xml:space="preserve">    </w:t>
+      </w:r>
+      <w:r>
+        <w:rPr>
+          <w:lang w:val="en-US"/>
+        </w:rPr>
+        <w:t>&lt;</w:t>
+      </w:r>
+      <w:proofErr w:type="spellStart"/>
+      <w:r>
+        <w:rPr>
+          <w:lang w:val="en-US"/>
+        </w:rPr>
+        <w:t>MatchingRule</w:t>
+      </w:r>
+      <w:proofErr w:type="spellEnd"/>
+      <w:proofErr w:type="gramStart"/>
+      <w:r>
+        <w:rPr>
+          <w:lang w:val="en-US"/>
+        </w:rPr>
+        <w:t>&gt;(</w:t>
+      </w:r>
+      <w:proofErr w:type="gramEnd"/>
+      <w:r>
+        <w:rPr>
+          <w:lang w:val="en-US"/>
+        </w:rPr>
+        <w:t>http:\/\/)?localhost:63535&lt;/</w:t>
+      </w:r>
+      <w:proofErr w:type="spellStart"/>
+      <w:r>
+        <w:rPr>
+          <w:lang w:val="en-US"/>
+        </w:rPr>
+        <w:t>MatchingRule</w:t>
+      </w:r>
+      <w:proofErr w:type="spellEnd"/>
+      <w:r>
+        <w:rPr>
+          <w:lang w:val="en-US"/>
+        </w:rPr>
+        <w:t>&gt;</w:t>
+      </w:r>
+    </w:p>
+    <w:p>
+      <w:pPr>
+        <w:spacing w:after="0" w:line="240" w:lineRule="auto"/>
+        <w:rPr>
+          <w:lang w:val="en-US"/>
+        </w:rPr>
+      </w:pPr>
+      <w:r>
+        <w:rPr>
+          <w:lang w:val="en-US"/>
+        </w:rPr>
+        <w:tab/>
+      </w:r>
+      <w:r>
+        <w:rPr>
+          <w:lang w:val="en-US"/>
+        </w:rPr>
+        <w:t xml:space="preserve">    </w:t>
+      </w:r>
+      <w:r>
+        <w:rPr>
+          <w:lang w:val="en-US"/>
+        </w:rPr>
+        <w:t>&lt;MatchingRule</w:t>
+      </w:r>
+      <w:proofErr w:type="gramStart"/>
+      <w:r>
+        <w:rPr>
+          <w:lang w:val="en-US"/>
+        </w:rPr>
+        <w:t>&gt;(</w:t>
+      </w:r>
+      <w:proofErr w:type="gramEnd"/>
+      <w:r>
+        <w:rPr>
+          <w:lang w:val="en-US"/>
+        </w:rPr>
+        <w:t>https?:\/\/)?bx2test.inf-bb.uni-jena.de:2016&lt;/MatchingRule&gt;</w:t>
+      </w:r>
+    </w:p>
+    <w:p>
+      <w:pPr>
+        <w:spacing w:after="0" w:line="240" w:lineRule="auto"/>
+        <w:rPr>
+          <w:lang w:val="en-US"/>
+        </w:rPr>
+      </w:pPr>
+      <w:r>
+        <w:rPr>
+          <w:lang w:val="en-US"/>
+        </w:rPr>
+        <w:tab/>
+        <w:t>&lt;/</w:t>
+      </w:r>
+      <w:proofErr w:type="spellStart"/>
+      <w:r>
+        <w:rPr>
+          <w:lang w:val="en-US"/>
+        </w:rPr>
+        <w:t>MatchingRules</w:t>
+      </w:r>
+      <w:proofErr w:type="spellEnd"/>
+      <w:r>
+        <w:rPr>
+          <w:lang w:val="en-US"/>
+        </w:rPr>
+        <w:t>&gt;</w:t>
+      </w:r>
+    </w:p>
+    <w:p>
+      <w:pPr>
+        <w:spacing w:after="0" w:line="240" w:lineRule="auto"/>
+        <w:rPr>
+          <w:lang w:val="en-US"/>
+        </w:rPr>
+      </w:pPr>
+      <w:r>
+        <w:rPr>
+          <w:lang w:val="en-US"/>
+        </w:rPr>
+        <w:tab/>
+        <w:t>&lt;</w:t>
+      </w:r>
+      <w:r>
+        <w:rPr>
+          <w:b/>
+          <w:bCs/>
+          <w:lang w:val="en-US"/>
+        </w:rPr>
+        <w:t>AllowedFileExtensions</w:t>
+      </w:r>
+      <w:r>
+        <w:rPr>
+          <w:lang w:val="en-US"/>
+        </w:rPr>
+        <w:t>&gt;</w:t>
+      </w:r>
+      <w:r>
+        <w:rPr>
+          <w:lang w:val="en-US"/>
+        </w:rPr>
+        <w:t>.</w:t>
+      </w:r>
+      <w:r>
+        <w:rPr>
+          <w:lang w:val="en-US"/>
+        </w:rPr>
+        <w:t>csv</w:t>
+      </w:r>
+      <w:proofErr w:type="gramStart"/>
+      <w:r>
+        <w:rPr>
+          <w:lang w:val="en-US"/>
+        </w:rPr>
+        <w:t>,</w:t>
+      </w:r>
+      <w:r>
+        <w:rPr>
+          <w:lang w:val="en-US"/>
+        </w:rPr>
+        <w:t>.</w:t>
+      </w:r>
+      <w:proofErr w:type="gramEnd"/>
+      <w:r>
+        <w:rPr>
+          <w:lang w:val="en-US"/>
+        </w:rPr>
+        <w:t>xml,</w:t>
+      </w:r>
+      <w:r>
+        <w:rPr>
+          <w:lang w:val="en-US"/>
+        </w:rPr>
+        <w:t>.</w:t>
+      </w:r>
+      <w:r>
+        <w:rPr>
+          <w:lang w:val="en-US"/>
+        </w:rPr>
+        <w:t>xsl,</w:t>
+      </w:r>
+      <w:r>
+        <w:rPr>
+          <w:lang w:val="en-US"/>
+        </w:rPr>
+        <w:t>.</w:t>
+      </w:r>
+      <w:r>
+        <w:rPr>
+          <w:lang w:val="en-US"/>
+        </w:rPr>
+        <w:t xml:space="preserve">xsls&lt;/AllowedFileExtensions&gt; </w:t>
+      </w:r>
+    </w:p>
+    <w:p>
+      <w:pPr>
+        <w:spacing w:after="0" w:line="240" w:lineRule="auto"/>
+        <w:ind w:firstLine="708"/>
+        <w:rPr>
+          <w:lang w:val="en-US"/>
+        </w:rPr>
+      </w:pPr>
+      <w:r>
+        <w:rPr>
+          <w:lang w:val="en-US"/>
+        </w:rPr>
+        <w:t>&lt;!</w:t>
+      </w:r>
+      <w:r>
+        <w:rPr>
+          <w:lang w:val="en-US"/>
+        </w:rPr>
+        <w:t>—start with point,</w:t>
+      </w:r>
+      <w:r>
+        <w:rPr>
+          <w:lang w:val="en-US"/>
+        </w:rPr>
+        <w:t xml:space="preserve"> comma separated, no spaces --&gt;</w:t>
+      </w:r>
+    </w:p>
+    <w:p>
+      <w:pPr>
+        <w:spacing w:after="0" w:line="240" w:lineRule="auto"/>
+        <w:rPr>
+          <w:lang w:val="en-US"/>
+        </w:rPr>
+      </w:pPr>
+      <w:r>
+        <w:rPr>
+          <w:lang w:val="en-US"/>
+        </w:rPr>
+        <w:tab/>
+        <w:t>&lt;</w:t>
+      </w:r>
+      <w:proofErr w:type="spellStart"/>
+      <w:r>
+        <w:rPr>
+          <w:lang w:val="en-US"/>
+        </w:rPr>
+        <w:t>MaximumUploadSize</w:t>
+      </w:r>
+      <w:proofErr w:type="spellEnd"/>
+      <w:r>
+        <w:rPr>
+          <w:lang w:val="en-US"/>
+        </w:rPr>
+        <w:t>&gt;1024&lt;/</w:t>
+      </w:r>
+      <w:proofErr w:type="spellStart"/>
+      <w:r>
+        <w:rPr>
+          <w:lang w:val="en-US"/>
+        </w:rPr>
+        <w:t>MaximumUploadSize</w:t>
+      </w:r>
+      <w:proofErr w:type="spellEnd"/>
+      <w:r>
+        <w:rPr>
+          <w:lang w:val="en-US"/>
+        </w:rPr>
+        <w:t>&gt; &lt;!--In MB--&gt;</w:t>
+      </w:r>
+    </w:p>
+    <w:p>
+      <w:pPr>
+        <w:spacing w:after="0" w:line="240" w:lineRule="auto"/>
+        <w:rPr>
+          <w:lang w:val="en-US"/>
+        </w:rPr>
+      </w:pPr>
+      <w:r>
+        <w:rPr>
+          <w:lang w:val="en-US"/>
+        </w:rPr>
+        <w:tab/>
+        <w:t>&lt;Resources&gt;</w:t>
+      </w:r>
+    </w:p>
+    <w:p>
+      <w:pPr>
+        <w:spacing w:after="0" w:line="240" w:lineRule="auto"/>
+        <w:rPr>
+          <w:b/>
+          <w:bCs/>
+          <w:lang w:val="en-US"/>
+        </w:rPr>
+      </w:pPr>
+      <w:r>
+        <w:rPr>
+          <w:lang w:val="en-US"/>
+        </w:rPr>
+        <w:tab/>
+      </w:r>
+      <w:r>
+        <w:rPr>
+          <w:lang w:val="en-US"/>
+        </w:rPr>
+        <w:tab/>
+      </w:r>
+      <w:r>
+        <w:rPr>
+          <w:b/>
+          <w:bCs/>
+          <w:lang w:val="en-US"/>
+        </w:rPr>
+        <w:t>&lt;Resource key="</w:t>
+      </w:r>
+      <w:proofErr w:type="spellStart"/>
+      <w:r>
+        <w:rPr>
+          <w:b/>
+          <w:bCs/>
+          <w:lang w:val="en-US"/>
+        </w:rPr>
+        <w:t>bi</w:t>
+      </w:r>
+      <w:r>
+        <w:rPr>
+          <w:b/>
+          <w:bCs/>
+          <w:lang w:val="en-US"/>
+        </w:rPr>
+        <w:t>glogo</w:t>
+      </w:r>
+      <w:proofErr w:type="spellEnd"/>
+      <w:r>
+        <w:rPr>
+          <w:b/>
+          <w:bCs/>
+          <w:lang w:val="en-US"/>
+        </w:rPr>
+        <w:t>" id="</w:t>
+      </w:r>
+      <w:proofErr w:type="spellStart"/>
+      <w:r>
+        <w:rPr>
+          <w:b/>
+          <w:bCs/>
+          <w:lang w:val="en-US"/>
+        </w:rPr>
+        <w:t>Logo_BEXIS_cmyk.svg</w:t>
+      </w:r>
+      <w:proofErr w:type="spellEnd"/>
+      <w:r>
+        <w:rPr>
+          <w:b/>
+          <w:bCs/>
+          <w:lang w:val="en-US"/>
+        </w:rPr>
+        <w:t xml:space="preserve">" </w:t>
+      </w:r>
+      <w:proofErr w:type="spellStart"/>
+      <w:r>
+        <w:rPr>
+          <w:b/>
+          <w:bCs/>
+          <w:lang w:val="en-US"/>
+        </w:rPr>
+        <w:t>contentType</w:t>
+      </w:r>
+      <w:proofErr w:type="spellEnd"/>
+      <w:r>
+        <w:rPr>
+          <w:b/>
+          <w:bCs/>
+          <w:lang w:val="en-US"/>
+        </w:rPr>
+        <w:t>="Image"&gt;</w:t>
+      </w:r>
+    </w:p>
+    <w:p>
+      <w:pPr>
+        <w:spacing w:after="0" w:line="240" w:lineRule="auto"/>
+        <w:ind w:left="708" w:firstLine="708"/>
+        <w:rPr>
+          <w:lang w:val="en-US"/>
+        </w:rPr>
+      </w:pPr>
+      <w:r>
+        <w:rPr>
+          <w:b/>
+          <w:bCs/>
+          <w:lang w:val="en-US"/>
+        </w:rPr>
+        <w:t>&lt;/Resource&gt;</w:t>
+      </w:r>
+    </w:p>
+    <w:p>
+      <w:pPr>
+        <w:spacing w:after="0" w:line="240" w:lineRule="auto"/>
+        <w:rPr>
+          <w:lang w:val="en-US"/>
+        </w:rPr>
+      </w:pPr>
+      <w:r>
+        <w:rPr>
+          <w:lang w:val="en-US"/>
+        </w:rPr>
+        <w:tab/>
+        <w:t>&lt;/Resources&gt;</w:t>
+      </w:r>
+    </w:p>
+    <w:p>
+      <w:pPr>
+        <w:pBdr>
+          <w:bottom w:val="single" w:sz="6" w:space="1" w:color="auto"/>
+        </w:pBdr>
+        <w:spacing w:after="0" w:line="240" w:lineRule="auto"/>
+        <w:rPr>
+          <w:lang w:val="en-US"/>
+        </w:rPr>
+      </w:pPr>
+      <w:r>
+        <w:rPr>
+          <w:lang w:val="en-US"/>
+        </w:rPr>
+        <w:lastRenderedPageBreak/>
+        <w:t>&lt;/Tenant&gt;</w:t>
+      </w:r>
+    </w:p>
+    <w:p>
+      <w:pPr>
+        <w:spacing w:after="0" w:line="240" w:lineRule="auto"/>
+        <w:rPr>
+          <w:lang w:val="en-US"/>
+        </w:rPr>
+      </w:pPr>
+    </w:p>
+    <w:p>
+      <w:pPr>
+        <w:spacing w:after="0" w:line="360" w:lineRule="auto"/>
+        <w:rPr>
+          <w:lang w:val="en-US"/>
+        </w:rPr>
+      </w:pPr>
+    </w:p>
+    <w:p>
+      <w:pPr>
+        <w:spacing w:after="0" w:line="360" w:lineRule="auto"/>
+        <w:rPr>
+          <w:lang w:val="en-US" w:bidi="fa-IR"/>
+        </w:rPr>
+      </w:pPr>
+      <w:r>
+        <w:rPr>
+          <w:lang w:val="en-US" w:bidi="fa-IR"/>
+        </w:rPr>
+        <w:t>The</w:t>
+      </w:r>
+      <w:r>
+        <w:rPr>
+          <w:lang w:val="en-US" w:bidi="fa-IR"/>
+        </w:rPr>
+        <w:t xml:space="preserve"> definition of the</w:t>
+      </w:r>
+      <w:r>
+        <w:rPr>
+          <w:lang w:val="en-US" w:bidi="fa-IR"/>
+        </w:rPr>
+        <w:t xml:space="preserve"> most of elements are </w:t>
+      </w:r>
+      <w:r>
+        <w:rPr>
+          <w:lang w:val="en-US" w:bidi="fa-IR"/>
+        </w:rPr>
+        <w:t xml:space="preserve">understandable by their names. </w:t>
+      </w:r>
+      <w:r>
+        <w:rPr>
+          <w:lang w:val="en-US" w:bidi="fa-IR"/>
+        </w:rPr>
+        <w:t>H</w:t>
+      </w:r>
+      <w:r>
+        <w:rPr>
+          <w:lang w:val="en-US" w:bidi="fa-IR"/>
+        </w:rPr>
+        <w:t>owever, there is more descriptions:</w:t>
+      </w:r>
+    </w:p>
+    <w:p>
+      <w:pPr>
+        <w:spacing w:after="0" w:line="360" w:lineRule="auto"/>
+        <w:rPr>
+          <w:lang w:val="en-US"/>
+        </w:rPr>
+      </w:pPr>
+      <w:r>
+        <w:rPr>
+          <w:lang w:val="en-US"/>
+        </w:rPr>
+        <w:t>Logos could be appears in three different places. The may have different sizes and should be placed in the images folder.</w:t>
+      </w:r>
+    </w:p>
+    <w:p>
+      <w:pPr>
+        <w:spacing w:after="0" w:line="360" w:lineRule="auto"/>
+        <w:ind w:left="708"/>
+        <w:rPr>
+          <w:lang w:val="en-US"/>
+        </w:rPr>
+      </w:pPr>
+      <w:r>
+        <w:rPr>
+          <w:b/>
+          <w:bCs/>
+          <w:lang w:val="en-US"/>
+        </w:rPr>
+        <w:t>Logo</w:t>
+      </w:r>
+      <w:r>
+        <w:rPr>
+          <w:b/>
+          <w:bCs/>
+          <w:lang w:val="en-US"/>
+        </w:rPr>
+        <w:t>:</w:t>
+      </w:r>
+      <w:r>
+        <w:rPr>
+          <w:lang w:val="en-US"/>
+        </w:rPr>
+        <w:t xml:space="preserve"> This is the logo, which appears in the menu bar. </w:t>
+      </w:r>
+    </w:p>
+    <w:p>
+      <w:pPr>
+        <w:spacing w:after="0" w:line="360" w:lineRule="auto"/>
+        <w:ind w:left="708"/>
+        <w:rPr>
+          <w:lang w:val="en-US"/>
+        </w:rPr>
+      </w:pPr>
+      <w:proofErr w:type="spellStart"/>
+      <w:r>
+        <w:rPr>
+          <w:b/>
+          <w:bCs/>
+          <w:lang w:val="en-US"/>
+        </w:rPr>
+        <w:t>FavIcon</w:t>
+      </w:r>
+      <w:proofErr w:type="spellEnd"/>
+      <w:r>
+        <w:rPr>
+          <w:b/>
+          <w:bCs/>
+          <w:lang w:val="en-US"/>
+        </w:rPr>
+        <w:t>:</w:t>
+      </w:r>
+      <w:r>
+        <w:rPr>
+          <w:lang w:val="en-US"/>
+        </w:rPr>
+        <w:t xml:space="preserve"> This is the little logo icon in the browser tab.</w:t>
+      </w:r>
+    </w:p>
+    <w:p>
+      <w:pPr>
+        <w:spacing w:after="0" w:line="360" w:lineRule="auto"/>
+        <w:ind w:left="708"/>
+        <w:rPr>
+          <w:lang w:val="en-US"/>
+        </w:rPr>
+      </w:pPr>
+      <w:proofErr w:type="spellStart"/>
+      <w:r>
+        <w:rPr>
+          <w:b/>
+          <w:bCs/>
+          <w:lang w:val="en-US"/>
+        </w:rPr>
+        <w:t>Biglogo</w:t>
+      </w:r>
+      <w:proofErr w:type="spellEnd"/>
+      <w:r>
+        <w:rPr>
+          <w:b/>
+          <w:bCs/>
+          <w:lang w:val="en-US"/>
+        </w:rPr>
+        <w:t>:</w:t>
+      </w:r>
+      <w:r>
+        <w:rPr>
+          <w:b/>
+          <w:bCs/>
+          <w:lang w:val="en-US"/>
+        </w:rPr>
+        <w:t xml:space="preserve"> </w:t>
+      </w:r>
+      <w:r>
+        <w:rPr>
+          <w:lang w:val="en-US"/>
+        </w:rPr>
+        <w:t>This is the big logo on the first page, before loge in.</w:t>
+      </w:r>
+    </w:p>
+    <w:p>
+      <w:pPr>
+        <w:spacing w:after="0" w:line="360" w:lineRule="auto"/>
+        <w:rPr>
+          <w:lang w:val="en-US"/>
+        </w:rPr>
+      </w:pPr>
+      <w:r>
+        <w:rPr>
+          <w:lang w:val="en-US"/>
+        </w:rPr>
+        <w:t>A list of file form</w:t>
+      </w:r>
+      <w:r>
+        <w:rPr>
+          <w:lang w:val="en-US"/>
+        </w:rPr>
+        <w:t xml:space="preserve">ats, which are used only for unstructured datasets are defined by </w:t>
+      </w:r>
+      <w:r>
+        <w:rPr>
+          <w:b/>
+          <w:bCs/>
+          <w:lang w:val="en-US"/>
+        </w:rPr>
+        <w:t>AllowedFileExtensions</w:t>
+      </w:r>
+      <w:r>
+        <w:rPr>
+          <w:lang w:val="en-US"/>
+        </w:rPr>
+        <w:t xml:space="preserve"> element. A file format should follow the same pattern like “.csv”. Comma is needed between file formats.</w:t>
+      </w:r>
+    </w:p>
+    <w:p>
+      <w:pPr>
+        <w:pStyle w:val="Heading1"/>
         <w:rPr>
           <w:lang w:val="en-US"/>
         </w:rPr>
@@ -13284,12 +15433,98 @@
         <v:path o:extrusionok="f" gradientshapeok="t" o:connecttype="rect"/>
         <o:lock v:ext="edit" aspectratio="t"/>
       </v:shapetype>
-      <v:shape id="_x0000_i1027" type="#_x0000_t75" style="width:11.25pt;height:11.25pt" o:bullet="t">
+      <v:shape id="_x0000_i1090" type="#_x0000_t75" style="width:11.25pt;height:11.25pt" o:bullet="t">
         <v:imagedata r:id="rId1" o:title="BD14565_"/>
       </v:shape>
     </w:pict>
   </w:numPicBullet>
   <w:abstractNum w:abstractNumId="0" w15:restartNumberingAfterBreak="0">
+    <w:nsid w:val="0A20237D"/>
+    <w:multiLevelType w:val="multilevel"/>
+    <w:tmpl w:val="0407001F"/>
+    <w:lvl w:ilvl="0">
+      <w:start w:val="1"/>
+      <w:numFmt w:val="decimal"/>
+      <w:lvlText w:val="%1."/>
+      <w:lvlJc w:val="left"/>
+      <w:pPr>
+        <w:ind w:left="360" w:hanging="360"/>
+      </w:pPr>
+    </w:lvl>
+    <w:lvl w:ilvl="1">
+      <w:start w:val="1"/>
+      <w:numFmt w:val="decimal"/>
+      <w:lvlText w:val="%1.%2."/>
+      <w:lvlJc w:val="left"/>
+      <w:pPr>
+        <w:ind w:left="792" w:hanging="432"/>
+      </w:pPr>
+    </w:lvl>
+    <w:lvl w:ilvl="2">
+      <w:start w:val="1"/>
+      <w:numFmt w:val="decimal"/>
+      <w:lvlText w:val="%1.%2.%3."/>
+      <w:lvlJc w:val="left"/>
+      <w:pPr>
+        <w:ind w:left="1224" w:hanging="504"/>
+      </w:pPr>
+    </w:lvl>
+    <w:lvl w:ilvl="3">
+      <w:start w:val="1"/>
+      <w:numFmt w:val="decimal"/>
+      <w:lvlText w:val="%1.%2.%3.%4."/>
+      <w:lvlJc w:val="left"/>
+      <w:pPr>
+        <w:ind w:left="1728" w:hanging="648"/>
+      </w:pPr>
+    </w:lvl>
+    <w:lvl w:ilvl="4">
+      <w:start w:val="1"/>
+      <w:numFmt w:val="decimal"/>
+      <w:lvlText w:val="%1.%2.%3.%4.%5."/>
+      <w:lvlJc w:val="left"/>
+      <w:pPr>
+        <w:ind w:left="2232" w:hanging="792"/>
+      </w:pPr>
+    </w:lvl>
+    <w:lvl w:ilvl="5">
+      <w:start w:val="1"/>
+      <w:numFmt w:val="decimal"/>
+      <w:lvlText w:val="%1.%2.%3.%4.%5.%6."/>
+      <w:lvlJc w:val="left"/>
+      <w:pPr>
+        <w:ind w:left="2736" w:hanging="936"/>
+      </w:pPr>
+    </w:lvl>
+    <w:lvl w:ilvl="6">
+      <w:start w:val="1"/>
+      <w:numFmt w:val="decimal"/>
+      <w:lvlText w:val="%1.%2.%3.%4.%5.%6.%7."/>
+      <w:lvlJc w:val="left"/>
+      <w:pPr>
+        <w:ind w:left="3240" w:hanging="1080"/>
+      </w:pPr>
+    </w:lvl>
+    <w:lvl w:ilvl="7">
+      <w:start w:val="1"/>
+      <w:numFmt w:val="decimal"/>
+      <w:lvlText w:val="%1.%2.%3.%4.%5.%6.%7.%8."/>
+      <w:lvlJc w:val="left"/>
+      <w:pPr>
+        <w:ind w:left="3744" w:hanging="1224"/>
+      </w:pPr>
+    </w:lvl>
+    <w:lvl w:ilvl="8">
+      <w:start w:val="1"/>
+      <w:numFmt w:val="decimal"/>
+      <w:lvlText w:val="%1.%2.%3.%4.%5.%6.%7.%8.%9."/>
+      <w:lvlJc w:val="left"/>
+      <w:pPr>
+        <w:ind w:left="4320" w:hanging="1440"/>
+      </w:pPr>
+    </w:lvl>
+  </w:abstractNum>
+  <w:abstractNum w:abstractNumId="1" w15:restartNumberingAfterBreak="0">
     <w:nsid w:val="0D150B78"/>
     <w:multiLevelType w:val="hybridMultilevel"/>
     <w:tmpl w:val="4DFC0DC0"/>
@@ -13402,7 +15637,7 @@
       </w:rPr>
     </w:lvl>
   </w:abstractNum>
-  <w:abstractNum w:abstractNumId="1" w15:restartNumberingAfterBreak="0">
+  <w:abstractNum w:abstractNumId="2" w15:restartNumberingAfterBreak="0">
     <w:nsid w:val="2B5D598B"/>
     <w:multiLevelType w:val="hybridMultilevel"/>
     <w:tmpl w:val="F08E26DE"/>
@@ -13515,7 +15750,7 @@
       </w:rPr>
     </w:lvl>
   </w:abstractNum>
-  <w:abstractNum w:abstractNumId="2" w15:restartNumberingAfterBreak="0">
+  <w:abstractNum w:abstractNumId="3" w15:restartNumberingAfterBreak="0">
     <w:nsid w:val="32BC1AF5"/>
     <w:multiLevelType w:val="hybridMultilevel"/>
     <w:tmpl w:val="A642A48A"/>
@@ -13628,7 +15863,120 @@
       </w:rPr>
     </w:lvl>
   </w:abstractNum>
-  <w:abstractNum w:abstractNumId="3" w15:restartNumberingAfterBreak="0">
+  <w:abstractNum w:abstractNumId="4" w15:restartNumberingAfterBreak="0">
+    <w:nsid w:val="36CE4214"/>
+    <w:multiLevelType w:val="hybridMultilevel"/>
+    <w:tmpl w:val="52A63248"/>
+    <w:lvl w:ilvl="0" w:tplc="04070001">
+      <w:start w:val="1"/>
+      <w:numFmt w:val="bullet"/>
+      <w:lvlText w:val=""/>
+      <w:lvlJc w:val="left"/>
+      <w:pPr>
+        <w:ind w:left="720" w:hanging="360"/>
+      </w:pPr>
+      <w:rPr>
+        <w:rFonts w:ascii="Symbol" w:hAnsi="Symbol" w:hint="default"/>
+      </w:rPr>
+    </w:lvl>
+    <w:lvl w:ilvl="1" w:tplc="04070003" w:tentative="1">
+      <w:start w:val="1"/>
+      <w:numFmt w:val="bullet"/>
+      <w:lvlText w:val="o"/>
+      <w:lvlJc w:val="left"/>
+      <w:pPr>
+        <w:ind w:left="1440" w:hanging="360"/>
+      </w:pPr>
+      <w:rPr>
+        <w:rFonts w:ascii="Courier New" w:hAnsi="Courier New" w:cs="Courier New" w:hint="default"/>
+      </w:rPr>
+    </w:lvl>
+    <w:lvl w:ilvl="2" w:tplc="04070005" w:tentative="1">
+      <w:start w:val="1"/>
+      <w:numFmt w:val="bullet"/>
+      <w:lvlText w:val=""/>
+      <w:lvlJc w:val="left"/>
+      <w:pPr>
+        <w:ind w:left="2160" w:hanging="360"/>
+      </w:pPr>
+      <w:rPr>
+        <w:rFonts w:ascii="Wingdings" w:hAnsi="Wingdings" w:hint="default"/>
+      </w:rPr>
+    </w:lvl>
+    <w:lvl w:ilvl="3" w:tplc="04070001" w:tentative="1">
+      <w:start w:val="1"/>
+      <w:numFmt w:val="bullet"/>
+      <w:lvlText w:val=""/>
+      <w:lvlJc w:val="left"/>
+      <w:pPr>
+        <w:ind w:left="2880" w:hanging="360"/>
+      </w:pPr>
+      <w:rPr>
+        <w:rFonts w:ascii="Symbol" w:hAnsi="Symbol" w:hint="default"/>
+      </w:rPr>
+    </w:lvl>
+    <w:lvl w:ilvl="4" w:tplc="04070003" w:tentative="1">
+      <w:start w:val="1"/>
+      <w:numFmt w:val="bullet"/>
+      <w:lvlText w:val="o"/>
+      <w:lvlJc w:val="left"/>
+      <w:pPr>
+        <w:ind w:left="3600" w:hanging="360"/>
+      </w:pPr>
+      <w:rPr>
+        <w:rFonts w:ascii="Courier New" w:hAnsi="Courier New" w:cs="Courier New" w:hint="default"/>
+      </w:rPr>
+    </w:lvl>
+    <w:lvl w:ilvl="5" w:tplc="04070005" w:tentative="1">
+      <w:start w:val="1"/>
+      <w:numFmt w:val="bullet"/>
+      <w:lvlText w:val=""/>
+      <w:lvlJc w:val="left"/>
+      <w:pPr>
+        <w:ind w:left="4320" w:hanging="360"/>
+      </w:pPr>
+      <w:rPr>
+        <w:rFonts w:ascii="Wingdings" w:hAnsi="Wingdings" w:hint="default"/>
+      </w:rPr>
+    </w:lvl>
+    <w:lvl w:ilvl="6" w:tplc="04070001" w:tentative="1">
+      <w:start w:val="1"/>
+      <w:numFmt w:val="bullet"/>
+      <w:lvlText w:val=""/>
+      <w:lvlJc w:val="left"/>
+      <w:pPr>
+        <w:ind w:left="5040" w:hanging="360"/>
+      </w:pPr>
+      <w:rPr>
+        <w:rFonts w:ascii="Symbol" w:hAnsi="Symbol" w:hint="default"/>
+      </w:rPr>
+    </w:lvl>
+    <w:lvl w:ilvl="7" w:tplc="04070003" w:tentative="1">
+      <w:start w:val="1"/>
+      <w:numFmt w:val="bullet"/>
+      <w:lvlText w:val="o"/>
+      <w:lvlJc w:val="left"/>
+      <w:pPr>
+        <w:ind w:left="5760" w:hanging="360"/>
+      </w:pPr>
+      <w:rPr>
+        <w:rFonts w:ascii="Courier New" w:hAnsi="Courier New" w:cs="Courier New" w:hint="default"/>
+      </w:rPr>
+    </w:lvl>
+    <w:lvl w:ilvl="8" w:tplc="04070005" w:tentative="1">
+      <w:start w:val="1"/>
+      <w:numFmt w:val="bullet"/>
+      <w:lvlText w:val=""/>
+      <w:lvlJc w:val="left"/>
+      <w:pPr>
+        <w:ind w:left="6480" w:hanging="360"/>
+      </w:pPr>
+      <w:rPr>
+        <w:rFonts w:ascii="Wingdings" w:hAnsi="Wingdings" w:hint="default"/>
+      </w:rPr>
+    </w:lvl>
+  </w:abstractNum>
+  <w:abstractNum w:abstractNumId="5" w15:restartNumberingAfterBreak="0">
     <w:nsid w:val="3C024CCD"/>
     <w:multiLevelType w:val="hybridMultilevel"/>
     <w:tmpl w:val="2C5C1A08"/>
@@ -13741,7 +16089,120 @@
       </w:rPr>
     </w:lvl>
   </w:abstractNum>
-  <w:abstractNum w:abstractNumId="4" w15:restartNumberingAfterBreak="0">
+  <w:abstractNum w:abstractNumId="6" w15:restartNumberingAfterBreak="0">
+    <w:nsid w:val="5E802E74"/>
+    <w:multiLevelType w:val="hybridMultilevel"/>
+    <w:tmpl w:val="CDFE4222"/>
+    <w:lvl w:ilvl="0" w:tplc="04070001">
+      <w:start w:val="1"/>
+      <w:numFmt w:val="bullet"/>
+      <w:lvlText w:val=""/>
+      <w:lvlJc w:val="left"/>
+      <w:pPr>
+        <w:ind w:left="720" w:hanging="360"/>
+      </w:pPr>
+      <w:rPr>
+        <w:rFonts w:ascii="Symbol" w:hAnsi="Symbol" w:hint="default"/>
+      </w:rPr>
+    </w:lvl>
+    <w:lvl w:ilvl="1" w:tplc="04070003" w:tentative="1">
+      <w:start w:val="1"/>
+      <w:numFmt w:val="bullet"/>
+      <w:lvlText w:val="o"/>
+      <w:lvlJc w:val="left"/>
+      <w:pPr>
+        <w:ind w:left="1440" w:hanging="360"/>
+      </w:pPr>
+      <w:rPr>
+        <w:rFonts w:ascii="Courier New" w:hAnsi="Courier New" w:cs="Courier New" w:hint="default"/>
+      </w:rPr>
+    </w:lvl>
+    <w:lvl w:ilvl="2" w:tplc="04070005" w:tentative="1">
+      <w:start w:val="1"/>
+      <w:numFmt w:val="bullet"/>
+      <w:lvlText w:val=""/>
+      <w:lvlJc w:val="left"/>
+      <w:pPr>
+        <w:ind w:left="2160" w:hanging="360"/>
+      </w:pPr>
+      <w:rPr>
+        <w:rFonts w:ascii="Wingdings" w:hAnsi="Wingdings" w:hint="default"/>
+      </w:rPr>
+    </w:lvl>
+    <w:lvl w:ilvl="3" w:tplc="04070001" w:tentative="1">
+      <w:start w:val="1"/>
+      <w:numFmt w:val="bullet"/>
+      <w:lvlText w:val=""/>
+      <w:lvlJc w:val="left"/>
+      <w:pPr>
+        <w:ind w:left="2880" w:hanging="360"/>
+      </w:pPr>
+      <w:rPr>
+        <w:rFonts w:ascii="Symbol" w:hAnsi="Symbol" w:hint="default"/>
+      </w:rPr>
+    </w:lvl>
+    <w:lvl w:ilvl="4" w:tplc="04070003" w:tentative="1">
+      <w:start w:val="1"/>
+      <w:numFmt w:val="bullet"/>
+      <w:lvlText w:val="o"/>
+      <w:lvlJc w:val="left"/>
+      <w:pPr>
+        <w:ind w:left="3600" w:hanging="360"/>
+      </w:pPr>
+      <w:rPr>
+        <w:rFonts w:ascii="Courier New" w:hAnsi="Courier New" w:cs="Courier New" w:hint="default"/>
+      </w:rPr>
+    </w:lvl>
+    <w:lvl w:ilvl="5" w:tplc="04070005" w:tentative="1">
+      <w:start w:val="1"/>
+      <w:numFmt w:val="bullet"/>
+      <w:lvlText w:val=""/>
+      <w:lvlJc w:val="left"/>
+      <w:pPr>
+        <w:ind w:left="4320" w:hanging="360"/>
+      </w:pPr>
+      <w:rPr>
+        <w:rFonts w:ascii="Wingdings" w:hAnsi="Wingdings" w:hint="default"/>
+      </w:rPr>
+    </w:lvl>
+    <w:lvl w:ilvl="6" w:tplc="04070001" w:tentative="1">
+      <w:start w:val="1"/>
+      <w:numFmt w:val="bullet"/>
+      <w:lvlText w:val=""/>
+      <w:lvlJc w:val="left"/>
+      <w:pPr>
+        <w:ind w:left="5040" w:hanging="360"/>
+      </w:pPr>
+      <w:rPr>
+        <w:rFonts w:ascii="Symbol" w:hAnsi="Symbol" w:hint="default"/>
+      </w:rPr>
+    </w:lvl>
+    <w:lvl w:ilvl="7" w:tplc="04070003" w:tentative="1">
+      <w:start w:val="1"/>
+      <w:numFmt w:val="bullet"/>
+      <w:lvlText w:val="o"/>
+      <w:lvlJc w:val="left"/>
+      <w:pPr>
+        <w:ind w:left="5760" w:hanging="360"/>
+      </w:pPr>
+      <w:rPr>
+        <w:rFonts w:ascii="Courier New" w:hAnsi="Courier New" w:cs="Courier New" w:hint="default"/>
+      </w:rPr>
+    </w:lvl>
+    <w:lvl w:ilvl="8" w:tplc="04070005" w:tentative="1">
+      <w:start w:val="1"/>
+      <w:numFmt w:val="bullet"/>
+      <w:lvlText w:val=""/>
+      <w:lvlJc w:val="left"/>
+      <w:pPr>
+        <w:ind w:left="6480" w:hanging="360"/>
+      </w:pPr>
+      <w:rPr>
+        <w:rFonts w:ascii="Wingdings" w:hAnsi="Wingdings" w:hint="default"/>
+      </w:rPr>
+    </w:lvl>
+  </w:abstractNum>
+  <w:abstractNum w:abstractNumId="7" w15:restartNumberingAfterBreak="0">
     <w:nsid w:val="60990AAC"/>
     <w:multiLevelType w:val="hybridMultilevel"/>
     <w:tmpl w:val="343073CA"/>
@@ -13856,7 +16317,7 @@
       </w:rPr>
     </w:lvl>
   </w:abstractNum>
-  <w:abstractNum w:abstractNumId="5" w15:restartNumberingAfterBreak="0">
+  <w:abstractNum w:abstractNumId="8" w15:restartNumberingAfterBreak="0">
     <w:nsid w:val="61DC7C45"/>
     <w:multiLevelType w:val="hybridMultilevel"/>
     <w:tmpl w:val="025E2D52"/>
@@ -13968,7 +16429,7 @@
       </w:rPr>
     </w:lvl>
   </w:abstractNum>
-  <w:abstractNum w:abstractNumId="6" w15:restartNumberingAfterBreak="0">
+  <w:abstractNum w:abstractNumId="9" w15:restartNumberingAfterBreak="0">
     <w:nsid w:val="65484050"/>
     <w:multiLevelType w:val="multilevel"/>
     <w:tmpl w:val="221E509C"/>
@@ -14089,7 +16550,7 @@
       </w:rPr>
     </w:lvl>
   </w:abstractNum>
-  <w:abstractNum w:abstractNumId="7" w15:restartNumberingAfterBreak="0">
+  <w:abstractNum w:abstractNumId="10" w15:restartNumberingAfterBreak="0">
     <w:nsid w:val="6BC52EBC"/>
     <w:multiLevelType w:val="hybridMultilevel"/>
     <w:tmpl w:val="361E885C"/>
@@ -14202,7 +16663,7 @@
       </w:rPr>
     </w:lvl>
   </w:abstractNum>
-  <w:abstractNum w:abstractNumId="8" w15:restartNumberingAfterBreak="0">
+  <w:abstractNum w:abstractNumId="11" w15:restartNumberingAfterBreak="0">
     <w:nsid w:val="70646A87"/>
     <w:multiLevelType w:val="hybridMultilevel"/>
     <w:tmpl w:val="2F1EE020"/>
@@ -14315,7 +16776,7 @@
       </w:rPr>
     </w:lvl>
   </w:abstractNum>
-  <w:abstractNum w:abstractNumId="9" w15:restartNumberingAfterBreak="0">
+  <w:abstractNum w:abstractNumId="12" w15:restartNumberingAfterBreak="0">
     <w:nsid w:val="72184292"/>
     <w:multiLevelType w:val="hybridMultilevel"/>
     <w:tmpl w:val="01E63184"/>
@@ -14428,7 +16889,7 @@
       </w:rPr>
     </w:lvl>
   </w:abstractNum>
-  <w:abstractNum w:abstractNumId="10" w15:restartNumberingAfterBreak="0">
+  <w:abstractNum w:abstractNumId="13" w15:restartNumberingAfterBreak="0">
     <w:nsid w:val="77321237"/>
     <w:multiLevelType w:val="hybridMultilevel"/>
     <w:tmpl w:val="9500A5FA"/>
@@ -14542,37 +17003,46 @@
     </w:lvl>
   </w:abstractNum>
   <w:num w:numId="1">
+    <w:abstractNumId w:val="3"/>
+  </w:num>
+  <w:num w:numId="2">
+    <w:abstractNumId w:val="1"/>
+  </w:num>
+  <w:num w:numId="3">
+    <w:abstractNumId w:val="12"/>
+  </w:num>
+  <w:num w:numId="4">
+    <w:abstractNumId w:val="9"/>
+  </w:num>
+  <w:num w:numId="5">
     <w:abstractNumId w:val="2"/>
   </w:num>
-  <w:num w:numId="2">
+  <w:num w:numId="6">
+    <w:abstractNumId w:val="8"/>
+  </w:num>
+  <w:num w:numId="7">
+    <w:abstractNumId w:val="10"/>
+  </w:num>
+  <w:num w:numId="8">
+    <w:abstractNumId w:val="13"/>
+  </w:num>
+  <w:num w:numId="9">
+    <w:abstractNumId w:val="5"/>
+  </w:num>
+  <w:num w:numId="10">
+    <w:abstractNumId w:val="7"/>
+  </w:num>
+  <w:num w:numId="11">
+    <w:abstractNumId w:val="11"/>
+  </w:num>
+  <w:num w:numId="12">
     <w:abstractNumId w:val="0"/>
   </w:num>
-  <w:num w:numId="3">
-    <w:abstractNumId w:val="9"/>
-  </w:num>
-  <w:num w:numId="4">
-    <w:abstractNumId w:val="6"/>
-  </w:num>
-  <w:num w:numId="5">
-    <w:abstractNumId w:val="1"/>
-  </w:num>
-  <w:num w:numId="6">
-    <w:abstractNumId w:val="5"/>
-  </w:num>
-  <w:num w:numId="7">
-    <w:abstractNumId w:val="7"/>
-  </w:num>
-  <w:num w:numId="8">
-    <w:abstractNumId w:val="10"/>
-  </w:num>
-  <w:num w:numId="9">
-    <w:abstractNumId w:val="3"/>
-  </w:num>
-  <w:num w:numId="10">
+  <w:num w:numId="13">
     <w:abstractNumId w:val="4"/>
   </w:num>
-  <w:num w:numId="11">
-    <w:abstractNumId w:val="8"/>
+  <w:num w:numId="14">
+    <w:abstractNumId w:val="6"/>
   </w:num>
   <w:numIdMacAtCleanup w:val="6"/>
 </w:numbering>
@@ -15230,7 +17700,7 @@
   <w:style w:type="paragraph" w:styleId="ListParagraph">
     <w:name w:val="List Paragraph"/>
     <w:basedOn w:val="Normal"/>
-    <w:uiPriority w:val="99"/>
+    <w:uiPriority w:val="34"/>
     <w:qFormat/>
     <w:rsid w:val="007C2F1C"/>
     <w:pPr>
@@ -15660,6 +18130,40 @@
       <w:szCs w:val="24"/>
     </w:rPr>
   </w:style>
+  <w:style w:type="paragraph" w:styleId="Subtitle">
+    <w:name w:val="Subtitle"/>
+    <w:basedOn w:val="Normal"/>
+    <w:next w:val="Normal"/>
+    <w:link w:val="SubtitleChar"/>
+    <w:qFormat/>
+    <w:locked/>
+    <w:rsid w:val="00242FEA"/>
+    <w:pPr>
+      <w:numPr>
+        <w:ilvl w:val="1"/>
+      </w:numPr>
+      <w:spacing w:after="160"/>
+    </w:pPr>
+    <w:rPr>
+      <w:rFonts w:asciiTheme="minorHAnsi" w:eastAsiaTheme="minorEastAsia" w:hAnsiTheme="minorHAnsi" w:cstheme="minorBidi"/>
+      <w:color w:val="5A5A5A" w:themeColor="text1" w:themeTint="A5"/>
+      <w:spacing w:val="15"/>
+    </w:rPr>
+  </w:style>
+  <w:style w:type="character" w:customStyle="1" w:styleId="SubtitleChar">
+    <w:name w:val="Subtitle Char"/>
+    <w:basedOn w:val="DefaultParagraphFont"/>
+    <w:link w:val="Subtitle"/>
+    <w:rsid w:val="00242FEA"/>
+    <w:rPr>
+      <w:rFonts w:asciiTheme="minorHAnsi" w:eastAsiaTheme="minorEastAsia" w:hAnsiTheme="minorHAnsi" w:cstheme="minorBidi"/>
+      <w:color w:val="5A5A5A" w:themeColor="text1" w:themeTint="A5"/>
+      <w:spacing w:val="15"/>
+      <w:sz w:val="22"/>
+      <w:szCs w:val="22"/>
+      <w:lang w:eastAsia="en-US"/>
+    </w:rPr>
+  </w:style>
 </w:styles>
 </file>
 
@@ -15951,7 +18455,7 @@
 </file>
 
 <file path=customXml/itemProps1.xml><?xml version="1.0" encoding="utf-8"?>
-<ds:datastoreItem xmlns:ds="http://schemas.openxmlformats.org/officeDocument/2006/customXml" ds:itemID="{F723C63E-BCF0-4746-AEBF-DCA36C4EFA66}">
+<ds:datastoreItem xmlns:ds="http://schemas.openxmlformats.org/officeDocument/2006/customXml" ds:itemID="{6B042599-F51D-4FC5-ACA0-274E89DC45DC}">
   <ds:schemaRefs>
     <ds:schemaRef ds:uri="http://schemas.openxmlformats.org/officeDocument/2006/bibliography"/>
   </ds:schemaRefs>

</xml_diff>

<commit_message>
add some public properties
</commit_message>
<xml_diff>
--- a/Manuals/2.11.0/BEXIS2110_Installation_Manual.docx
+++ b/Manuals/2.11.0/BEXIS2110_Installation_Manual.docx
@@ -1,6 +1,6 @@
 
 <file path=word/document.xml><?xml version="1.0" encoding="utf-8"?>
-<w:document xmlns:wpc="http://schemas.microsoft.com/office/word/2010/wordprocessingCanvas" xmlns:mc="http://schemas.openxmlformats.org/markup-compatibility/2006" xmlns:o="urn:schemas-microsoft-com:office:office" xmlns:r="http://schemas.openxmlformats.org/officeDocument/2006/relationships" xmlns:m="http://schemas.openxmlformats.org/officeDocument/2006/math" xmlns:v="urn:schemas-microsoft-com:vml" xmlns:wp14="http://schemas.microsoft.com/office/word/2010/wordprocessingDrawing" xmlns:wp="http://schemas.openxmlformats.org/drawingml/2006/wordprocessingDrawing" xmlns:w10="urn:schemas-microsoft-com:office:word" xmlns:w="http://schemas.openxmlformats.org/wordprocessingml/2006/main" xmlns:w14="http://schemas.microsoft.com/office/word/2010/wordml" xmlns:w15="http://schemas.microsoft.com/office/word/2012/wordml" xmlns:wpg="http://schemas.microsoft.com/office/word/2010/wordprocessingGroup" xmlns:wpi="http://schemas.microsoft.com/office/word/2010/wordprocessingInk" xmlns:wne="http://schemas.microsoft.com/office/word/2006/wordml" xmlns:wps="http://schemas.microsoft.com/office/word/2010/wordprocessingShape" mc:Ignorable="w14 w15 wp14">
+<w:document xmlns:wpc="http://schemas.microsoft.com/office/word/2010/wordprocessingCanvas" xmlns:mc="http://schemas.openxmlformats.org/markup-compatibility/2006" xmlns:o="urn:schemas-microsoft-com:office:office" xmlns:r="http://schemas.openxmlformats.org/officeDocument/2006/relationships" xmlns:m="http://schemas.openxmlformats.org/officeDocument/2006/math" xmlns:v="urn:schemas-microsoft-com:vml" xmlns:wp14="http://schemas.microsoft.com/office/word/2010/wordprocessingDrawing" xmlns:wp="http://schemas.openxmlformats.org/drawingml/2006/wordprocessingDrawing" xmlns:w10="urn:schemas-microsoft-com:office:word" xmlns:w="http://schemas.openxmlformats.org/wordprocessingml/2006/main" xmlns:w14="http://schemas.microsoft.com/office/word/2010/wordml" xmlns:wpg="http://schemas.microsoft.com/office/word/2010/wordprocessingGroup" xmlns:wpi="http://schemas.microsoft.com/office/word/2010/wordprocessingInk" xmlns:wne="http://schemas.microsoft.com/office/word/2006/wordml" xmlns:wps="http://schemas.microsoft.com/office/word/2010/wordprocessingShape" mc:Ignorable="w14 wp14">
   <w:body>
     <w:p>
       <w:pPr>
@@ -26,8 +26,10 @@
         <w:rPr>
           <w:lang w:val="en-US"/>
         </w:rPr>
-        <w:t>10</w:t>
-      </w:r>
+        <w:t>11</w:t>
+      </w:r>
+      <w:bookmarkStart w:id="0" w:name="_GoBack"/>
+      <w:bookmarkEnd w:id="0"/>
       <w:r>
         <w:rPr>
           <w:lang w:val="en-US"/>
@@ -471,6 +473,7 @@
         </w:rPr>
         <w:t xml:space="preserve">, </w:t>
       </w:r>
+      <w:proofErr w:type="spellStart"/>
       <w:r>
         <w:rPr>
           <w:rStyle w:val="SubtleEmphasis"/>
@@ -478,8 +481,9 @@
           <w:i w:val="0"/>
           <w:lang w:val="en-US"/>
         </w:rPr>
-        <w:t xml:space="preserve">Nafiseh Navabpour, </w:t>
-      </w:r>
+        <w:t>Nafiseh</w:t>
+      </w:r>
+      <w:proofErr w:type="spellEnd"/>
       <w:r>
         <w:rPr>
           <w:rStyle w:val="SubtleEmphasis"/>
@@ -487,60 +491,60 @@
           <w:i w:val="0"/>
           <w:lang w:val="en-US"/>
         </w:rPr>
-        <w:t>Roman Gerlach</w:t>
-      </w:r>
-    </w:p>
-    <w:p>
-      <w:pPr>
-        <w:pStyle w:val="NoSpacing"/>
-        <w:jc w:val="both"/>
-        <w:rPr>
-          <w:rStyle w:val="IntenseEmphasis"/>
-          <w:rFonts w:cs="Arial"/>
-          <w:lang w:val="en-US"/>
-        </w:rPr>
-      </w:pPr>
-    </w:p>
-    <w:p>
-      <w:pPr>
-        <w:pStyle w:val="NoSpacing"/>
-        <w:jc w:val="both"/>
-        <w:rPr>
-          <w:rStyle w:val="IntenseEmphasis"/>
-          <w:rFonts w:cs="Arial"/>
-          <w:lang w:val="en-US"/>
-        </w:rPr>
-      </w:pPr>
-      <w:r>
-        <w:rPr>
-          <w:rStyle w:val="IntenseEmphasis"/>
-          <w:rFonts w:cs="Arial"/>
-          <w:lang w:val="en-US"/>
-        </w:rPr>
-        <w:t>Contact</w:t>
-      </w:r>
-    </w:p>
-    <w:p>
-      <w:pPr>
-        <w:pStyle w:val="NoSpacing"/>
-        <w:ind w:left="708"/>
-        <w:jc w:val="both"/>
+        <w:t xml:space="preserve"> Navabpour, </w:t>
+      </w:r>
+      <w:r>
         <w:rPr>
           <w:rStyle w:val="SubtleEmphasis"/>
           <w:rFonts w:cs="Arial"/>
           <w:i w:val="0"/>
           <w:lang w:val="en-US"/>
         </w:rPr>
-      </w:pPr>
-      <w:r>
+        <w:t>Roman Gerlach</w:t>
+      </w:r>
+    </w:p>
+    <w:p>
+      <w:pPr>
+        <w:pStyle w:val="NoSpacing"/>
+        <w:jc w:val="both"/>
+        <w:rPr>
+          <w:rStyle w:val="IntenseEmphasis"/>
+          <w:rFonts w:cs="Arial"/>
+          <w:lang w:val="en-US"/>
+        </w:rPr>
+      </w:pPr>
+    </w:p>
+    <w:p>
+      <w:pPr>
+        <w:pStyle w:val="NoSpacing"/>
+        <w:jc w:val="both"/>
+        <w:rPr>
+          <w:rStyle w:val="IntenseEmphasis"/>
+          <w:rFonts w:cs="Arial"/>
+          <w:lang w:val="en-US"/>
+        </w:rPr>
+      </w:pPr>
+      <w:r>
+        <w:rPr>
+          <w:rStyle w:val="IntenseEmphasis"/>
+          <w:rFonts w:cs="Arial"/>
+          <w:lang w:val="en-US"/>
+        </w:rPr>
+        <w:t>Contact</w:t>
+      </w:r>
+    </w:p>
+    <w:p>
+      <w:pPr>
+        <w:pStyle w:val="NoSpacing"/>
+        <w:ind w:left="708"/>
+        <w:jc w:val="both"/>
         <w:rPr>
           <w:rStyle w:val="SubtleEmphasis"/>
           <w:rFonts w:cs="Arial"/>
           <w:i w:val="0"/>
           <w:lang w:val="en-US"/>
         </w:rPr>
-        <w:t>Website:</w:t>
-      </w:r>
+      </w:pPr>
       <w:r>
         <w:rPr>
           <w:rStyle w:val="SubtleEmphasis"/>
@@ -548,18 +552,45 @@
           <w:i w:val="0"/>
           <w:lang w:val="en-US"/>
         </w:rPr>
+        <w:t>Website:</w:t>
+      </w:r>
+      <w:r>
+        <w:rPr>
+          <w:rStyle w:val="SubtleEmphasis"/>
+          <w:rFonts w:cs="Arial"/>
+          <w:i w:val="0"/>
+          <w:lang w:val="en-US"/>
+        </w:rPr>
         <w:tab/>
       </w:r>
-      <w:hyperlink r:id="rId8" w:history="1">
-        <w:r>
-          <w:rPr>
-            <w:rStyle w:val="Hyperlink"/>
-            <w:rFonts w:cs="Arial"/>
-            <w:lang w:val="en-US"/>
-          </w:rPr>
-          <w:t>http://bexis2.uni-jena.de</w:t>
-        </w:r>
-      </w:hyperlink>
+      <w:r>
+        <w:fldChar w:fldCharType="begin"/>
+      </w:r>
+      <w:r>
+        <w:rPr>
+          <w:lang w:val="en-US"/>
+        </w:rPr>
+        <w:instrText xml:space="preserve"> HYPERLINK "http://bexis2.uni-jena.de" </w:instrText>
+      </w:r>
+      <w:r>
+        <w:fldChar w:fldCharType="separate"/>
+      </w:r>
+      <w:r>
+        <w:rPr>
+          <w:rStyle w:val="Hyperlink"/>
+          <w:rFonts w:cs="Arial"/>
+          <w:lang w:val="en-US"/>
+        </w:rPr>
+        <w:t>http://bexis2.uni-jena.de</w:t>
+      </w:r>
+      <w:r>
+        <w:rPr>
+          <w:rStyle w:val="Hyperlink"/>
+          <w:rFonts w:cs="Arial"/>
+          <w:lang w:val="en-US"/>
+        </w:rPr>
+        <w:fldChar w:fldCharType="end"/>
+      </w:r>
     </w:p>
     <w:p>
       <w:pPr>
@@ -4046,14 +4077,14 @@
         </w:numPr>
         <w:jc w:val="both"/>
       </w:pPr>
-      <w:bookmarkStart w:id="0" w:name="_Toc498594028"/>
+      <w:bookmarkStart w:id="1" w:name="_Toc498594028"/>
       <w:r>
         <w:t>BEXIS</w:t>
       </w:r>
       <w:r>
         <w:t xml:space="preserve"> Package</w:t>
       </w:r>
-      <w:bookmarkEnd w:id="0"/>
+      <w:bookmarkEnd w:id="1"/>
     </w:p>
     <w:p>
       <w:pPr>
@@ -4085,16 +4116,34 @@
         </w:rPr>
         <w:t xml:space="preserve"> package from: </w:t>
       </w:r>
-      <w:hyperlink r:id="rId9" w:history="1">
-        <w:r>
-          <w:rPr>
-            <w:rStyle w:val="Hyperlink"/>
-            <w:rFonts w:cs="Arial"/>
-            <w:lang w:val="en-US"/>
-          </w:rPr>
-          <w:t>http://bexis2.uni-jena.de/releases/2-9-1/</w:t>
-        </w:r>
-      </w:hyperlink>
+      <w:r>
+        <w:fldChar w:fldCharType="begin"/>
+      </w:r>
+      <w:r>
+        <w:rPr>
+          <w:lang w:val="en-US"/>
+        </w:rPr>
+        <w:instrText xml:space="preserve"> HYPERLINK "http://bexis2.uni-jena.de/releases/2-9-1/" </w:instrText>
+      </w:r>
+      <w:r>
+        <w:fldChar w:fldCharType="separate"/>
+      </w:r>
+      <w:r>
+        <w:rPr>
+          <w:rStyle w:val="Hyperlink"/>
+          <w:rFonts w:cs="Arial"/>
+          <w:lang w:val="en-US"/>
+        </w:rPr>
+        <w:t>http://bexis2.uni-jena.de/releases/2-9-1/</w:t>
+      </w:r>
+      <w:r>
+        <w:rPr>
+          <w:rStyle w:val="Hyperlink"/>
+          <w:rFonts w:cs="Arial"/>
+          <w:lang w:val="en-US"/>
+        </w:rPr>
+        <w:fldChar w:fldCharType="end"/>
+      </w:r>
       <w:r>
         <w:rPr>
           <w:lang w:val="en-US"/>
@@ -4169,14 +4218,14 @@
           <w:lang w:val="en-US"/>
         </w:rPr>
       </w:pPr>
-      <w:bookmarkStart w:id="1" w:name="_Toc498594029"/>
+      <w:bookmarkStart w:id="2" w:name="_Toc498594029"/>
       <w:r>
         <w:rPr>
           <w:lang w:val="en-US"/>
         </w:rPr>
         <w:t>Additional Software / Prerequisites</w:t>
       </w:r>
-      <w:bookmarkEnd w:id="1"/>
+      <w:bookmarkEnd w:id="2"/>
     </w:p>
     <w:p>
       <w:pPr>
@@ -4221,16 +4270,34 @@
         </w:rPr>
         <w:t xml:space="preserve">rerequisites.zip from: </w:t>
       </w:r>
-      <w:hyperlink r:id="rId10" w:history="1">
-        <w:r>
-          <w:rPr>
-            <w:rStyle w:val="Hyperlink"/>
-            <w:rFonts w:cs="Arial"/>
-            <w:lang w:val="en-US"/>
-          </w:rPr>
-          <w:t>http://bexis2.uni-jena.de/releases/2-9-1/</w:t>
-        </w:r>
-      </w:hyperlink>
+      <w:r>
+        <w:fldChar w:fldCharType="begin"/>
+      </w:r>
+      <w:r>
+        <w:rPr>
+          <w:lang w:val="en-US"/>
+        </w:rPr>
+        <w:instrText xml:space="preserve"> HYPERLINK "http://bexis2.uni-jena.de/releases/2-9-1/" </w:instrText>
+      </w:r>
+      <w:r>
+        <w:fldChar w:fldCharType="separate"/>
+      </w:r>
+      <w:r>
+        <w:rPr>
+          <w:rStyle w:val="Hyperlink"/>
+          <w:rFonts w:cs="Arial"/>
+          <w:lang w:val="en-US"/>
+        </w:rPr>
+        <w:t>http://bexis2.uni-jena.de/releases/2-9-1/</w:t>
+      </w:r>
+      <w:r>
+        <w:rPr>
+          <w:rStyle w:val="Hyperlink"/>
+          <w:rFonts w:cs="Arial"/>
+          <w:lang w:val="en-US"/>
+        </w:rPr>
+        <w:fldChar w:fldCharType="end"/>
+      </w:r>
       <w:r>
         <w:rPr>
           <w:lang w:val="en-US"/>
@@ -4250,7 +4317,7 @@
           <w:lang w:val="en-US"/>
         </w:rPr>
       </w:pPr>
-      <w:bookmarkStart w:id="2" w:name="_Toc498594030"/>
+      <w:bookmarkStart w:id="3" w:name="_Toc498594030"/>
       <w:r>
         <w:rPr>
           <w:lang w:val="en-US"/>
@@ -4269,7 +4336,7 @@
         </w:rPr>
         <w:t>5.2</w:t>
       </w:r>
-      <w:bookmarkEnd w:id="2"/>
+      <w:bookmarkEnd w:id="3"/>
     </w:p>
     <w:p>
       <w:pPr>
@@ -4355,7 +4422,7 @@
         </w:rPr>
         <w:t xml:space="preserve">Or download it here: </w:t>
       </w:r>
-      <w:hyperlink r:id="rId11" w:history="1">
+      <w:hyperlink r:id="rId9" w:history="1">
         <w:proofErr w:type="gramStart"/>
         <w:r>
           <w:rPr>
@@ -4415,14 +4482,14 @@
           <w:lang w:val="en-US"/>
         </w:rPr>
       </w:pPr>
-      <w:bookmarkStart w:id="3" w:name="_Toc498594031"/>
+      <w:bookmarkStart w:id="4" w:name="_Toc498594031"/>
       <w:r>
         <w:rPr>
           <w:lang w:val="en-US"/>
         </w:rPr>
         <w:t>Database System</w:t>
       </w:r>
-      <w:bookmarkEnd w:id="3"/>
+      <w:bookmarkEnd w:id="4"/>
     </w:p>
     <w:p>
       <w:pPr>
@@ -4469,14 +4536,14 @@
           <w:lang w:val="en-US"/>
         </w:rPr>
       </w:pPr>
-      <w:bookmarkStart w:id="4" w:name="_Toc498594032"/>
+      <w:bookmarkStart w:id="5" w:name="_Toc498594032"/>
       <w:r>
         <w:rPr>
           <w:lang w:val="en-US"/>
         </w:rPr>
         <w:t>PostgreSQL</w:t>
       </w:r>
-      <w:bookmarkEnd w:id="4"/>
+      <w:bookmarkEnd w:id="5"/>
     </w:p>
     <w:p>
       <w:pPr>
@@ -4486,14 +4553,14 @@
           <w:lang w:val="en-US"/>
         </w:rPr>
       </w:pPr>
-      <w:bookmarkStart w:id="5" w:name="_Toc498594033"/>
+      <w:bookmarkStart w:id="6" w:name="_Toc498594033"/>
       <w:r>
         <w:rPr>
           <w:lang w:val="en-US"/>
         </w:rPr>
         <w:t>2.3.1.1. Download PostgreSQL</w:t>
       </w:r>
-      <w:bookmarkEnd w:id="5"/>
+      <w:bookmarkEnd w:id="6"/>
     </w:p>
     <w:p>
       <w:pPr>
@@ -4531,16 +4598,34 @@
         </w:rPr>
         <w:t xml:space="preserve">llowing link: </w:t>
       </w:r>
-      <w:hyperlink r:id="rId12" w:history="1">
-        <w:r>
-          <w:rPr>
-            <w:rStyle w:val="Hyperlink"/>
-            <w:rFonts w:cs="Arial"/>
-            <w:lang w:val="en-GB"/>
-          </w:rPr>
-          <w:t>http://www.enterprisedb.com/downloads/postgres-postgresql-downloads</w:t>
-        </w:r>
-      </w:hyperlink>
+      <w:r>
+        <w:fldChar w:fldCharType="begin"/>
+      </w:r>
+      <w:r>
+        <w:rPr>
+          <w:lang w:val="en-US"/>
+        </w:rPr>
+        <w:instrText xml:space="preserve"> HYPERLINK "http://www.enterprisedb.com/downloads/postgres-postgresql-downloads" </w:instrText>
+      </w:r>
+      <w:r>
+        <w:fldChar w:fldCharType="separate"/>
+      </w:r>
+      <w:r>
+        <w:rPr>
+          <w:rStyle w:val="Hyperlink"/>
+          <w:rFonts w:cs="Arial"/>
+          <w:lang w:val="en-GB"/>
+        </w:rPr>
+        <w:t>http://www.enterprisedb.com/downloads/postgres-postgresql-downloads</w:t>
+      </w:r>
+      <w:r>
+        <w:rPr>
+          <w:rStyle w:val="Hyperlink"/>
+          <w:rFonts w:cs="Arial"/>
+          <w:lang w:val="en-GB"/>
+        </w:rPr>
+        <w:fldChar w:fldCharType="end"/>
+      </w:r>
     </w:p>
     <w:p>
       <w:pPr>
@@ -4571,7 +4656,7 @@
                     </pic:cNvPicPr>
                   </pic:nvPicPr>
                   <pic:blipFill>
-                    <a:blip r:embed="rId13">
+                    <a:blip r:embed="rId10">
                       <a:extLst>
                         <a:ext uri="{28A0092B-C50C-407E-A947-70E740481C1C}">
                           <a14:useLocalDpi xmlns:a14="http://schemas.microsoft.com/office/drawing/2010/main" val="0"/>
@@ -4611,7 +4696,7 @@
           <w:lang w:val="en-US"/>
         </w:rPr>
       </w:pPr>
-      <w:bookmarkStart w:id="6" w:name="_Toc498594034"/>
+      <w:bookmarkStart w:id="7" w:name="_Toc498594034"/>
       <w:r>
         <w:rPr>
           <w:lang w:val="en-US"/>
@@ -4619,7 +4704,7 @@
         <w:lastRenderedPageBreak/>
         <w:t>2.3.1.2. Installation of PostgreSQL</w:t>
       </w:r>
-      <w:bookmarkEnd w:id="6"/>
+      <w:bookmarkEnd w:id="7"/>
     </w:p>
     <w:p>
       <w:pPr>
@@ -4866,7 +4951,7 @@
                     </pic:cNvPicPr>
                   </pic:nvPicPr>
                   <pic:blipFill>
-                    <a:blip r:embed="rId14">
+                    <a:blip r:embed="rId11">
                       <a:extLst>
                         <a:ext uri="{28A0092B-C50C-407E-A947-70E740481C1C}">
                           <a14:useLocalDpi xmlns:a14="http://schemas.microsoft.com/office/drawing/2010/main" val="0"/>
@@ -4918,7 +5003,7 @@
           <w:lang w:val="en-US"/>
         </w:rPr>
       </w:pPr>
-      <w:bookmarkStart w:id="7" w:name="_Toc498594035"/>
+      <w:bookmarkStart w:id="8" w:name="_Toc498594035"/>
       <w:r>
         <w:rPr>
           <w:lang w:val="en-US"/>
@@ -4931,7 +5016,7 @@
         </w:rPr>
         <w:t>-C</w:t>
       </w:r>
-      <w:bookmarkEnd w:id="7"/>
+      <w:bookmarkEnd w:id="8"/>
     </w:p>
     <w:p>
       <w:pPr>
@@ -4945,7 +5030,7 @@
           <w:lang w:val="en-US"/>
         </w:rPr>
       </w:pPr>
-      <w:bookmarkStart w:id="8" w:name="_Toc498594036"/>
+      <w:bookmarkStart w:id="9" w:name="_Toc498594036"/>
       <w:r>
         <w:rPr>
           <w:lang w:val="en-US"/>
@@ -4970,7 +5055,7 @@
         </w:rPr>
         <w:t>C</w:t>
       </w:r>
-      <w:bookmarkEnd w:id="8"/>
+      <w:bookmarkEnd w:id="9"/>
     </w:p>
     <w:p>
       <w:pPr>
@@ -4997,16 +5082,34 @@
         </w:rPr>
         <w:t xml:space="preserve">llowing link:  </w:t>
       </w:r>
-      <w:hyperlink r:id="rId15" w:history="1">
-        <w:r>
-          <w:rPr>
-            <w:rStyle w:val="Hyperlink"/>
-            <w:rFonts w:cs="Arial"/>
-            <w:lang w:val="en-US"/>
-          </w:rPr>
-          <w:t>Download DB2 Express-C</w:t>
-        </w:r>
-      </w:hyperlink>
+      <w:r>
+        <w:fldChar w:fldCharType="begin"/>
+      </w:r>
+      <w:r>
+        <w:rPr>
+          <w:lang w:val="en-US"/>
+        </w:rPr>
+        <w:instrText xml:space="preserve"> HYPERLINK "http://www-01.ibm.com/software/data/db2/express-c/index.html" </w:instrText>
+      </w:r>
+      <w:r>
+        <w:fldChar w:fldCharType="separate"/>
+      </w:r>
+      <w:r>
+        <w:rPr>
+          <w:rStyle w:val="Hyperlink"/>
+          <w:rFonts w:cs="Arial"/>
+          <w:lang w:val="en-US"/>
+        </w:rPr>
+        <w:t>Download DB2 Express-C</w:t>
+      </w:r>
+      <w:r>
+        <w:rPr>
+          <w:rStyle w:val="Hyperlink"/>
+          <w:rFonts w:cs="Arial"/>
+          <w:lang w:val="en-US"/>
+        </w:rPr>
+        <w:fldChar w:fldCharType="end"/>
+      </w:r>
     </w:p>
     <w:p>
       <w:pPr>
@@ -5057,7 +5160,7 @@
                     </pic:cNvPicPr>
                   </pic:nvPicPr>
                   <pic:blipFill>
-                    <a:blip r:embed="rId16">
+                    <a:blip r:embed="rId12">
                       <a:extLst>
                         <a:ext uri="{28A0092B-C50C-407E-A947-70E740481C1C}">
                           <a14:useLocalDpi xmlns:a14="http://schemas.microsoft.com/office/drawing/2010/main" val="0"/>
@@ -5228,7 +5331,7 @@
               </wp:anchor>
             </w:drawing>
           </mc:Choice>
-          <mc:Fallback>
+          <mc:Fallback xmlns:w15="http://schemas.microsoft.com/office/word/2012/wordml">
             <w:pict>
               <v:shapetype id="_x0000_t202" coordsize="21600,21600" o:spt="202" path="m,l,21600r21600,l21600,xe">
                 <v:stroke joinstyle="miter"/>
@@ -5307,7 +5410,7 @@
           <w:lang w:val="en-US"/>
         </w:rPr>
       </w:pPr>
-      <w:bookmarkStart w:id="9" w:name="_Toc498594037"/>
+      <w:bookmarkStart w:id="10" w:name="_Toc498594037"/>
       <w:r>
         <w:rPr>
           <w:lang w:val="en-US"/>
@@ -5326,7 +5429,7 @@
         </w:rPr>
         <w:t>C</w:t>
       </w:r>
-      <w:bookmarkEnd w:id="9"/>
+      <w:bookmarkEnd w:id="10"/>
     </w:p>
     <w:p>
       <w:pPr>
@@ -5408,7 +5511,7 @@
                     </pic:cNvPicPr>
                   </pic:nvPicPr>
                   <pic:blipFill>
-                    <a:blip r:embed="rId17">
+                    <a:blip r:embed="rId13">
                       <a:extLst>
                         <a:ext uri="{28A0092B-C50C-407E-A947-70E740481C1C}">
                           <a14:useLocalDpi xmlns:a14="http://schemas.microsoft.com/office/drawing/2010/main" val="0"/>
@@ -5498,6 +5601,390 @@
                 <pic:pic xmlns:pic="http://schemas.openxmlformats.org/drawingml/2006/picture">
                   <pic:nvPicPr>
                     <pic:cNvPr id="0" name="Picture 34"/>
+                    <pic:cNvPicPr>
+                      <a:picLocks noChangeAspect="1" noChangeArrowheads="1"/>
+                    </pic:cNvPicPr>
+                  </pic:nvPicPr>
+                  <pic:blipFill>
+                    <a:blip r:embed="rId14">
+                      <a:extLst>
+                        <a:ext uri="{28A0092B-C50C-407E-A947-70E740481C1C}">
+                          <a14:useLocalDpi xmlns:a14="http://schemas.microsoft.com/office/drawing/2010/main" val="0"/>
+                        </a:ext>
+                      </a:extLst>
+                    </a:blip>
+                    <a:srcRect/>
+                    <a:stretch>
+                      <a:fillRect/>
+                    </a:stretch>
+                  </pic:blipFill>
+                  <pic:spPr bwMode="auto">
+                    <a:xfrm>
+                      <a:off x="0" y="0"/>
+                      <a:ext cx="3381375" cy="2533650"/>
+                    </a:xfrm>
+                    <a:prstGeom prst="rect">
+                      <a:avLst/>
+                    </a:prstGeom>
+                    <a:noFill/>
+                    <a:ln>
+                      <a:noFill/>
+                    </a:ln>
+                  </pic:spPr>
+                </pic:pic>
+              </a:graphicData>
+            </a:graphic>
+          </wp:inline>
+        </w:drawing>
+      </w:r>
+    </w:p>
+    <w:p>
+      <w:pPr>
+        <w:pStyle w:val="ListParagraph"/>
+        <w:numPr>
+          <w:ilvl w:val="0"/>
+          <w:numId w:val="2"/>
+        </w:numPr>
+        <w:jc w:val="both"/>
+        <w:rPr>
+          <w:lang w:val="en-US"/>
+        </w:rPr>
+      </w:pPr>
+      <w:r>
+        <w:rPr>
+          <w:lang w:val="en-US"/>
+        </w:rPr>
+        <w:t>Select Installation or response file or both</w:t>
+      </w:r>
+    </w:p>
+    <w:p>
+      <w:pPr>
+        <w:jc w:val="both"/>
+        <w:rPr>
+          <w:rFonts w:ascii="Tw Cen MT" w:hAnsi="Tw Cen MT"/>
+          <w:lang w:val="en-US"/>
+        </w:rPr>
+      </w:pPr>
+      <w:r>
+        <w:rPr>
+          <w:noProof/>
+          <w:lang w:eastAsia="de-DE"/>
+        </w:rPr>
+        <w:lastRenderedPageBreak/>
+        <w:drawing>
+          <wp:inline distT="0" distB="0" distL="0" distR="0">
+            <wp:extent cx="3381375" cy="2533650"/>
+            <wp:effectExtent l="0" t="0" r="9525" b="0"/>
+            <wp:docPr id="6" name="Picture 35"/>
+            <wp:cNvGraphicFramePr>
+              <a:graphicFrameLocks xmlns:a="http://schemas.openxmlformats.org/drawingml/2006/main" noChangeAspect="1"/>
+            </wp:cNvGraphicFramePr>
+            <a:graphic xmlns:a="http://schemas.openxmlformats.org/drawingml/2006/main">
+              <a:graphicData uri="http://schemas.openxmlformats.org/drawingml/2006/picture">
+                <pic:pic xmlns:pic="http://schemas.openxmlformats.org/drawingml/2006/picture">
+                  <pic:nvPicPr>
+                    <pic:cNvPr id="0" name="Picture 35"/>
+                    <pic:cNvPicPr>
+                      <a:picLocks noChangeAspect="1" noChangeArrowheads="1"/>
+                    </pic:cNvPicPr>
+                  </pic:nvPicPr>
+                  <pic:blipFill>
+                    <a:blip r:embed="rId15">
+                      <a:extLst>
+                        <a:ext uri="{28A0092B-C50C-407E-A947-70E740481C1C}">
+                          <a14:useLocalDpi xmlns:a14="http://schemas.microsoft.com/office/drawing/2010/main" val="0"/>
+                        </a:ext>
+                      </a:extLst>
+                    </a:blip>
+                    <a:srcRect/>
+                    <a:stretch>
+                      <a:fillRect/>
+                    </a:stretch>
+                  </pic:blipFill>
+                  <pic:spPr bwMode="auto">
+                    <a:xfrm>
+                      <a:off x="0" y="0"/>
+                      <a:ext cx="3381375" cy="2533650"/>
+                    </a:xfrm>
+                    <a:prstGeom prst="rect">
+                      <a:avLst/>
+                    </a:prstGeom>
+                    <a:noFill/>
+                    <a:ln>
+                      <a:noFill/>
+                    </a:ln>
+                  </pic:spPr>
+                </pic:pic>
+              </a:graphicData>
+            </a:graphic>
+          </wp:inline>
+        </w:drawing>
+      </w:r>
+    </w:p>
+    <w:p>
+      <w:pPr>
+        <w:pStyle w:val="ListParagraph"/>
+        <w:numPr>
+          <w:ilvl w:val="0"/>
+          <w:numId w:val="2"/>
+        </w:numPr>
+        <w:jc w:val="both"/>
+        <w:rPr>
+          <w:lang w:val="en-US"/>
+        </w:rPr>
+      </w:pPr>
+      <w:r>
+        <w:rPr>
+          <w:lang w:val="en-US"/>
+        </w:rPr>
+        <w:t>Select the installation folder (use the default path)</w:t>
+      </w:r>
+    </w:p>
+    <w:p>
+      <w:pPr>
+        <w:jc w:val="both"/>
+        <w:rPr>
+          <w:rFonts w:ascii="Tw Cen MT" w:hAnsi="Tw Cen MT"/>
+          <w:lang w:val="en-US"/>
+        </w:rPr>
+      </w:pPr>
+      <w:r>
+        <w:rPr>
+          <w:noProof/>
+          <w:lang w:eastAsia="de-DE"/>
+        </w:rPr>
+        <w:drawing>
+          <wp:inline distT="0" distB="0" distL="0" distR="0">
+            <wp:extent cx="3381375" cy="2533650"/>
+            <wp:effectExtent l="0" t="0" r="9525" b="0"/>
+            <wp:docPr id="7" name="Picture 37"/>
+            <wp:cNvGraphicFramePr>
+              <a:graphicFrameLocks xmlns:a="http://schemas.openxmlformats.org/drawingml/2006/main" noChangeAspect="1"/>
+            </wp:cNvGraphicFramePr>
+            <a:graphic xmlns:a="http://schemas.openxmlformats.org/drawingml/2006/main">
+              <a:graphicData uri="http://schemas.openxmlformats.org/drawingml/2006/picture">
+                <pic:pic xmlns:pic="http://schemas.openxmlformats.org/drawingml/2006/picture">
+                  <pic:nvPicPr>
+                    <pic:cNvPr id="0" name="Picture 37"/>
+                    <pic:cNvPicPr>
+                      <a:picLocks noChangeAspect="1" noChangeArrowheads="1"/>
+                    </pic:cNvPicPr>
+                  </pic:nvPicPr>
+                  <pic:blipFill>
+                    <a:blip r:embed="rId16">
+                      <a:extLst>
+                        <a:ext uri="{28A0092B-C50C-407E-A947-70E740481C1C}">
+                          <a14:useLocalDpi xmlns:a14="http://schemas.microsoft.com/office/drawing/2010/main" val="0"/>
+                        </a:ext>
+                      </a:extLst>
+                    </a:blip>
+                    <a:srcRect/>
+                    <a:stretch>
+                      <a:fillRect/>
+                    </a:stretch>
+                  </pic:blipFill>
+                  <pic:spPr bwMode="auto">
+                    <a:xfrm>
+                      <a:off x="0" y="0"/>
+                      <a:ext cx="3381375" cy="2533650"/>
+                    </a:xfrm>
+                    <a:prstGeom prst="rect">
+                      <a:avLst/>
+                    </a:prstGeom>
+                    <a:noFill/>
+                    <a:ln>
+                      <a:noFill/>
+                    </a:ln>
+                  </pic:spPr>
+                </pic:pic>
+              </a:graphicData>
+            </a:graphic>
+          </wp:inline>
+        </w:drawing>
+      </w:r>
+    </w:p>
+    <w:p>
+      <w:pPr>
+        <w:pStyle w:val="ListParagraph"/>
+        <w:numPr>
+          <w:ilvl w:val="0"/>
+          <w:numId w:val="2"/>
+        </w:numPr>
+        <w:jc w:val="both"/>
+        <w:rPr>
+          <w:lang w:val="en-US"/>
+        </w:rPr>
+      </w:pPr>
+      <w:r>
+        <w:rPr>
+          <w:lang w:val="en-US"/>
+        </w:rPr>
+        <w:t>Use default</w:t>
+      </w:r>
+    </w:p>
+    <w:p>
+      <w:pPr>
+        <w:jc w:val="both"/>
+        <w:rPr>
+          <w:rFonts w:ascii="Tw Cen MT" w:hAnsi="Tw Cen MT"/>
+          <w:lang w:val="en-US"/>
+        </w:rPr>
+      </w:pPr>
+      <w:r>
+        <w:rPr>
+          <w:noProof/>
+          <w:lang w:eastAsia="de-DE"/>
+        </w:rPr>
+        <w:drawing>
+          <wp:inline distT="0" distB="0" distL="0" distR="0">
+            <wp:extent cx="3381375" cy="2533650"/>
+            <wp:effectExtent l="0" t="0" r="9525" b="0"/>
+            <wp:docPr id="8" name="Picture 39"/>
+            <wp:cNvGraphicFramePr>
+              <a:graphicFrameLocks xmlns:a="http://schemas.openxmlformats.org/drawingml/2006/main" noChangeAspect="1"/>
+            </wp:cNvGraphicFramePr>
+            <a:graphic xmlns:a="http://schemas.openxmlformats.org/drawingml/2006/main">
+              <a:graphicData uri="http://schemas.openxmlformats.org/drawingml/2006/picture">
+                <pic:pic xmlns:pic="http://schemas.openxmlformats.org/drawingml/2006/picture">
+                  <pic:nvPicPr>
+                    <pic:cNvPr id="0" name="Picture 39"/>
+                    <pic:cNvPicPr>
+                      <a:picLocks noChangeAspect="1" noChangeArrowheads="1"/>
+                    </pic:cNvPicPr>
+                  </pic:nvPicPr>
+                  <pic:blipFill>
+                    <a:blip r:embed="rId17">
+                      <a:extLst>
+                        <a:ext uri="{28A0092B-C50C-407E-A947-70E740481C1C}">
+                          <a14:useLocalDpi xmlns:a14="http://schemas.microsoft.com/office/drawing/2010/main" val="0"/>
+                        </a:ext>
+                      </a:extLst>
+                    </a:blip>
+                    <a:srcRect/>
+                    <a:stretch>
+                      <a:fillRect/>
+                    </a:stretch>
+                  </pic:blipFill>
+                  <pic:spPr bwMode="auto">
+                    <a:xfrm>
+                      <a:off x="0" y="0"/>
+                      <a:ext cx="3381375" cy="2533650"/>
+                    </a:xfrm>
+                    <a:prstGeom prst="rect">
+                      <a:avLst/>
+                    </a:prstGeom>
+                    <a:noFill/>
+                    <a:ln>
+                      <a:noFill/>
+                    </a:ln>
+                  </pic:spPr>
+                </pic:pic>
+              </a:graphicData>
+            </a:graphic>
+          </wp:inline>
+        </w:drawing>
+      </w:r>
+    </w:p>
+    <w:p>
+      <w:pPr>
+        <w:pStyle w:val="ListParagraph"/>
+        <w:numPr>
+          <w:ilvl w:val="0"/>
+          <w:numId w:val="2"/>
+        </w:numPr>
+        <w:jc w:val="both"/>
+        <w:rPr>
+          <w:lang w:val="en-US"/>
+        </w:rPr>
+      </w:pPr>
+      <w:r>
+        <w:rPr>
+          <w:lang w:val="en-US"/>
+        </w:rPr>
+        <w:t>Define the db2admin password</w:t>
+      </w:r>
+    </w:p>
+    <w:p>
+      <w:pPr>
+        <w:pStyle w:val="ListParagraph"/>
+        <w:ind w:left="0"/>
+        <w:jc w:val="both"/>
+        <w:rPr>
+          <w:lang w:val="en-US"/>
+        </w:rPr>
+      </w:pPr>
+      <w:r>
+        <w:rPr>
+          <w:b/>
+          <w:lang w:val="en-US"/>
+        </w:rPr>
+        <w:lastRenderedPageBreak/>
+        <w:t>P</w:t>
+      </w:r>
+      <w:r>
+        <w:rPr>
+          <w:b/>
+          <w:lang w:val="en-US"/>
+        </w:rPr>
+        <w:t xml:space="preserve">lease </w:t>
+      </w:r>
+      <w:r>
+        <w:rPr>
+          <w:b/>
+          <w:lang w:val="en-US"/>
+        </w:rPr>
+        <w:t xml:space="preserve">make sure you recall the </w:t>
+      </w:r>
+      <w:r>
+        <w:rPr>
+          <w:b/>
+          <w:lang w:val="en-US"/>
+        </w:rPr>
+        <w:t>password</w:t>
+      </w:r>
+      <w:r>
+        <w:rPr>
+          <w:b/>
+          <w:lang w:val="en-US"/>
+        </w:rPr>
+        <w:t xml:space="preserve"> later on!</w:t>
+      </w:r>
+    </w:p>
+    <w:p>
+      <w:pPr>
+        <w:jc w:val="both"/>
+        <w:rPr>
+          <w:rFonts w:ascii="Tw Cen MT" w:hAnsi="Tw Cen MT"/>
+          <w:lang w:val="en-US"/>
+        </w:rPr>
+      </w:pPr>
+    </w:p>
+    <w:p>
+      <w:pPr>
+        <w:jc w:val="both"/>
+        <w:rPr>
+          <w:rFonts w:ascii="Tw Cen MT" w:hAnsi="Tw Cen MT"/>
+          <w:lang w:val="en-US"/>
+        </w:rPr>
+      </w:pPr>
+      <w:r>
+        <w:rPr>
+          <w:noProof/>
+          <w:lang w:eastAsia="de-DE"/>
+        </w:rPr>
+        <w:drawing>
+          <wp:inline distT="0" distB="0" distL="0" distR="0">
+            <wp:extent cx="3381375" cy="2533650"/>
+            <wp:effectExtent l="0" t="0" r="9525" b="0"/>
+            <wp:docPr id="9" name="Picture 16"/>
+            <wp:cNvGraphicFramePr>
+              <a:graphicFrameLocks xmlns:a="http://schemas.openxmlformats.org/drawingml/2006/main" noChangeAspect="1"/>
+            </wp:cNvGraphicFramePr>
+            <a:graphic xmlns:a="http://schemas.openxmlformats.org/drawingml/2006/main">
+              <a:graphicData uri="http://schemas.openxmlformats.org/drawingml/2006/picture">
+                <pic:pic xmlns:pic="http://schemas.openxmlformats.org/drawingml/2006/picture">
+                  <pic:nvPicPr>
+                    <pic:cNvPr id="0" name="Picture 16"/>
                     <pic:cNvPicPr>
                       <a:picLocks noChangeAspect="1" noChangeArrowheads="1"/>
                     </pic:cNvPicPr>
@@ -5551,390 +6038,6 @@
         <w:rPr>
           <w:lang w:val="en-US"/>
         </w:rPr>
-        <w:t>Select Installation or response file or both</w:t>
-      </w:r>
-    </w:p>
-    <w:p>
-      <w:pPr>
-        <w:jc w:val="both"/>
-        <w:rPr>
-          <w:rFonts w:ascii="Tw Cen MT" w:hAnsi="Tw Cen MT"/>
-          <w:lang w:val="en-US"/>
-        </w:rPr>
-      </w:pPr>
-      <w:r>
-        <w:rPr>
-          <w:noProof/>
-          <w:lang w:eastAsia="de-DE"/>
-        </w:rPr>
-        <w:lastRenderedPageBreak/>
-        <w:drawing>
-          <wp:inline distT="0" distB="0" distL="0" distR="0">
-            <wp:extent cx="3381375" cy="2533650"/>
-            <wp:effectExtent l="0" t="0" r="9525" b="0"/>
-            <wp:docPr id="6" name="Picture 35"/>
-            <wp:cNvGraphicFramePr>
-              <a:graphicFrameLocks xmlns:a="http://schemas.openxmlformats.org/drawingml/2006/main" noChangeAspect="1"/>
-            </wp:cNvGraphicFramePr>
-            <a:graphic xmlns:a="http://schemas.openxmlformats.org/drawingml/2006/main">
-              <a:graphicData uri="http://schemas.openxmlformats.org/drawingml/2006/picture">
-                <pic:pic xmlns:pic="http://schemas.openxmlformats.org/drawingml/2006/picture">
-                  <pic:nvPicPr>
-                    <pic:cNvPr id="0" name="Picture 35"/>
-                    <pic:cNvPicPr>
-                      <a:picLocks noChangeAspect="1" noChangeArrowheads="1"/>
-                    </pic:cNvPicPr>
-                  </pic:nvPicPr>
-                  <pic:blipFill>
-                    <a:blip r:embed="rId19">
-                      <a:extLst>
-                        <a:ext uri="{28A0092B-C50C-407E-A947-70E740481C1C}">
-                          <a14:useLocalDpi xmlns:a14="http://schemas.microsoft.com/office/drawing/2010/main" val="0"/>
-                        </a:ext>
-                      </a:extLst>
-                    </a:blip>
-                    <a:srcRect/>
-                    <a:stretch>
-                      <a:fillRect/>
-                    </a:stretch>
-                  </pic:blipFill>
-                  <pic:spPr bwMode="auto">
-                    <a:xfrm>
-                      <a:off x="0" y="0"/>
-                      <a:ext cx="3381375" cy="2533650"/>
-                    </a:xfrm>
-                    <a:prstGeom prst="rect">
-                      <a:avLst/>
-                    </a:prstGeom>
-                    <a:noFill/>
-                    <a:ln>
-                      <a:noFill/>
-                    </a:ln>
-                  </pic:spPr>
-                </pic:pic>
-              </a:graphicData>
-            </a:graphic>
-          </wp:inline>
-        </w:drawing>
-      </w:r>
-    </w:p>
-    <w:p>
-      <w:pPr>
-        <w:pStyle w:val="ListParagraph"/>
-        <w:numPr>
-          <w:ilvl w:val="0"/>
-          <w:numId w:val="2"/>
-        </w:numPr>
-        <w:jc w:val="both"/>
-        <w:rPr>
-          <w:lang w:val="en-US"/>
-        </w:rPr>
-      </w:pPr>
-      <w:r>
-        <w:rPr>
-          <w:lang w:val="en-US"/>
-        </w:rPr>
-        <w:t>Select the installation folder (use the default path)</w:t>
-      </w:r>
-    </w:p>
-    <w:p>
-      <w:pPr>
-        <w:jc w:val="both"/>
-        <w:rPr>
-          <w:rFonts w:ascii="Tw Cen MT" w:hAnsi="Tw Cen MT"/>
-          <w:lang w:val="en-US"/>
-        </w:rPr>
-      </w:pPr>
-      <w:r>
-        <w:rPr>
-          <w:noProof/>
-          <w:lang w:eastAsia="de-DE"/>
-        </w:rPr>
-        <w:drawing>
-          <wp:inline distT="0" distB="0" distL="0" distR="0">
-            <wp:extent cx="3381375" cy="2533650"/>
-            <wp:effectExtent l="0" t="0" r="9525" b="0"/>
-            <wp:docPr id="7" name="Picture 37"/>
-            <wp:cNvGraphicFramePr>
-              <a:graphicFrameLocks xmlns:a="http://schemas.openxmlformats.org/drawingml/2006/main" noChangeAspect="1"/>
-            </wp:cNvGraphicFramePr>
-            <a:graphic xmlns:a="http://schemas.openxmlformats.org/drawingml/2006/main">
-              <a:graphicData uri="http://schemas.openxmlformats.org/drawingml/2006/picture">
-                <pic:pic xmlns:pic="http://schemas.openxmlformats.org/drawingml/2006/picture">
-                  <pic:nvPicPr>
-                    <pic:cNvPr id="0" name="Picture 37"/>
-                    <pic:cNvPicPr>
-                      <a:picLocks noChangeAspect="1" noChangeArrowheads="1"/>
-                    </pic:cNvPicPr>
-                  </pic:nvPicPr>
-                  <pic:blipFill>
-                    <a:blip r:embed="rId20">
-                      <a:extLst>
-                        <a:ext uri="{28A0092B-C50C-407E-A947-70E740481C1C}">
-                          <a14:useLocalDpi xmlns:a14="http://schemas.microsoft.com/office/drawing/2010/main" val="0"/>
-                        </a:ext>
-                      </a:extLst>
-                    </a:blip>
-                    <a:srcRect/>
-                    <a:stretch>
-                      <a:fillRect/>
-                    </a:stretch>
-                  </pic:blipFill>
-                  <pic:spPr bwMode="auto">
-                    <a:xfrm>
-                      <a:off x="0" y="0"/>
-                      <a:ext cx="3381375" cy="2533650"/>
-                    </a:xfrm>
-                    <a:prstGeom prst="rect">
-                      <a:avLst/>
-                    </a:prstGeom>
-                    <a:noFill/>
-                    <a:ln>
-                      <a:noFill/>
-                    </a:ln>
-                  </pic:spPr>
-                </pic:pic>
-              </a:graphicData>
-            </a:graphic>
-          </wp:inline>
-        </w:drawing>
-      </w:r>
-    </w:p>
-    <w:p>
-      <w:pPr>
-        <w:pStyle w:val="ListParagraph"/>
-        <w:numPr>
-          <w:ilvl w:val="0"/>
-          <w:numId w:val="2"/>
-        </w:numPr>
-        <w:jc w:val="both"/>
-        <w:rPr>
-          <w:lang w:val="en-US"/>
-        </w:rPr>
-      </w:pPr>
-      <w:r>
-        <w:rPr>
-          <w:lang w:val="en-US"/>
-        </w:rPr>
-        <w:t>Use default</w:t>
-      </w:r>
-    </w:p>
-    <w:p>
-      <w:pPr>
-        <w:jc w:val="both"/>
-        <w:rPr>
-          <w:rFonts w:ascii="Tw Cen MT" w:hAnsi="Tw Cen MT"/>
-          <w:lang w:val="en-US"/>
-        </w:rPr>
-      </w:pPr>
-      <w:r>
-        <w:rPr>
-          <w:noProof/>
-          <w:lang w:eastAsia="de-DE"/>
-        </w:rPr>
-        <w:drawing>
-          <wp:inline distT="0" distB="0" distL="0" distR="0">
-            <wp:extent cx="3381375" cy="2533650"/>
-            <wp:effectExtent l="0" t="0" r="9525" b="0"/>
-            <wp:docPr id="8" name="Picture 39"/>
-            <wp:cNvGraphicFramePr>
-              <a:graphicFrameLocks xmlns:a="http://schemas.openxmlformats.org/drawingml/2006/main" noChangeAspect="1"/>
-            </wp:cNvGraphicFramePr>
-            <a:graphic xmlns:a="http://schemas.openxmlformats.org/drawingml/2006/main">
-              <a:graphicData uri="http://schemas.openxmlformats.org/drawingml/2006/picture">
-                <pic:pic xmlns:pic="http://schemas.openxmlformats.org/drawingml/2006/picture">
-                  <pic:nvPicPr>
-                    <pic:cNvPr id="0" name="Picture 39"/>
-                    <pic:cNvPicPr>
-                      <a:picLocks noChangeAspect="1" noChangeArrowheads="1"/>
-                    </pic:cNvPicPr>
-                  </pic:nvPicPr>
-                  <pic:blipFill>
-                    <a:blip r:embed="rId21">
-                      <a:extLst>
-                        <a:ext uri="{28A0092B-C50C-407E-A947-70E740481C1C}">
-                          <a14:useLocalDpi xmlns:a14="http://schemas.microsoft.com/office/drawing/2010/main" val="0"/>
-                        </a:ext>
-                      </a:extLst>
-                    </a:blip>
-                    <a:srcRect/>
-                    <a:stretch>
-                      <a:fillRect/>
-                    </a:stretch>
-                  </pic:blipFill>
-                  <pic:spPr bwMode="auto">
-                    <a:xfrm>
-                      <a:off x="0" y="0"/>
-                      <a:ext cx="3381375" cy="2533650"/>
-                    </a:xfrm>
-                    <a:prstGeom prst="rect">
-                      <a:avLst/>
-                    </a:prstGeom>
-                    <a:noFill/>
-                    <a:ln>
-                      <a:noFill/>
-                    </a:ln>
-                  </pic:spPr>
-                </pic:pic>
-              </a:graphicData>
-            </a:graphic>
-          </wp:inline>
-        </w:drawing>
-      </w:r>
-    </w:p>
-    <w:p>
-      <w:pPr>
-        <w:pStyle w:val="ListParagraph"/>
-        <w:numPr>
-          <w:ilvl w:val="0"/>
-          <w:numId w:val="2"/>
-        </w:numPr>
-        <w:jc w:val="both"/>
-        <w:rPr>
-          <w:lang w:val="en-US"/>
-        </w:rPr>
-      </w:pPr>
-      <w:r>
-        <w:rPr>
-          <w:lang w:val="en-US"/>
-        </w:rPr>
-        <w:t>Define the db2admin password</w:t>
-      </w:r>
-    </w:p>
-    <w:p>
-      <w:pPr>
-        <w:pStyle w:val="ListParagraph"/>
-        <w:ind w:left="0"/>
-        <w:jc w:val="both"/>
-        <w:rPr>
-          <w:lang w:val="en-US"/>
-        </w:rPr>
-      </w:pPr>
-      <w:r>
-        <w:rPr>
-          <w:b/>
-          <w:lang w:val="en-US"/>
-        </w:rPr>
-        <w:lastRenderedPageBreak/>
-        <w:t>P</w:t>
-      </w:r>
-      <w:r>
-        <w:rPr>
-          <w:b/>
-          <w:lang w:val="en-US"/>
-        </w:rPr>
-        <w:t xml:space="preserve">lease </w:t>
-      </w:r>
-      <w:r>
-        <w:rPr>
-          <w:b/>
-          <w:lang w:val="en-US"/>
-        </w:rPr>
-        <w:t xml:space="preserve">make sure you recall the </w:t>
-      </w:r>
-      <w:r>
-        <w:rPr>
-          <w:b/>
-          <w:lang w:val="en-US"/>
-        </w:rPr>
-        <w:t>password</w:t>
-      </w:r>
-      <w:r>
-        <w:rPr>
-          <w:b/>
-          <w:lang w:val="en-US"/>
-        </w:rPr>
-        <w:t xml:space="preserve"> later on!</w:t>
-      </w:r>
-    </w:p>
-    <w:p>
-      <w:pPr>
-        <w:jc w:val="both"/>
-        <w:rPr>
-          <w:rFonts w:ascii="Tw Cen MT" w:hAnsi="Tw Cen MT"/>
-          <w:lang w:val="en-US"/>
-        </w:rPr>
-      </w:pPr>
-    </w:p>
-    <w:p>
-      <w:pPr>
-        <w:jc w:val="both"/>
-        <w:rPr>
-          <w:rFonts w:ascii="Tw Cen MT" w:hAnsi="Tw Cen MT"/>
-          <w:lang w:val="en-US"/>
-        </w:rPr>
-      </w:pPr>
-      <w:r>
-        <w:rPr>
-          <w:noProof/>
-          <w:lang w:eastAsia="de-DE"/>
-        </w:rPr>
-        <w:drawing>
-          <wp:inline distT="0" distB="0" distL="0" distR="0">
-            <wp:extent cx="3381375" cy="2533650"/>
-            <wp:effectExtent l="0" t="0" r="9525" b="0"/>
-            <wp:docPr id="9" name="Picture 16"/>
-            <wp:cNvGraphicFramePr>
-              <a:graphicFrameLocks xmlns:a="http://schemas.openxmlformats.org/drawingml/2006/main" noChangeAspect="1"/>
-            </wp:cNvGraphicFramePr>
-            <a:graphic xmlns:a="http://schemas.openxmlformats.org/drawingml/2006/main">
-              <a:graphicData uri="http://schemas.openxmlformats.org/drawingml/2006/picture">
-                <pic:pic xmlns:pic="http://schemas.openxmlformats.org/drawingml/2006/picture">
-                  <pic:nvPicPr>
-                    <pic:cNvPr id="0" name="Picture 16"/>
-                    <pic:cNvPicPr>
-                      <a:picLocks noChangeAspect="1" noChangeArrowheads="1"/>
-                    </pic:cNvPicPr>
-                  </pic:nvPicPr>
-                  <pic:blipFill>
-                    <a:blip r:embed="rId22">
-                      <a:extLst>
-                        <a:ext uri="{28A0092B-C50C-407E-A947-70E740481C1C}">
-                          <a14:useLocalDpi xmlns:a14="http://schemas.microsoft.com/office/drawing/2010/main" val="0"/>
-                        </a:ext>
-                      </a:extLst>
-                    </a:blip>
-                    <a:srcRect/>
-                    <a:stretch>
-                      <a:fillRect/>
-                    </a:stretch>
-                  </pic:blipFill>
-                  <pic:spPr bwMode="auto">
-                    <a:xfrm>
-                      <a:off x="0" y="0"/>
-                      <a:ext cx="3381375" cy="2533650"/>
-                    </a:xfrm>
-                    <a:prstGeom prst="rect">
-                      <a:avLst/>
-                    </a:prstGeom>
-                    <a:noFill/>
-                    <a:ln>
-                      <a:noFill/>
-                    </a:ln>
-                  </pic:spPr>
-                </pic:pic>
-              </a:graphicData>
-            </a:graphic>
-          </wp:inline>
-        </w:drawing>
-      </w:r>
-    </w:p>
-    <w:p>
-      <w:pPr>
-        <w:pStyle w:val="ListParagraph"/>
-        <w:numPr>
-          <w:ilvl w:val="0"/>
-          <w:numId w:val="2"/>
-        </w:numPr>
-        <w:jc w:val="both"/>
-        <w:rPr>
-          <w:lang w:val="en-US"/>
-        </w:rPr>
-      </w:pPr>
-      <w:r>
-        <w:rPr>
-          <w:lang w:val="en-US"/>
-        </w:rPr>
         <w:t>After the installation you should see the this screen</w:t>
       </w:r>
     </w:p>
@@ -5969,7 +6072,7 @@
                     </pic:cNvPicPr>
                   </pic:nvPicPr>
                   <pic:blipFill>
-                    <a:blip r:embed="rId23">
+                    <a:blip r:embed="rId19">
                       <a:extLst>
                         <a:ext uri="{28A0092B-C50C-407E-A947-70E740481C1C}">
                           <a14:useLocalDpi xmlns:a14="http://schemas.microsoft.com/office/drawing/2010/main" val="0"/>
@@ -6018,11 +6121,11 @@
         </w:numPr>
         <w:jc w:val="both"/>
       </w:pPr>
-      <w:bookmarkStart w:id="10" w:name="_Toc498594038"/>
+      <w:bookmarkStart w:id="11" w:name="_Toc498594038"/>
       <w:r>
         <w:t>Install IBM Data Studio</w:t>
       </w:r>
-      <w:bookmarkEnd w:id="10"/>
+      <w:bookmarkEnd w:id="11"/>
     </w:p>
     <w:p>
       <w:pPr>
@@ -6099,7 +6202,7 @@
                     </pic:cNvPicPr>
                   </pic:nvPicPr>
                   <pic:blipFill>
-                    <a:blip r:embed="rId24">
+                    <a:blip r:embed="rId20">
                       <a:extLst>
                         <a:ext uri="{28A0092B-C50C-407E-A947-70E740481C1C}">
                           <a14:useLocalDpi xmlns:a14="http://schemas.microsoft.com/office/drawing/2010/main" val="0"/>
@@ -6431,7 +6534,7 @@
                     </pic:cNvPicPr>
                   </pic:nvPicPr>
                   <pic:blipFill>
-                    <a:blip r:embed="rId25">
+                    <a:blip r:embed="rId21">
                       <a:extLst>
                         <a:ext uri="{28A0092B-C50C-407E-A947-70E740481C1C}">
                           <a14:useLocalDpi xmlns:a14="http://schemas.microsoft.com/office/drawing/2010/main" val="0"/>
@@ -6516,7 +6619,7 @@
                     </pic:cNvPicPr>
                   </pic:nvPicPr>
                   <pic:blipFill>
-                    <a:blip r:embed="rId26">
+                    <a:blip r:embed="rId22">
                       <a:extLst>
                         <a:ext uri="{28A0092B-C50C-407E-A947-70E740481C1C}">
                           <a14:useLocalDpi xmlns:a14="http://schemas.microsoft.com/office/drawing/2010/main" val="0"/>
@@ -6904,7 +7007,7 @@
                     </pic:cNvPicPr>
                   </pic:nvPicPr>
                   <pic:blipFill>
-                    <a:blip r:embed="rId27">
+                    <a:blip r:embed="rId23">
                       <a:extLst>
                         <a:ext uri="{28A0092B-C50C-407E-A947-70E740481C1C}">
                           <a14:useLocalDpi xmlns:a14="http://schemas.microsoft.com/office/drawing/2010/main" val="0"/>
@@ -7059,7 +7162,7 @@
                     </pic:cNvPicPr>
                   </pic:nvPicPr>
                   <pic:blipFill>
-                    <a:blip r:embed="rId28">
+                    <a:blip r:embed="rId24">
                       <a:extLst>
                         <a:ext uri="{28A0092B-C50C-407E-A947-70E740481C1C}">
                           <a14:useLocalDpi xmlns:a14="http://schemas.microsoft.com/office/drawing/2010/main" val="0"/>
@@ -7134,7 +7237,7 @@
           <w:lang w:val="en-US"/>
         </w:rPr>
       </w:pPr>
-      <w:bookmarkStart w:id="11" w:name="_Toc498594039"/>
+      <w:bookmarkStart w:id="12" w:name="_Toc498594039"/>
       <w:r>
         <w:rPr>
           <w:lang w:val="en-US"/>
@@ -7147,7 +7250,7 @@
         </w:rPr>
         <w:t>etup Internet Information Service (IIS)</w:t>
       </w:r>
-      <w:bookmarkEnd w:id="11"/>
+      <w:bookmarkEnd w:id="12"/>
     </w:p>
     <w:p>
       <w:pPr>
@@ -7220,11 +7323,11 @@
         </w:numPr>
         <w:jc w:val="both"/>
       </w:pPr>
-      <w:bookmarkStart w:id="12" w:name="_Toc498594040"/>
+      <w:bookmarkStart w:id="13" w:name="_Toc498594040"/>
       <w:r>
         <w:t>Active IIS7</w:t>
       </w:r>
-      <w:bookmarkEnd w:id="12"/>
+      <w:bookmarkEnd w:id="13"/>
     </w:p>
     <w:p>
       <w:pPr>
@@ -7297,7 +7400,7 @@
                     </pic:cNvPicPr>
                   </pic:nvPicPr>
                   <pic:blipFill>
-                    <a:blip r:embed="rId29">
+                    <a:blip r:embed="rId25">
                       <a:extLst>
                         <a:ext uri="{28A0092B-C50C-407E-A947-70E740481C1C}">
                           <a14:useLocalDpi xmlns:a14="http://schemas.microsoft.com/office/drawing/2010/main" val="0"/>
@@ -7377,7 +7480,7 @@
                     </pic:cNvPicPr>
                   </pic:nvPicPr>
                   <pic:blipFill>
-                    <a:blip r:embed="rId30">
+                    <a:blip r:embed="rId26">
                       <a:extLst>
                         <a:ext uri="{28A0092B-C50C-407E-A947-70E740481C1C}">
                           <a14:useLocalDpi xmlns:a14="http://schemas.microsoft.com/office/drawing/2010/main" val="0"/>
@@ -7686,7 +7789,7 @@
           <w:lang w:val="en-US"/>
         </w:rPr>
       </w:pPr>
-      <w:bookmarkStart w:id="13" w:name="_Toc498594041"/>
+      <w:bookmarkStart w:id="14" w:name="_Toc498594041"/>
       <w:r>
         <w:rPr>
           <w:rStyle w:val="Heading3Char"/>
@@ -7705,7 +7808,7 @@
         </w:rPr>
         <w:t xml:space="preserve"> in IIS</w:t>
       </w:r>
-      <w:bookmarkEnd w:id="13"/>
+      <w:bookmarkEnd w:id="14"/>
     </w:p>
     <w:p>
       <w:pPr>
@@ -7889,7 +7992,7 @@
           <w:lang w:val="en-US"/>
         </w:rPr>
       </w:pPr>
-      <w:bookmarkStart w:id="14" w:name="_Toc498594042"/>
+      <w:bookmarkStart w:id="15" w:name="_Toc498594042"/>
       <w:r>
         <w:rPr>
           <w:lang w:val="en-US"/>
@@ -7915,7 +8018,7 @@
         </w:rPr>
         <w:t xml:space="preserve"> web application</w:t>
       </w:r>
-      <w:bookmarkEnd w:id="14"/>
+      <w:bookmarkEnd w:id="15"/>
     </w:p>
     <w:p>
       <w:pPr>
@@ -7935,11 +8038,11 @@
         </w:numPr>
         <w:jc w:val="both"/>
       </w:pPr>
-      <w:bookmarkStart w:id="15" w:name="_Toc498594043"/>
+      <w:bookmarkStart w:id="16" w:name="_Toc498594043"/>
       <w:r>
         <w:t>Configure server components</w:t>
       </w:r>
-      <w:bookmarkEnd w:id="15"/>
+      <w:bookmarkEnd w:id="16"/>
     </w:p>
     <w:p>
       <w:pPr>
@@ -8009,7 +8112,7 @@
           <w:lang w:val="en-US"/>
         </w:rPr>
       </w:pPr>
-      <w:bookmarkStart w:id="16" w:name="_Toc498594044"/>
+      <w:bookmarkStart w:id="17" w:name="_Toc498594044"/>
       <w:r>
         <w:rPr>
           <w:lang w:val="en-US"/>
@@ -8052,7 +8155,7 @@
         </w:rPr>
         <w:t>ser</w:t>
       </w:r>
-      <w:bookmarkEnd w:id="16"/>
+      <w:bookmarkEnd w:id="17"/>
       <w:r>
         <w:rPr>
           <w:lang w:val="en-US"/>
@@ -8295,7 +8398,7 @@
                     </pic:cNvPicPr>
                   </pic:nvPicPr>
                   <pic:blipFill>
-                    <a:blip r:embed="rId31">
+                    <a:blip r:embed="rId27">
                       <a:extLst>
                         <a:ext uri="{28A0092B-C50C-407E-A947-70E740481C1C}">
                           <a14:useLocalDpi xmlns:a14="http://schemas.microsoft.com/office/drawing/2010/main" val="0"/>
@@ -8362,7 +8465,7 @@
                     </pic:cNvPicPr>
                   </pic:nvPicPr>
                   <pic:blipFill>
-                    <a:blip r:embed="rId32">
+                    <a:blip r:embed="rId28">
                       <a:extLst>
                         <a:ext uri="{28A0092B-C50C-407E-A947-70E740481C1C}">
                           <a14:useLocalDpi xmlns:a14="http://schemas.microsoft.com/office/drawing/2010/main" val="0"/>
@@ -8550,14 +8653,14 @@
           <w:lang w:val="en-US"/>
         </w:rPr>
       </w:pPr>
-      <w:bookmarkStart w:id="17" w:name="_Toc498594045"/>
+      <w:bookmarkStart w:id="18" w:name="_Toc498594045"/>
       <w:r>
         <w:rPr>
           <w:lang w:val="en-US"/>
         </w:rPr>
         <w:t>Configure IIS</w:t>
       </w:r>
-      <w:bookmarkEnd w:id="17"/>
+      <w:bookmarkEnd w:id="18"/>
     </w:p>
     <w:p>
       <w:pPr>
@@ -8761,14 +8864,14 @@
           <w:lang w:val="en-US"/>
         </w:rPr>
       </w:pPr>
-      <w:bookmarkStart w:id="18" w:name="_Toc498594046"/>
+      <w:bookmarkStart w:id="19" w:name="_Toc498594046"/>
       <w:r>
         <w:rPr>
           <w:lang w:val="en-US"/>
         </w:rPr>
         <w:t>Create Website</w:t>
       </w:r>
-      <w:bookmarkEnd w:id="18"/>
+      <w:bookmarkEnd w:id="19"/>
     </w:p>
     <w:p>
       <w:pPr>
@@ -8871,7 +8974,7 @@
                     </pic:cNvPicPr>
                   </pic:nvPicPr>
                   <pic:blipFill>
-                    <a:blip r:embed="rId33">
+                    <a:blip r:embed="rId29">
                       <a:extLst>
                         <a:ext uri="{28A0092B-C50C-407E-A947-70E740481C1C}">
                           <a14:useLocalDpi xmlns:a14="http://schemas.microsoft.com/office/drawing/2010/main" val="0"/>
@@ -8992,7 +9095,7 @@
                     </pic:cNvPicPr>
                   </pic:nvPicPr>
                   <pic:blipFill>
-                    <a:blip r:embed="rId34">
+                    <a:blip r:embed="rId30">
                       <a:extLst>
                         <a:ext uri="{28A0092B-C50C-407E-A947-70E740481C1C}">
                           <a14:useLocalDpi xmlns:a14="http://schemas.microsoft.com/office/drawing/2010/main" val="0"/>
@@ -9144,14 +9247,14 @@
           <w:lang w:val="en-US"/>
         </w:rPr>
       </w:pPr>
-      <w:bookmarkStart w:id="19" w:name="_Toc498594047"/>
+      <w:bookmarkStart w:id="20" w:name="_Toc498594047"/>
       <w:r>
         <w:rPr>
           <w:lang w:val="en-US"/>
         </w:rPr>
         <w:t>Create empty database</w:t>
       </w:r>
-      <w:bookmarkEnd w:id="19"/>
+      <w:bookmarkEnd w:id="20"/>
     </w:p>
     <w:p>
       <w:pPr>
@@ -9235,14 +9338,14 @@
           <w:lang w:val="en-US"/>
         </w:rPr>
       </w:pPr>
-      <w:bookmarkStart w:id="20" w:name="_Toc498594048"/>
+      <w:bookmarkStart w:id="21" w:name="_Toc498594048"/>
       <w:r>
         <w:rPr>
           <w:lang w:val="en-US"/>
         </w:rPr>
         <w:t>4.1.4.1. Create empty database on PostgreSQL</w:t>
       </w:r>
-      <w:bookmarkEnd w:id="20"/>
+      <w:bookmarkEnd w:id="21"/>
     </w:p>
     <w:p>
       <w:pPr>
@@ -9317,7 +9420,7 @@
                     </pic:cNvPicPr>
                   </pic:nvPicPr>
                   <pic:blipFill>
-                    <a:blip r:embed="rId35">
+                    <a:blip r:embed="rId31">
                       <a:extLst>
                         <a:ext uri="{28A0092B-C50C-407E-A947-70E740481C1C}">
                           <a14:useLocalDpi xmlns:a14="http://schemas.microsoft.com/office/drawing/2010/main" val="0"/>
@@ -9429,7 +9532,7 @@
                     </pic:cNvPicPr>
                   </pic:nvPicPr>
                   <pic:blipFill>
-                    <a:blip r:embed="rId36">
+                    <a:blip r:embed="rId32">
                       <a:extLst>
                         <a:ext uri="{28A0092B-C50C-407E-A947-70E740481C1C}">
                           <a14:useLocalDpi xmlns:a14="http://schemas.microsoft.com/office/drawing/2010/main" val="0"/>
@@ -9485,14 +9588,14 @@
           <w:lang w:val="en-US"/>
         </w:rPr>
       </w:pPr>
-      <w:bookmarkStart w:id="21" w:name="_Toc498594049"/>
+      <w:bookmarkStart w:id="22" w:name="_Toc498594049"/>
       <w:r>
         <w:rPr>
           <w:lang w:val="en-US"/>
         </w:rPr>
         <w:t>4.1.4.2. Create empty database on DB2</w:t>
       </w:r>
-      <w:bookmarkEnd w:id="21"/>
+      <w:bookmarkEnd w:id="22"/>
     </w:p>
     <w:p>
       <w:pPr>
@@ -9631,7 +9734,7 @@
                     </pic:cNvPicPr>
                   </pic:nvPicPr>
                   <pic:blipFill>
-                    <a:blip r:embed="rId37">
+                    <a:blip r:embed="rId33">
                       <a:extLst>
                         <a:ext uri="{28A0092B-C50C-407E-A947-70E740481C1C}">
                           <a14:useLocalDpi xmlns:a14="http://schemas.microsoft.com/office/drawing/2010/main" val="0"/>
@@ -9780,7 +9883,7 @@
                     </pic:cNvPicPr>
                   </pic:nvPicPr>
                   <pic:blipFill>
-                    <a:blip r:embed="rId38">
+                    <a:blip r:embed="rId34">
                       <a:extLst>
                         <a:ext uri="{28A0092B-C50C-407E-A947-70E740481C1C}">
                           <a14:useLocalDpi xmlns:a14="http://schemas.microsoft.com/office/drawing/2010/main" val="0"/>
@@ -10020,7 +10123,7 @@
                     </pic:cNvPicPr>
                   </pic:nvPicPr>
                   <pic:blipFill>
-                    <a:blip r:embed="rId39">
+                    <a:blip r:embed="rId35">
                       <a:extLst>
                         <a:ext uri="{28A0092B-C50C-407E-A947-70E740481C1C}">
                           <a14:useLocalDpi xmlns:a14="http://schemas.microsoft.com/office/drawing/2010/main" val="0"/>
@@ -10086,7 +10189,7 @@
                     </pic:cNvPicPr>
                   </pic:nvPicPr>
                   <pic:blipFill>
-                    <a:blip r:embed="rId40">
+                    <a:blip r:embed="rId36">
                       <a:extLst>
                         <a:ext uri="{28A0092B-C50C-407E-A947-70E740481C1C}">
                           <a14:useLocalDpi xmlns:a14="http://schemas.microsoft.com/office/drawing/2010/main" val="0"/>
@@ -10219,7 +10322,7 @@
                     </pic:cNvPicPr>
                   </pic:nvPicPr>
                   <pic:blipFill>
-                    <a:blip r:embed="rId41">
+                    <a:blip r:embed="rId37">
                       <a:extLst>
                         <a:ext uri="{28A0092B-C50C-407E-A947-70E740481C1C}">
                           <a14:useLocalDpi xmlns:a14="http://schemas.microsoft.com/office/drawing/2010/main" val="0"/>
@@ -10263,7 +10366,7 @@
           <w:lang w:val="en-US"/>
         </w:rPr>
       </w:pPr>
-      <w:bookmarkStart w:id="22" w:name="_Toc498594050"/>
+      <w:bookmarkStart w:id="23" w:name="_Toc498594050"/>
       <w:r>
         <w:rPr>
           <w:lang w:val="en-US"/>
@@ -10282,7 +10385,7 @@
         </w:rPr>
         <w:t xml:space="preserve"> package</w:t>
       </w:r>
-      <w:bookmarkEnd w:id="22"/>
+      <w:bookmarkEnd w:id="23"/>
     </w:p>
     <w:p>
       <w:pPr>
@@ -10296,7 +10399,7 @@
           <w:lang w:val="en-US"/>
         </w:rPr>
       </w:pPr>
-      <w:bookmarkStart w:id="23" w:name="_Toc498594051"/>
+      <w:bookmarkStart w:id="24" w:name="_Toc498594051"/>
       <w:r>
         <w:rPr>
           <w:lang w:val="en-US"/>
@@ -10315,7 +10418,7 @@
         </w:rPr>
         <w:t xml:space="preserve"> (new installation)</w:t>
       </w:r>
-      <w:bookmarkEnd w:id="23"/>
+      <w:bookmarkEnd w:id="24"/>
     </w:p>
     <w:p>
       <w:pPr>
@@ -10913,14 +11016,14 @@
           <w:lang w:val="en-US"/>
         </w:rPr>
       </w:pPr>
-      <w:bookmarkStart w:id="24" w:name="_Toc498594052"/>
+      <w:bookmarkStart w:id="25" w:name="_Toc498594052"/>
       <w:r>
         <w:rPr>
           <w:lang w:val="en-US"/>
         </w:rPr>
         <w:t>Deploy Website (patch existing installation)</w:t>
       </w:r>
-      <w:bookmarkEnd w:id="24"/>
+      <w:bookmarkEnd w:id="25"/>
     </w:p>
     <w:p>
       <w:pPr>
@@ -11146,14 +11249,14 @@
           <w:lang w:val="en-US"/>
         </w:rPr>
       </w:pPr>
-      <w:bookmarkStart w:id="25" w:name="_Toc498594053"/>
+      <w:bookmarkStart w:id="26" w:name="_Toc498594053"/>
       <w:r>
         <w:rPr>
           <w:lang w:val="en-US"/>
         </w:rPr>
         <w:t>SSL Setup</w:t>
       </w:r>
-      <w:bookmarkEnd w:id="25"/>
+      <w:bookmarkEnd w:id="26"/>
     </w:p>
     <w:p>
       <w:pPr>
@@ -11429,7 +11532,7 @@
               </wp:anchor>
             </w:drawing>
           </mc:Choice>
-          <mc:Fallback>
+          <mc:Fallback xmlns:w15="http://schemas.microsoft.com/office/word/2012/wordml">
             <w:pict>
               <v:shape id="Text Box 7" o:spid="_x0000_s1027" type="#_x0000_t202" style="position:absolute;left:0;text-align:left;margin-left:270pt;margin-top:.85pt;width:187pt;height:54.55pt;z-index:251656192;visibility:visible;mso-wrap-style:square;mso-width-percent:0;mso-height-percent:0;mso-wrap-distance-left:9pt;mso-wrap-distance-top:0;mso-wrap-distance-right:9pt;mso-wrap-distance-bottom:0;mso-position-horizontal:absolute;mso-position-horizontal-relative:text;mso-position-vertical:absolute;mso-position-vertical-relative:text;mso-width-percent:0;mso-height-percent:0;mso-width-relative:page;mso-height-relative:page;v-text-anchor:top" o:gfxdata="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">
                 <v:textbox>
@@ -11515,7 +11618,7 @@
                     </pic:cNvPicPr>
                   </pic:nvPicPr>
                   <pic:blipFill>
-                    <a:blip r:embed="rId42">
+                    <a:blip r:embed="rId38">
                       <a:extLst>
                         <a:ext uri="{28A0092B-C50C-407E-A947-70E740481C1C}">
                           <a14:useLocalDpi xmlns:a14="http://schemas.microsoft.com/office/drawing/2010/main" val="0"/>
@@ -11645,7 +11748,7 @@
               </wp:anchor>
             </w:drawing>
           </mc:Choice>
-          <mc:Fallback>
+          <mc:Fallback xmlns:w15="http://schemas.microsoft.com/office/word/2012/wordml">
             <w:pict>
               <v:shape id="Text Box 8" o:spid="_x0000_s1028" type="#_x0000_t202" style="position:absolute;left:0;text-align:left;margin-left:270pt;margin-top:.6pt;width:187pt;height:20.45pt;z-index:251659264;visibility:visible;mso-wrap-style:square;mso-width-percent:0;mso-height-percent:0;mso-wrap-distance-left:9pt;mso-wrap-distance-top:0;mso-wrap-distance-right:9pt;mso-wrap-distance-bottom:0;mso-position-horizontal:absolute;mso-position-horizontal-relative:text;mso-position-vertical:absolute;mso-position-vertical-relative:text;mso-width-percent:0;mso-height-percent:0;mso-width-relative:page;mso-height-relative:page;v-text-anchor:top" o:gfxdata="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">
                 <v:textbox>
@@ -11702,7 +11805,7 @@
                     </pic:cNvPicPr>
                   </pic:nvPicPr>
                   <pic:blipFill>
-                    <a:blip r:embed="rId43">
+                    <a:blip r:embed="rId39">
                       <a:extLst>
                         <a:ext uri="{28A0092B-C50C-407E-A947-70E740481C1C}">
                           <a14:useLocalDpi xmlns:a14="http://schemas.microsoft.com/office/drawing/2010/main" val="0"/>
@@ -11885,7 +11988,7 @@
               </wp:anchor>
             </w:drawing>
           </mc:Choice>
-          <mc:Fallback>
+          <mc:Fallback xmlns:w15="http://schemas.microsoft.com/office/word/2012/wordml">
             <w:pict>
               <v:shape id="Text Box 9" o:spid="_x0000_s1029" type="#_x0000_t202" style="position:absolute;left:0;text-align:left;margin-left:270pt;margin-top:.9pt;width:187pt;height:101.85pt;z-index:251661312;visibility:visible;mso-wrap-style:square;mso-width-percent:0;mso-height-percent:0;mso-wrap-distance-left:9pt;mso-wrap-distance-top:0;mso-wrap-distance-right:9pt;mso-wrap-distance-bottom:0;mso-position-horizontal:absolute;mso-position-horizontal-relative:text;mso-position-vertical:absolute;mso-position-vertical-relative:text;mso-width-percent:0;mso-height-percent:0;mso-width-relative:page;mso-height-relative:page;v-text-anchor:top" o:gfxdata="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">
                 <v:textbox>
@@ -11996,7 +12099,7 @@
                     </pic:cNvPicPr>
                   </pic:nvPicPr>
                   <pic:blipFill>
-                    <a:blip r:embed="rId44">
+                    <a:blip r:embed="rId40">
                       <a:extLst>
                         <a:ext uri="{28A0092B-C50C-407E-A947-70E740481C1C}">
                           <a14:useLocalDpi xmlns:a14="http://schemas.microsoft.com/office/drawing/2010/main" val="0"/>
@@ -12157,7 +12260,7 @@
               </wp:anchor>
             </w:drawing>
           </mc:Choice>
-          <mc:Fallback>
+          <mc:Fallback xmlns:w15="http://schemas.microsoft.com/office/word/2012/wordml">
             <w:pict>
               <v:shape id="Text Box 10" o:spid="_x0000_s1030" type="#_x0000_t202" style="position:absolute;left:0;text-align:left;margin-left:270pt;margin-top:.3pt;width:187pt;height:100.95pt;z-index:251663360;visibility:visible;mso-wrap-style:square;mso-width-percent:0;mso-height-percent:0;mso-wrap-distance-left:9pt;mso-wrap-distance-top:0;mso-wrap-distance-right:9pt;mso-wrap-distance-bottom:0;mso-position-horizontal:absolute;mso-position-horizontal-relative:text;mso-position-vertical:absolute;mso-position-vertical-relative:text;mso-width-percent:0;mso-height-percent:0;mso-width-relative:page;mso-height-relative:page;v-text-anchor:top" o:gfxdata="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">
                 <v:textbox>
@@ -12244,7 +12347,7 @@
                     </pic:cNvPicPr>
                   </pic:nvPicPr>
                   <pic:blipFill>
-                    <a:blip r:embed="rId45">
+                    <a:blip r:embed="rId41">
                       <a:extLst>
                         <a:ext uri="{28A0092B-C50C-407E-A947-70E740481C1C}">
                           <a14:useLocalDpi xmlns:a14="http://schemas.microsoft.com/office/drawing/2010/main" val="0"/>
@@ -12462,7 +12565,7 @@
               </wp:anchor>
             </w:drawing>
           </mc:Choice>
-          <mc:Fallback>
+          <mc:Fallback xmlns:w15="http://schemas.microsoft.com/office/word/2012/wordml">
             <w:pict>
               <v:shape id="Text Box 11" o:spid="_x0000_s1031" type="#_x0000_t202" style="position:absolute;left:0;text-align:left;margin-left:270pt;margin-top:.55pt;width:187pt;height:100.95pt;z-index:251665408;visibility:visible;mso-wrap-style:square;mso-width-percent:0;mso-height-percent:0;mso-wrap-distance-left:9pt;mso-wrap-distance-top:0;mso-wrap-distance-right:9pt;mso-wrap-distance-bottom:0;mso-position-horizontal:absolute;mso-position-horizontal-relative:text;mso-position-vertical:absolute;mso-position-vertical-relative:text;mso-width-percent:0;mso-height-percent:0;mso-width-relative:page;mso-height-relative:page;v-text-anchor:top" o:gfxdata="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">
                 <v:textbox>
@@ -12607,7 +12710,7 @@
                     </pic:cNvPicPr>
                   </pic:nvPicPr>
                   <pic:blipFill>
-                    <a:blip r:embed="rId46">
+                    <a:blip r:embed="rId42">
                       <a:extLst>
                         <a:ext uri="{28A0092B-C50C-407E-A947-70E740481C1C}">
                           <a14:useLocalDpi xmlns:a14="http://schemas.microsoft.com/office/drawing/2010/main" val="0"/>
@@ -12667,14 +12770,14 @@
           <w:lang w:val="en-US"/>
         </w:rPr>
       </w:pPr>
-      <w:bookmarkStart w:id="26" w:name="_Toc498594054"/>
+      <w:bookmarkStart w:id="27" w:name="_Toc498594054"/>
       <w:r>
         <w:rPr>
           <w:lang w:val="en-US"/>
         </w:rPr>
         <w:t>Start Website</w:t>
       </w:r>
-      <w:bookmarkEnd w:id="26"/>
+      <w:bookmarkEnd w:id="27"/>
     </w:p>
     <w:p>
       <w:pPr>
@@ -12872,14 +12975,14 @@
           <w:lang w:val="en-US"/>
         </w:rPr>
       </w:pPr>
-      <w:bookmarkStart w:id="27" w:name="_Toc498594055"/>
+      <w:bookmarkStart w:id="28" w:name="_Toc498594055"/>
       <w:r>
         <w:rPr>
           <w:lang w:val="en-US"/>
         </w:rPr>
         <w:t>Errors</w:t>
       </w:r>
-      <w:bookmarkEnd w:id="27"/>
+      <w:bookmarkEnd w:id="28"/>
     </w:p>
     <w:p>
       <w:pPr>
@@ -12899,7 +13002,7 @@
           <w:lang w:val="en-US"/>
         </w:rPr>
       </w:pPr>
-      <w:bookmarkStart w:id="28" w:name="_Toc498594056"/>
+      <w:bookmarkStart w:id="29" w:name="_Toc498594056"/>
       <w:r>
         <w:rPr>
           <w:rFonts w:ascii="Calibri" w:hAnsi="Calibri"/>
@@ -12907,7 +13010,7 @@
         </w:rPr>
         <w:t>ERROR [08004][IBM] SQL30061</w:t>
       </w:r>
-      <w:bookmarkEnd w:id="28"/>
+      <w:bookmarkEnd w:id="29"/>
     </w:p>
     <w:p>
       <w:pPr>
@@ -13004,7 +13107,7 @@
           <w:rFonts w:ascii="Calibri" w:hAnsi="Calibri"/>
         </w:rPr>
       </w:pPr>
-      <w:bookmarkStart w:id="29" w:name="_Toc498594057"/>
+      <w:bookmarkStart w:id="30" w:name="_Toc498594057"/>
       <w:r>
         <w:rPr>
           <w:rFonts w:ascii="Calibri" w:hAnsi="Calibri"/>
@@ -13012,7 +13115,7 @@
         <w:lastRenderedPageBreak/>
         <w:t>ERROR [08001][IBM] SQL30081n</w:t>
       </w:r>
-      <w:bookmarkEnd w:id="29"/>
+      <w:bookmarkEnd w:id="30"/>
     </w:p>
     <w:p>
       <w:pPr>
@@ -13055,7 +13158,7 @@
           <w:lang w:val="en-US"/>
         </w:rPr>
       </w:pPr>
-      <w:bookmarkStart w:id="30" w:name="_Toc498594058"/>
+      <w:bookmarkStart w:id="31" w:name="_Toc498594058"/>
       <w:r>
         <w:rPr>
           <w:rFonts w:ascii="Calibri" w:hAnsi="Calibri"/>
@@ -13063,7 +13166,7 @@
         </w:rPr>
         <w:t>ERROR  HTTP-ERROR 403.14</w:t>
       </w:r>
-      <w:bookmarkEnd w:id="30"/>
+      <w:bookmarkEnd w:id="31"/>
     </w:p>
     <w:p>
       <w:pPr>
@@ -13155,7 +13258,7 @@
           <w:lang w:val="en-US"/>
         </w:rPr>
       </w:pPr>
-      <w:bookmarkStart w:id="31" w:name="_Toc498594059"/>
+      <w:bookmarkStart w:id="32" w:name="_Toc498594059"/>
       <w:r>
         <w:rPr>
           <w:rFonts w:ascii="Calibri" w:hAnsi="Calibri"/>
@@ -13163,7 +13266,7 @@
         </w:rPr>
         <w:t>ERROR HTTP- ERROR 404.2</w:t>
       </w:r>
-      <w:bookmarkEnd w:id="31"/>
+      <w:bookmarkEnd w:id="32"/>
     </w:p>
     <w:p>
       <w:pPr>
@@ -13207,7 +13310,7 @@
           <w:lang w:val="en-US"/>
         </w:rPr>
       </w:pPr>
-      <w:bookmarkStart w:id="32" w:name="_Toc498594060"/>
+      <w:bookmarkStart w:id="33" w:name="_Toc498594060"/>
       <w:r>
         <w:rPr>
           <w:rFonts w:ascii="Calibri" w:hAnsi="Calibri"/>
@@ -13215,7 +13318,7 @@
         </w:rPr>
         <w:t>ERROR  SQL1159</w:t>
       </w:r>
-      <w:bookmarkEnd w:id="32"/>
+      <w:bookmarkEnd w:id="33"/>
     </w:p>
     <w:p>
       <w:pPr>
@@ -13596,14 +13699,14 @@
           <w:lang w:val="en-US"/>
         </w:rPr>
       </w:pPr>
-      <w:bookmarkStart w:id="33" w:name="_Toc498594062"/>
+      <w:bookmarkStart w:id="34" w:name="_Toc498594062"/>
       <w:r>
         <w:rPr>
           <w:lang w:val="en-US"/>
         </w:rPr>
         <w:t>Tenants.Catalog.xml</w:t>
       </w:r>
-      <w:bookmarkEnd w:id="33"/>
+      <w:bookmarkEnd w:id="34"/>
     </w:p>
     <w:p>
       <w:pPr>
@@ -13892,13 +13995,7 @@
         <w:rPr>
           <w:lang w:val="en-US"/>
         </w:rPr>
-        <w:t xml:space="preserve"> one tenant must be specified as the default (default=”true”). In case other tenants are not fully specified or fail, information from the default</w:t>
-      </w:r>
-      <w:r>
-        <w:rPr>
-          <w:lang w:val="en-US"/>
-        </w:rPr>
-        <w:t xml:space="preserve"> tenant are used as a fallback.</w:t>
+        <w:t xml:space="preserve"> one tenant must be specified as the default (default=”true”). In case other tenants are not fully specified or fail, information from the default tenant are used as a fallback.</w:t>
       </w:r>
     </w:p>
     <w:p>
@@ -13939,11 +14036,11 @@
           <w:lang w:val="en-US"/>
         </w:rPr>
       </w:pPr>
-      <w:bookmarkStart w:id="34" w:name="_Toc498594063"/>
+      <w:bookmarkStart w:id="35" w:name="_Toc498594063"/>
       <w:r>
         <w:t>Manage Tenants Folder</w:t>
       </w:r>
-      <w:bookmarkEnd w:id="34"/>
+      <w:bookmarkEnd w:id="35"/>
     </w:p>
     <w:p>
       <w:pPr>
@@ -13996,8 +14093,6 @@
         </w:rPr>
         <w:t>).</w:t>
       </w:r>
-      <w:bookmarkStart w:id="35" w:name="_GoBack"/>
-      <w:bookmarkEnd w:id="35"/>
     </w:p>
     <w:p>
       <w:pPr>
@@ -15467,7 +15562,7 @@
       </w:pPr>
     </w:p>
     <w:sectPr>
-      <w:footerReference w:type="default" r:id="rId47"/>
+      <w:footerReference w:type="default" r:id="rId43"/>
       <w:pgSz w:w="11906" w:h="16838"/>
       <w:pgMar w:top="1417" w:right="1417" w:bottom="1134" w:left="1417" w:header="708" w:footer="708" w:gutter="0"/>
       <w:cols w:space="708"/>
@@ -15478,7 +15573,7 @@
 </file>
 
 <file path=word/endnotes.xml><?xml version="1.0" encoding="utf-8"?>
-<w:endnotes xmlns:wpc="http://schemas.microsoft.com/office/word/2010/wordprocessingCanvas" xmlns:mc="http://schemas.openxmlformats.org/markup-compatibility/2006" xmlns:o="urn:schemas-microsoft-com:office:office" xmlns:r="http://schemas.openxmlformats.org/officeDocument/2006/relationships" xmlns:m="http://schemas.openxmlformats.org/officeDocument/2006/math" xmlns:v="urn:schemas-microsoft-com:vml" xmlns:wp14="http://schemas.microsoft.com/office/word/2010/wordprocessingDrawing" xmlns:wp="http://schemas.openxmlformats.org/drawingml/2006/wordprocessingDrawing" xmlns:w10="urn:schemas-microsoft-com:office:word" xmlns:w="http://schemas.openxmlformats.org/wordprocessingml/2006/main" xmlns:w14="http://schemas.microsoft.com/office/word/2010/wordml" xmlns:w15="http://schemas.microsoft.com/office/word/2012/wordml" xmlns:wpg="http://schemas.microsoft.com/office/word/2010/wordprocessingGroup" xmlns:wpi="http://schemas.microsoft.com/office/word/2010/wordprocessingInk" xmlns:wne="http://schemas.microsoft.com/office/word/2006/wordml" xmlns:wps="http://schemas.microsoft.com/office/word/2010/wordprocessingShape" mc:Ignorable="w14 w15 wp14">
+<w:endnotes xmlns:wpc="http://schemas.microsoft.com/office/word/2010/wordprocessingCanvas" xmlns:mc="http://schemas.openxmlformats.org/markup-compatibility/2006" xmlns:o="urn:schemas-microsoft-com:office:office" xmlns:r="http://schemas.openxmlformats.org/officeDocument/2006/relationships" xmlns:m="http://schemas.openxmlformats.org/officeDocument/2006/math" xmlns:v="urn:schemas-microsoft-com:vml" xmlns:wp14="http://schemas.microsoft.com/office/word/2010/wordprocessingDrawing" xmlns:wp="http://schemas.openxmlformats.org/drawingml/2006/wordprocessingDrawing" xmlns:w10="urn:schemas-microsoft-com:office:word" xmlns:w="http://schemas.openxmlformats.org/wordprocessingml/2006/main" xmlns:w14="http://schemas.microsoft.com/office/word/2010/wordml" xmlns:wpg="http://schemas.microsoft.com/office/word/2010/wordprocessingGroup" xmlns:wpi="http://schemas.microsoft.com/office/word/2010/wordprocessingInk" xmlns:wne="http://schemas.microsoft.com/office/word/2006/wordml" xmlns:wps="http://schemas.microsoft.com/office/word/2010/wordprocessingShape" mc:Ignorable="w14 wp14">
   <w:endnote w:type="separator" w:id="-1">
     <w:p>
       <w:pPr>
@@ -15503,7 +15598,7 @@
 </file>
 
 <file path=word/footer1.xml><?xml version="1.0" encoding="utf-8"?>
-<w:ftr xmlns:wpc="http://schemas.microsoft.com/office/word/2010/wordprocessingCanvas" xmlns:mc="http://schemas.openxmlformats.org/markup-compatibility/2006" xmlns:o="urn:schemas-microsoft-com:office:office" xmlns:r="http://schemas.openxmlformats.org/officeDocument/2006/relationships" xmlns:m="http://schemas.openxmlformats.org/officeDocument/2006/math" xmlns:v="urn:schemas-microsoft-com:vml" xmlns:wp14="http://schemas.microsoft.com/office/word/2010/wordprocessingDrawing" xmlns:wp="http://schemas.openxmlformats.org/drawingml/2006/wordprocessingDrawing" xmlns:w10="urn:schemas-microsoft-com:office:word" xmlns:w="http://schemas.openxmlformats.org/wordprocessingml/2006/main" xmlns:w14="http://schemas.microsoft.com/office/word/2010/wordml" xmlns:w15="http://schemas.microsoft.com/office/word/2012/wordml" xmlns:wpg="http://schemas.microsoft.com/office/word/2010/wordprocessingGroup" xmlns:wpi="http://schemas.microsoft.com/office/word/2010/wordprocessingInk" xmlns:wne="http://schemas.microsoft.com/office/word/2006/wordml" xmlns:wps="http://schemas.microsoft.com/office/word/2010/wordprocessingShape" mc:Ignorable="w14 w15 wp14">
+<w:ftr xmlns:wpc="http://schemas.microsoft.com/office/word/2010/wordprocessingCanvas" xmlns:mc="http://schemas.openxmlformats.org/markup-compatibility/2006" xmlns:o="urn:schemas-microsoft-com:office:office" xmlns:r="http://schemas.openxmlformats.org/officeDocument/2006/relationships" xmlns:m="http://schemas.openxmlformats.org/officeDocument/2006/math" xmlns:v="urn:schemas-microsoft-com:vml" xmlns:wp14="http://schemas.microsoft.com/office/word/2010/wordprocessingDrawing" xmlns:wp="http://schemas.openxmlformats.org/drawingml/2006/wordprocessingDrawing" xmlns:w10="urn:schemas-microsoft-com:office:word" xmlns:w="http://schemas.openxmlformats.org/wordprocessingml/2006/main" xmlns:w14="http://schemas.microsoft.com/office/word/2010/wordml" xmlns:wpg="http://schemas.microsoft.com/office/word/2010/wordprocessingGroup" xmlns:wpi="http://schemas.microsoft.com/office/word/2010/wordprocessingInk" xmlns:wne="http://schemas.microsoft.com/office/word/2006/wordml" xmlns:wps="http://schemas.microsoft.com/office/word/2010/wordprocessingShape" mc:Ignorable="w14 wp14">
   <w:p>
     <w:pPr>
       <w:pStyle w:val="Footer"/>
@@ -15518,7 +15613,7 @@
 </file>
 
 <file path=word/footnotes.xml><?xml version="1.0" encoding="utf-8"?>
-<w:footnotes xmlns:wpc="http://schemas.microsoft.com/office/word/2010/wordprocessingCanvas" xmlns:mc="http://schemas.openxmlformats.org/markup-compatibility/2006" xmlns:o="urn:schemas-microsoft-com:office:office" xmlns:r="http://schemas.openxmlformats.org/officeDocument/2006/relationships" xmlns:m="http://schemas.openxmlformats.org/officeDocument/2006/math" xmlns:v="urn:schemas-microsoft-com:vml" xmlns:wp14="http://schemas.microsoft.com/office/word/2010/wordprocessingDrawing" xmlns:wp="http://schemas.openxmlformats.org/drawingml/2006/wordprocessingDrawing" xmlns:w10="urn:schemas-microsoft-com:office:word" xmlns:w="http://schemas.openxmlformats.org/wordprocessingml/2006/main" xmlns:w14="http://schemas.microsoft.com/office/word/2010/wordml" xmlns:w15="http://schemas.microsoft.com/office/word/2012/wordml" xmlns:wpg="http://schemas.microsoft.com/office/word/2010/wordprocessingGroup" xmlns:wpi="http://schemas.microsoft.com/office/word/2010/wordprocessingInk" xmlns:wne="http://schemas.microsoft.com/office/word/2006/wordml" xmlns:wps="http://schemas.microsoft.com/office/word/2010/wordprocessingShape" mc:Ignorable="w14 w15 wp14">
+<w:footnotes xmlns:wpc="http://schemas.microsoft.com/office/word/2010/wordprocessingCanvas" xmlns:mc="http://schemas.openxmlformats.org/markup-compatibility/2006" xmlns:o="urn:schemas-microsoft-com:office:office" xmlns:r="http://schemas.openxmlformats.org/officeDocument/2006/relationships" xmlns:m="http://schemas.openxmlformats.org/officeDocument/2006/math" xmlns:v="urn:schemas-microsoft-com:vml" xmlns:wp14="http://schemas.microsoft.com/office/word/2010/wordprocessingDrawing" xmlns:wp="http://schemas.openxmlformats.org/drawingml/2006/wordprocessingDrawing" xmlns:w10="urn:schemas-microsoft-com:office:word" xmlns:w="http://schemas.openxmlformats.org/wordprocessingml/2006/main" xmlns:w14="http://schemas.microsoft.com/office/word/2010/wordml" xmlns:wpg="http://schemas.microsoft.com/office/word/2010/wordprocessingGroup" xmlns:wpi="http://schemas.microsoft.com/office/word/2010/wordprocessingInk" xmlns:wne="http://schemas.microsoft.com/office/word/2006/wordml" xmlns:wps="http://schemas.microsoft.com/office/word/2010/wordprocessingShape" mc:Ignorable="w14 wp14">
   <w:footnote w:type="separator" w:id="-1">
     <w:p>
       <w:pPr>
@@ -15543,7 +15638,7 @@
 </file>
 
 <file path=word/numbering.xml><?xml version="1.0" encoding="utf-8"?>
-<w:numbering xmlns:wpc="http://schemas.microsoft.com/office/word/2010/wordprocessingCanvas" xmlns:mc="http://schemas.openxmlformats.org/markup-compatibility/2006" xmlns:o="urn:schemas-microsoft-com:office:office" xmlns:r="http://schemas.openxmlformats.org/officeDocument/2006/relationships" xmlns:m="http://schemas.openxmlformats.org/officeDocument/2006/math" xmlns:v="urn:schemas-microsoft-com:vml" xmlns:wp14="http://schemas.microsoft.com/office/word/2010/wordprocessingDrawing" xmlns:wp="http://schemas.openxmlformats.org/drawingml/2006/wordprocessingDrawing" xmlns:w10="urn:schemas-microsoft-com:office:word" xmlns:w="http://schemas.openxmlformats.org/wordprocessingml/2006/main" xmlns:w14="http://schemas.microsoft.com/office/word/2010/wordml" xmlns:w15="http://schemas.microsoft.com/office/word/2012/wordml" xmlns:wpg="http://schemas.microsoft.com/office/word/2010/wordprocessingGroup" xmlns:wpi="http://schemas.microsoft.com/office/word/2010/wordprocessingInk" xmlns:wne="http://schemas.microsoft.com/office/word/2006/wordml" xmlns:wps="http://schemas.microsoft.com/office/word/2010/wordprocessingShape" mc:Ignorable="w14 w15 wp14">
+<w:numbering xmlns:wpc="http://schemas.microsoft.com/office/word/2010/wordprocessingCanvas" xmlns:mc="http://schemas.openxmlformats.org/markup-compatibility/2006" xmlns:o="urn:schemas-microsoft-com:office:office" xmlns:r="http://schemas.openxmlformats.org/officeDocument/2006/relationships" xmlns:m="http://schemas.openxmlformats.org/officeDocument/2006/math" xmlns:v="urn:schemas-microsoft-com:vml" xmlns:wp14="http://schemas.microsoft.com/office/word/2010/wordprocessingDrawing" xmlns:wp="http://schemas.openxmlformats.org/drawingml/2006/wordprocessingDrawing" xmlns:w10="urn:schemas-microsoft-com:office:word" xmlns:w="http://schemas.openxmlformats.org/wordprocessingml/2006/main" xmlns:w14="http://schemas.microsoft.com/office/word/2010/wordml" xmlns:wpg="http://schemas.microsoft.com/office/word/2010/wordprocessingGroup" xmlns:wpi="http://schemas.microsoft.com/office/word/2010/wordprocessingInk" xmlns:wne="http://schemas.microsoft.com/office/word/2006/wordml" xmlns:wps="http://schemas.microsoft.com/office/word/2010/wordprocessingShape" mc:Ignorable="w14 wp14">
   <w:numPicBullet w:numPicBulletId="0">
     <w:pict>
       <v:shapetype id="_x0000_t75" coordsize="21600,21600" o:spt="75" o:preferrelative="t" path="m@4@5l@4@11@9@11@9@5xe" filled="f" stroked="f">
@@ -15565,12 +15660,12 @@
         <v:path o:extrusionok="f" gradientshapeok="t" o:connecttype="rect"/>
         <o:lock v:ext="edit" aspectratio="t"/>
       </v:shapetype>
-      <v:shape id="_x0000_i1063" type="#_x0000_t75" style="width:11.25pt;height:11.25pt" o:bullet="t">
+      <v:shape id="_x0000_i1027" type="#_x0000_t75" style="width:11.25pt;height:11.25pt" o:bullet="t">
         <v:imagedata r:id="rId1" o:title="BD14565_"/>
       </v:shape>
     </w:pict>
   </w:numPicBullet>
-  <w:abstractNum w:abstractNumId="0" w15:restartNumberingAfterBreak="0">
+  <w:abstractNum w:abstractNumId="0">
     <w:nsid w:val="0A20237D"/>
     <w:multiLevelType w:val="multilevel"/>
     <w:tmpl w:val="0407001F"/>
@@ -15656,7 +15751,7 @@
       </w:pPr>
     </w:lvl>
   </w:abstractNum>
-  <w:abstractNum w:abstractNumId="1" w15:restartNumberingAfterBreak="0">
+  <w:abstractNum w:abstractNumId="1">
     <w:nsid w:val="0D150B78"/>
     <w:multiLevelType w:val="hybridMultilevel"/>
     <w:tmpl w:val="4DFC0DC0"/>
@@ -15769,7 +15864,7 @@
       </w:rPr>
     </w:lvl>
   </w:abstractNum>
-  <w:abstractNum w:abstractNumId="2" w15:restartNumberingAfterBreak="0">
+  <w:abstractNum w:abstractNumId="2">
     <w:nsid w:val="192F42EF"/>
     <w:multiLevelType w:val="hybridMultilevel"/>
     <w:tmpl w:val="F97A4578"/>
@@ -15882,7 +15977,7 @@
       </w:rPr>
     </w:lvl>
   </w:abstractNum>
-  <w:abstractNum w:abstractNumId="3" w15:restartNumberingAfterBreak="0">
+  <w:abstractNum w:abstractNumId="3">
     <w:nsid w:val="2B5D598B"/>
     <w:multiLevelType w:val="hybridMultilevel"/>
     <w:tmpl w:val="F08E26DE"/>
@@ -15995,7 +16090,7 @@
       </w:rPr>
     </w:lvl>
   </w:abstractNum>
-  <w:abstractNum w:abstractNumId="4" w15:restartNumberingAfterBreak="0">
+  <w:abstractNum w:abstractNumId="4">
     <w:nsid w:val="32BC1AF5"/>
     <w:multiLevelType w:val="hybridMultilevel"/>
     <w:tmpl w:val="A642A48A"/>
@@ -16108,7 +16203,7 @@
       </w:rPr>
     </w:lvl>
   </w:abstractNum>
-  <w:abstractNum w:abstractNumId="5" w15:restartNumberingAfterBreak="0">
+  <w:abstractNum w:abstractNumId="5">
     <w:nsid w:val="36CE4214"/>
     <w:multiLevelType w:val="hybridMultilevel"/>
     <w:tmpl w:val="52A63248"/>
@@ -16221,7 +16316,7 @@
       </w:rPr>
     </w:lvl>
   </w:abstractNum>
-  <w:abstractNum w:abstractNumId="6" w15:restartNumberingAfterBreak="0">
+  <w:abstractNum w:abstractNumId="6">
     <w:nsid w:val="3C024CCD"/>
     <w:multiLevelType w:val="hybridMultilevel"/>
     <w:tmpl w:val="2C5C1A08"/>
@@ -16334,7 +16429,7 @@
       </w:rPr>
     </w:lvl>
   </w:abstractNum>
-  <w:abstractNum w:abstractNumId="7" w15:restartNumberingAfterBreak="0">
+  <w:abstractNum w:abstractNumId="7">
     <w:nsid w:val="5E802E74"/>
     <w:multiLevelType w:val="hybridMultilevel"/>
     <w:tmpl w:val="CDFE4222"/>
@@ -16447,7 +16542,7 @@
       </w:rPr>
     </w:lvl>
   </w:abstractNum>
-  <w:abstractNum w:abstractNumId="8" w15:restartNumberingAfterBreak="0">
+  <w:abstractNum w:abstractNumId="8">
     <w:nsid w:val="60990AAC"/>
     <w:multiLevelType w:val="hybridMultilevel"/>
     <w:tmpl w:val="343073CA"/>
@@ -16562,7 +16657,7 @@
       </w:rPr>
     </w:lvl>
   </w:abstractNum>
-  <w:abstractNum w:abstractNumId="9" w15:restartNumberingAfterBreak="0">
+  <w:abstractNum w:abstractNumId="9">
     <w:nsid w:val="61DC7C45"/>
     <w:multiLevelType w:val="hybridMultilevel"/>
     <w:tmpl w:val="025E2D52"/>
@@ -16674,7 +16769,7 @@
       </w:rPr>
     </w:lvl>
   </w:abstractNum>
-  <w:abstractNum w:abstractNumId="10" w15:restartNumberingAfterBreak="0">
+  <w:abstractNum w:abstractNumId="10">
     <w:nsid w:val="65484050"/>
     <w:multiLevelType w:val="multilevel"/>
     <w:tmpl w:val="221E509C"/>
@@ -16795,7 +16890,7 @@
       </w:rPr>
     </w:lvl>
   </w:abstractNum>
-  <w:abstractNum w:abstractNumId="11" w15:restartNumberingAfterBreak="0">
+  <w:abstractNum w:abstractNumId="11">
     <w:nsid w:val="6BC52EBC"/>
     <w:multiLevelType w:val="hybridMultilevel"/>
     <w:tmpl w:val="361E885C"/>
@@ -16908,7 +17003,7 @@
       </w:rPr>
     </w:lvl>
   </w:abstractNum>
-  <w:abstractNum w:abstractNumId="12" w15:restartNumberingAfterBreak="0">
+  <w:abstractNum w:abstractNumId="12">
     <w:nsid w:val="70646A87"/>
     <w:multiLevelType w:val="hybridMultilevel"/>
     <w:tmpl w:val="2F1EE020"/>
@@ -17021,7 +17116,7 @@
       </w:rPr>
     </w:lvl>
   </w:abstractNum>
-  <w:abstractNum w:abstractNumId="13" w15:restartNumberingAfterBreak="0">
+  <w:abstractNum w:abstractNumId="13">
     <w:nsid w:val="72184292"/>
     <w:multiLevelType w:val="hybridMultilevel"/>
     <w:tmpl w:val="01E63184"/>
@@ -17134,7 +17229,7 @@
       </w:rPr>
     </w:lvl>
   </w:abstractNum>
-  <w:abstractNum w:abstractNumId="14" w15:restartNumberingAfterBreak="0">
+  <w:abstractNum w:abstractNumId="14">
     <w:nsid w:val="77321237"/>
     <w:multiLevelType w:val="hybridMultilevel"/>
     <w:tmpl w:val="9500A5FA"/>
@@ -17297,7 +17392,7 @@
 </file>
 
 <file path=word/styles.xml><?xml version="1.0" encoding="utf-8"?>
-<w:styles xmlns:mc="http://schemas.openxmlformats.org/markup-compatibility/2006" xmlns:r="http://schemas.openxmlformats.org/officeDocument/2006/relationships" xmlns:w="http://schemas.openxmlformats.org/wordprocessingml/2006/main" xmlns:w14="http://schemas.microsoft.com/office/word/2010/wordml" xmlns:w15="http://schemas.microsoft.com/office/word/2012/wordml" mc:Ignorable="w14 w15">
+<w:styles xmlns:mc="http://schemas.openxmlformats.org/markup-compatibility/2006" xmlns:r="http://schemas.openxmlformats.org/officeDocument/2006/relationships" xmlns:w="http://schemas.openxmlformats.org/wordprocessingml/2006/main" xmlns:w14="http://schemas.microsoft.com/office/word/2010/wordml" mc:Ignorable="w14">
   <w:docDefaults>
     <w:rPrDefault>
       <w:rPr>
@@ -17307,378 +17402,1029 @@
     </w:rPrDefault>
     <w:pPrDefault/>
   </w:docDefaults>
-  <w:latentStyles w:defLockedState="0" w:defUIPriority="99" w:defSemiHidden="0" w:defUnhideWhenUsed="0" w:defQFormat="0" w:count="371">
-    <w:lsdException w:name="Normal" w:locked="1" w:uiPriority="0" w:qFormat="1"/>
-    <w:lsdException w:name="heading 1" w:locked="1" w:uiPriority="9" w:qFormat="1"/>
-    <w:lsdException w:name="heading 2" w:locked="1" w:uiPriority="9" w:qFormat="1"/>
-    <w:lsdException w:name="heading 3" w:locked="1" w:uiPriority="9" w:qFormat="1"/>
-    <w:lsdException w:name="heading 4" w:locked="1" w:uiPriority="9" w:qFormat="1"/>
-    <w:lsdException w:name="heading 5" w:locked="1" w:uiPriority="9" w:qFormat="1"/>
-    <w:lsdException w:name="heading 6" w:locked="1" w:semiHidden="1" w:uiPriority="0" w:unhideWhenUsed="1" w:qFormat="1"/>
-    <w:lsdException w:name="heading 7" w:locked="1" w:semiHidden="1" w:uiPriority="0" w:unhideWhenUsed="1" w:qFormat="1"/>
-    <w:lsdException w:name="heading 8" w:locked="1" w:semiHidden="1" w:uiPriority="0" w:unhideWhenUsed="1" w:qFormat="1"/>
-    <w:lsdException w:name="heading 9" w:locked="1" w:semiHidden="1" w:uiPriority="0" w:unhideWhenUsed="1" w:qFormat="1"/>
-    <w:lsdException w:name="index 1" w:semiHidden="1" w:unhideWhenUsed="1"/>
-    <w:lsdException w:name="index 2" w:semiHidden="1" w:unhideWhenUsed="1"/>
-    <w:lsdException w:name="index 3" w:semiHidden="1" w:unhideWhenUsed="1"/>
-    <w:lsdException w:name="index 4" w:semiHidden="1" w:unhideWhenUsed="1"/>
-    <w:lsdException w:name="index 5" w:semiHidden="1" w:unhideWhenUsed="1"/>
-    <w:lsdException w:name="index 6" w:semiHidden="1" w:unhideWhenUsed="1"/>
-    <w:lsdException w:name="index 7" w:semiHidden="1" w:unhideWhenUsed="1"/>
-    <w:lsdException w:name="index 8" w:semiHidden="1" w:unhideWhenUsed="1"/>
-    <w:lsdException w:name="index 9" w:semiHidden="1" w:unhideWhenUsed="1"/>
-    <w:lsdException w:name="toc 1" w:locked="1" w:uiPriority="39"/>
-    <w:lsdException w:name="toc 2" w:locked="1" w:uiPriority="39"/>
-    <w:lsdException w:name="toc 3" w:locked="1" w:uiPriority="39"/>
-    <w:lsdException w:name="toc 4" w:locked="1" w:uiPriority="0"/>
-    <w:lsdException w:name="toc 5" w:locked="1" w:uiPriority="0"/>
-    <w:lsdException w:name="toc 6" w:locked="1" w:uiPriority="0"/>
-    <w:lsdException w:name="toc 7" w:locked="1" w:uiPriority="0"/>
-    <w:lsdException w:name="toc 8" w:locked="1" w:uiPriority="0"/>
-    <w:lsdException w:name="toc 9" w:locked="1" w:uiPriority="0"/>
-    <w:lsdException w:name="Normal Indent" w:semiHidden="1" w:unhideWhenUsed="1"/>
-    <w:lsdException w:name="footnote text" w:semiHidden="1" w:unhideWhenUsed="1"/>
-    <w:lsdException w:name="annotation text" w:semiHidden="1" w:unhideWhenUsed="1"/>
-    <w:lsdException w:name="header" w:semiHidden="1" w:unhideWhenUsed="1"/>
-    <w:lsdException w:name="footer" w:semiHidden="1" w:unhideWhenUsed="1"/>
-    <w:lsdException w:name="index heading" w:semiHidden="1" w:unhideWhenUsed="1"/>
-    <w:lsdException w:name="caption" w:locked="1" w:uiPriority="0" w:qFormat="1"/>
-    <w:lsdException w:name="table of figures" w:semiHidden="1" w:unhideWhenUsed="1"/>
-    <w:lsdException w:name="envelope address" w:semiHidden="1" w:unhideWhenUsed="1"/>
-    <w:lsdException w:name="envelope return" w:semiHidden="1" w:unhideWhenUsed="1"/>
-    <w:lsdException w:name="footnote reference" w:semiHidden="1" w:unhideWhenUsed="1"/>
-    <w:lsdException w:name="annotation reference" w:semiHidden="1" w:unhideWhenUsed="1"/>
-    <w:lsdException w:name="line number" w:semiHidden="1" w:unhideWhenUsed="1"/>
-    <w:lsdException w:name="page number" w:semiHidden="1" w:unhideWhenUsed="1"/>
-    <w:lsdException w:name="endnote reference" w:semiHidden="1" w:unhideWhenUsed="1"/>
-    <w:lsdException w:name="endnote text" w:semiHidden="1" w:unhideWhenUsed="1"/>
-    <w:lsdException w:name="table of authorities" w:semiHidden="1" w:unhideWhenUsed="1"/>
-    <w:lsdException w:name="macro" w:semiHidden="1" w:unhideWhenUsed="1"/>
-    <w:lsdException w:name="toa heading" w:semiHidden="1" w:unhideWhenUsed="1"/>
-    <w:lsdException w:name="List" w:semiHidden="1" w:unhideWhenUsed="1"/>
-    <w:lsdException w:name="List Bullet" w:semiHidden="1" w:unhideWhenUsed="1"/>
-    <w:lsdException w:name="List Number" w:semiHidden="1" w:unhideWhenUsed="1"/>
-    <w:lsdException w:name="List 2" w:semiHidden="1" w:unhideWhenUsed="1"/>
-    <w:lsdException w:name="List 3" w:semiHidden="1" w:unhideWhenUsed="1"/>
-    <w:lsdException w:name="List 4" w:semiHidden="1" w:unhideWhenUsed="1"/>
-    <w:lsdException w:name="List 5" w:semiHidden="1" w:unhideWhenUsed="1"/>
-    <w:lsdException w:name="List Bullet 2" w:semiHidden="1" w:unhideWhenUsed="1"/>
-    <w:lsdException w:name="List Bullet 3" w:semiHidden="1" w:unhideWhenUsed="1"/>
-    <w:lsdException w:name="List Bullet 4" w:semiHidden="1" w:unhideWhenUsed="1"/>
-    <w:lsdException w:name="List Bullet 5" w:semiHidden="1" w:unhideWhenUsed="1"/>
-    <w:lsdException w:name="List Number 2" w:semiHidden="1" w:unhideWhenUsed="1"/>
-    <w:lsdException w:name="List Number 3" w:semiHidden="1" w:unhideWhenUsed="1"/>
-    <w:lsdException w:name="List Number 4" w:semiHidden="1" w:unhideWhenUsed="1"/>
-    <w:lsdException w:name="List Number 5" w:semiHidden="1" w:unhideWhenUsed="1"/>
-    <w:lsdException w:name="Title" w:locked="1" w:uiPriority="0" w:qFormat="1"/>
-    <w:lsdException w:name="Closing" w:semiHidden="1" w:unhideWhenUsed="1"/>
-    <w:lsdException w:name="Signature" w:semiHidden="1" w:unhideWhenUsed="1"/>
-    <w:lsdException w:name="Default Paragraph Font" w:locked="1" w:uiPriority="0"/>
-    <w:lsdException w:name="Body Text" w:semiHidden="1" w:unhideWhenUsed="1"/>
-    <w:lsdException w:name="Body Text Indent" w:semiHidden="1" w:unhideWhenUsed="1"/>
-    <w:lsdException w:name="List Continue" w:semiHidden="1" w:unhideWhenUsed="1"/>
-    <w:lsdException w:name="List Continue 2" w:semiHidden="1" w:unhideWhenUsed="1"/>
-    <w:lsdException w:name="List Continue 3" w:semiHidden="1" w:unhideWhenUsed="1"/>
-    <w:lsdException w:name="List Continue 4" w:semiHidden="1" w:unhideWhenUsed="1"/>
-    <w:lsdException w:name="List Continue 5" w:semiHidden="1" w:unhideWhenUsed="1"/>
-    <w:lsdException w:name="Message Header" w:semiHidden="1" w:unhideWhenUsed="1"/>
-    <w:lsdException w:name="Subtitle" w:locked="1" w:uiPriority="0" w:qFormat="1"/>
-    <w:lsdException w:name="Salutation" w:semiHidden="1" w:unhideWhenUsed="1"/>
-    <w:lsdException w:name="Date" w:semiHidden="1" w:unhideWhenUsed="1"/>
-    <w:lsdException w:name="Body Text First Indent" w:semiHidden="1" w:unhideWhenUsed="1"/>
-    <w:lsdException w:name="Body Text First Indent 2" w:semiHidden="1" w:unhideWhenUsed="1"/>
-    <w:lsdException w:name="Note Heading" w:semiHidden="1" w:unhideWhenUsed="1"/>
-    <w:lsdException w:name="Body Text 2" w:semiHidden="1" w:unhideWhenUsed="1"/>
-    <w:lsdException w:name="Body Text 3" w:semiHidden="1" w:unhideWhenUsed="1"/>
-    <w:lsdException w:name="Body Text Indent 2" w:semiHidden="1" w:unhideWhenUsed="1"/>
-    <w:lsdException w:name="Body Text Indent 3" w:semiHidden="1" w:unhideWhenUsed="1"/>
-    <w:lsdException w:name="Block Text" w:semiHidden="1" w:unhideWhenUsed="1"/>
-    <w:lsdException w:name="Hyperlink" w:semiHidden="1" w:unhideWhenUsed="1"/>
-    <w:lsdException w:name="FollowedHyperlink" w:semiHidden="1" w:unhideWhenUsed="1"/>
-    <w:lsdException w:name="Strong" w:locked="1" w:uiPriority="0" w:qFormat="1"/>
-    <w:lsdException w:name="Emphasis" w:locked="1" w:uiPriority="0" w:qFormat="1"/>
-    <w:lsdException w:name="Document Map" w:semiHidden="1" w:unhideWhenUsed="1"/>
-    <w:lsdException w:name="Plain Text" w:semiHidden="1" w:unhideWhenUsed="1"/>
-    <w:lsdException w:name="E-mail Signature" w:semiHidden="1" w:unhideWhenUsed="1"/>
-    <w:lsdException w:name="HTML Top of Form" w:semiHidden="1" w:unhideWhenUsed="1"/>
-    <w:lsdException w:name="HTML Bottom of Form" w:semiHidden="1" w:unhideWhenUsed="1"/>
-    <w:lsdException w:name="Normal (Web)" w:semiHidden="1" w:unhideWhenUsed="1"/>
-    <w:lsdException w:name="HTML Acronym" w:semiHidden="1" w:unhideWhenUsed="1"/>
-    <w:lsdException w:name="HTML Address" w:semiHidden="1" w:unhideWhenUsed="1"/>
-    <w:lsdException w:name="HTML Cite" w:semiHidden="1" w:unhideWhenUsed="1"/>
-    <w:lsdException w:name="HTML Code" w:semiHidden="1" w:unhideWhenUsed="1"/>
-    <w:lsdException w:name="HTML Definition" w:semiHidden="1" w:unhideWhenUsed="1"/>
-    <w:lsdException w:name="HTML Keyboard" w:semiHidden="1" w:unhideWhenUsed="1"/>
-    <w:lsdException w:name="HTML Preformatted" w:semiHidden="1" w:unhideWhenUsed="1"/>
-    <w:lsdException w:name="HTML Sample" w:semiHidden="1" w:unhideWhenUsed="1"/>
-    <w:lsdException w:name="HTML Typewriter" w:semiHidden="1" w:unhideWhenUsed="1"/>
-    <w:lsdException w:name="HTML Variable" w:semiHidden="1" w:unhideWhenUsed="1"/>
-    <w:lsdException w:name="Normal Table" w:semiHidden="1" w:unhideWhenUsed="1"/>
-    <w:lsdException w:name="annotation subject" w:semiHidden="1" w:unhideWhenUsed="1"/>
-    <w:lsdException w:name="No List" w:semiHidden="1" w:unhideWhenUsed="1"/>
-    <w:lsdException w:name="Outline List 1" w:semiHidden="1" w:unhideWhenUsed="1"/>
-    <w:lsdException w:name="Outline List 2" w:semiHidden="1" w:unhideWhenUsed="1"/>
-    <w:lsdException w:name="Outline List 3" w:semiHidden="1" w:unhideWhenUsed="1"/>
-    <w:lsdException w:name="Table Simple 1" w:semiHidden="1" w:unhideWhenUsed="1"/>
-    <w:lsdException w:name="Table Simple 2" w:semiHidden="1" w:unhideWhenUsed="1"/>
-    <w:lsdException w:name="Table Simple 3" w:semiHidden="1" w:unhideWhenUsed="1"/>
-    <w:lsdException w:name="Table Classic 1" w:semiHidden="1" w:unhideWhenUsed="1"/>
-    <w:lsdException w:name="Table Classic 2" w:semiHidden="1" w:unhideWhenUsed="1"/>
-    <w:lsdException w:name="Table Classic 3" w:semiHidden="1" w:unhideWhenUsed="1"/>
-    <w:lsdException w:name="Table Classic 4" w:semiHidden="1" w:unhideWhenUsed="1"/>
-    <w:lsdException w:name="Table Colorful 1" w:semiHidden="1" w:unhideWhenUsed="1"/>
-    <w:lsdException w:name="Table Colorful 2" w:semiHidden="1" w:unhideWhenUsed="1"/>
-    <w:lsdException w:name="Table Colorful 3" w:semiHidden="1" w:unhideWhenUsed="1"/>
-    <w:lsdException w:name="Table Columns 1" w:semiHidden="1" w:unhideWhenUsed="1"/>
-    <w:lsdException w:name="Table Columns 2" w:semiHidden="1" w:unhideWhenUsed="1"/>
-    <w:lsdException w:name="Table Columns 3" w:semiHidden="1" w:unhideWhenUsed="1"/>
-    <w:lsdException w:name="Table Columns 4" w:semiHidden="1" w:unhideWhenUsed="1"/>
-    <w:lsdException w:name="Table Columns 5" w:semiHidden="1" w:unhideWhenUsed="1"/>
-    <w:lsdException w:name="Table Grid 1" w:semiHidden="1" w:unhideWhenUsed="1"/>
-    <w:lsdException w:name="Table Grid 2" w:semiHidden="1" w:unhideWhenUsed="1"/>
-    <w:lsdException w:name="Table Grid 3" w:semiHidden="1" w:unhideWhenUsed="1"/>
-    <w:lsdException w:name="Table Grid 4" w:semiHidden="1" w:unhideWhenUsed="1"/>
-    <w:lsdException w:name="Table Grid 5" w:semiHidden="1" w:unhideWhenUsed="1"/>
-    <w:lsdException w:name="Table Grid 6" w:semiHidden="1" w:unhideWhenUsed="1"/>
-    <w:lsdException w:name="Table Grid 7" w:semiHidden="1" w:unhideWhenUsed="1"/>
-    <w:lsdException w:name="Table Grid 8" w:semiHidden="1" w:unhideWhenUsed="1"/>
-    <w:lsdException w:name="Table List 1" w:semiHidden="1" w:unhideWhenUsed="1"/>
-    <w:lsdException w:name="Table List 2" w:semiHidden="1" w:unhideWhenUsed="1"/>
-    <w:lsdException w:name="Table List 3" w:semiHidden="1" w:unhideWhenUsed="1"/>
-    <w:lsdException w:name="Table List 4" w:semiHidden="1" w:unhideWhenUsed="1"/>
-    <w:lsdException w:name="Table List 5" w:semiHidden="1" w:unhideWhenUsed="1"/>
-    <w:lsdException w:name="Table List 6" w:semiHidden="1" w:unhideWhenUsed="1"/>
-    <w:lsdException w:name="Table List 7" w:semiHidden="1" w:unhideWhenUsed="1"/>
-    <w:lsdException w:name="Table List 8" w:semiHidden="1" w:unhideWhenUsed="1"/>
-    <w:lsdException w:name="Table 3D effects 1" w:semiHidden="1" w:unhideWhenUsed="1"/>
-    <w:lsdException w:name="Table 3D effects 2" w:semiHidden="1" w:unhideWhenUsed="1"/>
-    <w:lsdException w:name="Table 3D effects 3" w:semiHidden="1" w:unhideWhenUsed="1"/>
-    <w:lsdException w:name="Table Contemporary" w:semiHidden="1" w:unhideWhenUsed="1"/>
-    <w:lsdException w:name="Table Elegant" w:semiHidden="1" w:unhideWhenUsed="1"/>
-    <w:lsdException w:name="Table Professional" w:semiHidden="1" w:unhideWhenUsed="1"/>
-    <w:lsdException w:name="Table Subtle 1" w:semiHidden="1" w:unhideWhenUsed="1"/>
-    <w:lsdException w:name="Table Subtle 2" w:semiHidden="1" w:unhideWhenUsed="1"/>
-    <w:lsdException w:name="Table Web 1" w:semiHidden="1" w:unhideWhenUsed="1"/>
-    <w:lsdException w:name="Table Web 2" w:semiHidden="1" w:unhideWhenUsed="1"/>
-    <w:lsdException w:name="Table Web 3" w:semiHidden="1" w:unhideWhenUsed="1"/>
-    <w:lsdException w:name="Balloon Text" w:semiHidden="1" w:unhideWhenUsed="1"/>
-    <w:lsdException w:name="Table Grid" w:locked="1" w:uiPriority="59"/>
-    <w:lsdException w:name="Table Theme" w:semiHidden="1" w:unhideWhenUsed="1"/>
-    <w:lsdException w:name="Placeholder Text" w:semiHidden="1"/>
-    <w:lsdException w:name="No Spacing" w:uiPriority="1" w:qFormat="1"/>
-    <w:lsdException w:name="Light Shading" w:uiPriority="60"/>
-    <w:lsdException w:name="Light List" w:uiPriority="61"/>
-    <w:lsdException w:name="Light Grid" w:uiPriority="62"/>
-    <w:lsdException w:name="Medium Shading 1" w:uiPriority="63"/>
-    <w:lsdException w:name="Medium Shading 2" w:uiPriority="64"/>
-    <w:lsdException w:name="Medium List 1" w:uiPriority="65"/>
-    <w:lsdException w:name="Medium List 2" w:uiPriority="66"/>
-    <w:lsdException w:name="Medium Grid 1" w:uiPriority="67"/>
-    <w:lsdException w:name="Medium Grid 2" w:uiPriority="68"/>
-    <w:lsdException w:name="Medium Grid 3" w:uiPriority="69"/>
-    <w:lsdException w:name="Dark List" w:uiPriority="70"/>
-    <w:lsdException w:name="Colorful Shading" w:uiPriority="71"/>
-    <w:lsdException w:name="Colorful List" w:uiPriority="72"/>
-    <w:lsdException w:name="Colorful Grid" w:uiPriority="73"/>
-    <w:lsdException w:name="Light Shading Accent 1" w:uiPriority="60"/>
-    <w:lsdException w:name="Light List Accent 1" w:uiPriority="61"/>
-    <w:lsdException w:name="Light Grid Accent 1" w:uiPriority="62"/>
-    <w:lsdException w:name="Medium Shading 1 Accent 1" w:uiPriority="63"/>
-    <w:lsdException w:name="Medium Shading 2 Accent 1" w:uiPriority="64"/>
-    <w:lsdException w:name="Medium List 1 Accent 1" w:uiPriority="65"/>
-    <w:lsdException w:name="Revision" w:semiHidden="1"/>
-    <w:lsdException w:name="List Paragraph" w:uiPriority="34" w:qFormat="1"/>
-    <w:lsdException w:name="Quote" w:uiPriority="29" w:qFormat="1"/>
-    <w:lsdException w:name="Intense Quote" w:uiPriority="30" w:qFormat="1"/>
-    <w:lsdException w:name="Medium List 2 Accent 1" w:uiPriority="66"/>
-    <w:lsdException w:name="Medium Grid 1 Accent 1" w:uiPriority="67"/>
-    <w:lsdException w:name="Medium Grid 2 Accent 1" w:uiPriority="68"/>
-    <w:lsdException w:name="Medium Grid 3 Accent 1" w:uiPriority="69"/>
-    <w:lsdException w:name="Dark List Accent 1" w:uiPriority="70"/>
-    <w:lsdException w:name="Colorful Shading Accent 1" w:uiPriority="71"/>
-    <w:lsdException w:name="Colorful List Accent 1" w:uiPriority="72"/>
-    <w:lsdException w:name="Colorful Grid Accent 1" w:uiPriority="73"/>
-    <w:lsdException w:name="Light Shading Accent 2" w:uiPriority="60"/>
-    <w:lsdException w:name="Light List Accent 2" w:uiPriority="61"/>
-    <w:lsdException w:name="Light Grid Accent 2" w:uiPriority="62"/>
-    <w:lsdException w:name="Medium Shading 1 Accent 2" w:uiPriority="63"/>
-    <w:lsdException w:name="Medium Shading 2 Accent 2" w:uiPriority="64"/>
-    <w:lsdException w:name="Medium List 1 Accent 2" w:uiPriority="65"/>
-    <w:lsdException w:name="Medium List 2 Accent 2" w:uiPriority="66"/>
-    <w:lsdException w:name="Medium Grid 1 Accent 2" w:uiPriority="67"/>
-    <w:lsdException w:name="Medium Grid 2 Accent 2" w:uiPriority="68"/>
-    <w:lsdException w:name="Medium Grid 3 Accent 2" w:uiPriority="69"/>
-    <w:lsdException w:name="Dark List Accent 2" w:uiPriority="70"/>
-    <w:lsdException w:name="Colorful Shading Accent 2" w:uiPriority="71"/>
-    <w:lsdException w:name="Colorful List Accent 2" w:uiPriority="72"/>
-    <w:lsdException w:name="Colorful Grid Accent 2" w:uiPriority="73"/>
-    <w:lsdException w:name="Light Shading Accent 3" w:uiPriority="60"/>
-    <w:lsdException w:name="Light List Accent 3" w:uiPriority="61"/>
-    <w:lsdException w:name="Light Grid Accent 3" w:uiPriority="62"/>
-    <w:lsdException w:name="Medium Shading 1 Accent 3" w:uiPriority="63"/>
-    <w:lsdException w:name="Medium Shading 2 Accent 3" w:uiPriority="64"/>
-    <w:lsdException w:name="Medium List 1 Accent 3" w:uiPriority="65"/>
-    <w:lsdException w:name="Medium List 2 Accent 3" w:uiPriority="66"/>
-    <w:lsdException w:name="Medium Grid 1 Accent 3" w:uiPriority="67"/>
-    <w:lsdException w:name="Medium Grid 2 Accent 3" w:uiPriority="68"/>
-    <w:lsdException w:name="Medium Grid 3 Accent 3" w:uiPriority="69"/>
-    <w:lsdException w:name="Dark List Accent 3" w:uiPriority="70"/>
-    <w:lsdException w:name="Colorful Shading Accent 3" w:uiPriority="71"/>
-    <w:lsdException w:name="Colorful List Accent 3" w:uiPriority="72"/>
-    <w:lsdException w:name="Colorful Grid Accent 3" w:uiPriority="73"/>
-    <w:lsdException w:name="Light Shading Accent 4" w:uiPriority="60"/>
-    <w:lsdException w:name="Light List Accent 4" w:uiPriority="61"/>
-    <w:lsdException w:name="Light Grid Accent 4" w:uiPriority="62"/>
-    <w:lsdException w:name="Medium Shading 1 Accent 4" w:uiPriority="63"/>
-    <w:lsdException w:name="Medium Shading 2 Accent 4" w:uiPriority="64"/>
-    <w:lsdException w:name="Medium List 1 Accent 4" w:uiPriority="65"/>
-    <w:lsdException w:name="Medium List 2 Accent 4" w:uiPriority="66"/>
-    <w:lsdException w:name="Medium Grid 1 Accent 4" w:uiPriority="67"/>
-    <w:lsdException w:name="Medium Grid 2 Accent 4" w:uiPriority="68"/>
-    <w:lsdException w:name="Medium Grid 3 Accent 4" w:uiPriority="69"/>
-    <w:lsdException w:name="Dark List Accent 4" w:uiPriority="70"/>
-    <w:lsdException w:name="Colorful Shading Accent 4" w:uiPriority="71"/>
-    <w:lsdException w:name="Colorful List Accent 4" w:uiPriority="72"/>
-    <w:lsdException w:name="Colorful Grid Accent 4" w:uiPriority="73"/>
-    <w:lsdException w:name="Light Shading Accent 5" w:uiPriority="60"/>
-    <w:lsdException w:name="Light List Accent 5" w:uiPriority="61"/>
-    <w:lsdException w:name="Light Grid Accent 5" w:uiPriority="62"/>
-    <w:lsdException w:name="Medium Shading 1 Accent 5" w:uiPriority="63"/>
-    <w:lsdException w:name="Medium Shading 2 Accent 5" w:uiPriority="64"/>
-    <w:lsdException w:name="Medium List 1 Accent 5" w:uiPriority="65"/>
-    <w:lsdException w:name="Medium List 2 Accent 5" w:uiPriority="66"/>
-    <w:lsdException w:name="Medium Grid 1 Accent 5" w:uiPriority="67"/>
-    <w:lsdException w:name="Medium Grid 2 Accent 5" w:uiPriority="68"/>
-    <w:lsdException w:name="Medium Grid 3 Accent 5" w:uiPriority="69"/>
-    <w:lsdException w:name="Dark List Accent 5" w:uiPriority="70"/>
-    <w:lsdException w:name="Colorful Shading Accent 5" w:uiPriority="71"/>
-    <w:lsdException w:name="Colorful List Accent 5" w:uiPriority="72"/>
-    <w:lsdException w:name="Colorful Grid Accent 5" w:uiPriority="73"/>
-    <w:lsdException w:name="Light Shading Accent 6" w:uiPriority="60"/>
-    <w:lsdException w:name="Light List Accent 6" w:uiPriority="61"/>
-    <w:lsdException w:name="Light Grid Accent 6" w:uiPriority="62"/>
-    <w:lsdException w:name="Medium Shading 1 Accent 6" w:uiPriority="63"/>
-    <w:lsdException w:name="Medium Shading 2 Accent 6" w:uiPriority="64"/>
-    <w:lsdException w:name="Medium List 1 Accent 6" w:uiPriority="65"/>
-    <w:lsdException w:name="Medium List 2 Accent 6" w:uiPriority="66"/>
-    <w:lsdException w:name="Medium Grid 1 Accent 6" w:uiPriority="67"/>
-    <w:lsdException w:name="Medium Grid 2 Accent 6" w:uiPriority="68"/>
-    <w:lsdException w:name="Medium Grid 3 Accent 6" w:uiPriority="69"/>
-    <w:lsdException w:name="Dark List Accent 6" w:uiPriority="70"/>
-    <w:lsdException w:name="Colorful Shading Accent 6" w:uiPriority="71"/>
-    <w:lsdException w:name="Colorful List Accent 6" w:uiPriority="72"/>
-    <w:lsdException w:name="Colorful Grid Accent 6" w:uiPriority="73"/>
-    <w:lsdException w:name="Subtle Emphasis" w:uiPriority="19" w:qFormat="1"/>
-    <w:lsdException w:name="Intense Emphasis" w:uiPriority="21" w:qFormat="1"/>
-    <w:lsdException w:name="Subtle Reference" w:uiPriority="31" w:qFormat="1"/>
-    <w:lsdException w:name="Intense Reference" w:uiPriority="32" w:qFormat="1"/>
-    <w:lsdException w:name="Book Title" w:uiPriority="33" w:qFormat="1"/>
-    <w:lsdException w:name="Bibliography" w:semiHidden="1" w:uiPriority="37" w:unhideWhenUsed="1"/>
-    <w:lsdException w:name="TOC Heading" w:uiPriority="39" w:qFormat="1"/>
-    <w:lsdException w:name="Plain Table 1" w:uiPriority="41"/>
-    <w:lsdException w:name="Plain Table 2" w:uiPriority="42"/>
-    <w:lsdException w:name="Plain Table 3" w:uiPriority="43"/>
-    <w:lsdException w:name="Plain Table 4" w:uiPriority="44"/>
-    <w:lsdException w:name="Plain Table 5" w:uiPriority="45"/>
-    <w:lsdException w:name="Grid Table Light" w:uiPriority="40"/>
-    <w:lsdException w:name="Grid Table 1 Light" w:uiPriority="46"/>
-    <w:lsdException w:name="Grid Table 2" w:uiPriority="47"/>
-    <w:lsdException w:name="Grid Table 3" w:uiPriority="48"/>
-    <w:lsdException w:name="Grid Table 4" w:uiPriority="49"/>
-    <w:lsdException w:name="Grid Table 5 Dark" w:uiPriority="50"/>
-    <w:lsdException w:name="Grid Table 6 Colorful" w:uiPriority="51"/>
-    <w:lsdException w:name="Grid Table 7 Colorful" w:uiPriority="52"/>
-    <w:lsdException w:name="Grid Table 1 Light Accent 1" w:uiPriority="46"/>
-    <w:lsdException w:name="Grid Table 2 Accent 1" w:uiPriority="47"/>
-    <w:lsdException w:name="Grid Table 3 Accent 1" w:uiPriority="48"/>
-    <w:lsdException w:name="Grid Table 4 Accent 1" w:uiPriority="49"/>
-    <w:lsdException w:name="Grid Table 5 Dark Accent 1" w:uiPriority="50"/>
-    <w:lsdException w:name="Grid Table 6 Colorful Accent 1" w:uiPriority="51"/>
-    <w:lsdException w:name="Grid Table 7 Colorful Accent 1" w:uiPriority="52"/>
-    <w:lsdException w:name="Grid Table 1 Light Accent 2" w:uiPriority="46"/>
-    <w:lsdException w:name="Grid Table 2 Accent 2" w:uiPriority="47"/>
-    <w:lsdException w:name="Grid Table 3 Accent 2" w:uiPriority="48"/>
-    <w:lsdException w:name="Grid Table 4 Accent 2" w:uiPriority="49"/>
-    <w:lsdException w:name="Grid Table 5 Dark Accent 2" w:uiPriority="50"/>
-    <w:lsdException w:name="Grid Table 6 Colorful Accent 2" w:uiPriority="51"/>
-    <w:lsdException w:name="Grid Table 7 Colorful Accent 2" w:uiPriority="52"/>
-    <w:lsdException w:name="Grid Table 1 Light Accent 3" w:uiPriority="46"/>
-    <w:lsdException w:name="Grid Table 2 Accent 3" w:uiPriority="47"/>
-    <w:lsdException w:name="Grid Table 3 Accent 3" w:uiPriority="48"/>
-    <w:lsdException w:name="Grid Table 4 Accent 3" w:uiPriority="49"/>
-    <w:lsdException w:name="Grid Table 5 Dark Accent 3" w:uiPriority="50"/>
-    <w:lsdException w:name="Grid Table 6 Colorful Accent 3" w:uiPriority="51"/>
-    <w:lsdException w:name="Grid Table 7 Colorful Accent 3" w:uiPriority="52"/>
-    <w:lsdException w:name="Grid Table 1 Light Accent 4" w:uiPriority="46"/>
-    <w:lsdException w:name="Grid Table 2 Accent 4" w:uiPriority="47"/>
-    <w:lsdException w:name="Grid Table 3 Accent 4" w:uiPriority="48"/>
-    <w:lsdException w:name="Grid Table 4 Accent 4" w:uiPriority="49"/>
-    <w:lsdException w:name="Grid Table 5 Dark Accent 4" w:uiPriority="50"/>
-    <w:lsdException w:name="Grid Table 6 Colorful Accent 4" w:uiPriority="51"/>
-    <w:lsdException w:name="Grid Table 7 Colorful Accent 4" w:uiPriority="52"/>
-    <w:lsdException w:name="Grid Table 1 Light Accent 5" w:uiPriority="46"/>
-    <w:lsdException w:name="Grid Table 2 Accent 5" w:uiPriority="47"/>
-    <w:lsdException w:name="Grid Table 3 Accent 5" w:uiPriority="48"/>
-    <w:lsdException w:name="Grid Table 4 Accent 5" w:uiPriority="49"/>
-    <w:lsdException w:name="Grid Table 5 Dark Accent 5" w:uiPriority="50"/>
-    <w:lsdException w:name="Grid Table 6 Colorful Accent 5" w:uiPriority="51"/>
-    <w:lsdException w:name="Grid Table 7 Colorful Accent 5" w:uiPriority="52"/>
-    <w:lsdException w:name="Grid Table 1 Light Accent 6" w:uiPriority="46"/>
-    <w:lsdException w:name="Grid Table 2 Accent 6" w:uiPriority="47"/>
-    <w:lsdException w:name="Grid Table 3 Accent 6" w:uiPriority="48"/>
-    <w:lsdException w:name="Grid Table 4 Accent 6" w:uiPriority="49"/>
-    <w:lsdException w:name="Grid Table 5 Dark Accent 6" w:uiPriority="50"/>
-    <w:lsdException w:name="Grid Table 6 Colorful Accent 6" w:uiPriority="51"/>
-    <w:lsdException w:name="Grid Table 7 Colorful Accent 6" w:uiPriority="52"/>
-    <w:lsdException w:name="List Table 1 Light" w:uiPriority="46"/>
-    <w:lsdException w:name="List Table 2" w:uiPriority="47"/>
-    <w:lsdException w:name="List Table 3" w:uiPriority="48"/>
-    <w:lsdException w:name="List Table 4" w:uiPriority="49"/>
-    <w:lsdException w:name="List Table 5 Dark" w:uiPriority="50"/>
-    <w:lsdException w:name="List Table 6 Colorful" w:uiPriority="51"/>
-    <w:lsdException w:name="List Table 7 Colorful" w:uiPriority="52"/>
-    <w:lsdException w:name="List Table 1 Light Accent 1" w:uiPriority="46"/>
-    <w:lsdException w:name="List Table 2 Accent 1" w:uiPriority="47"/>
-    <w:lsdException w:name="List Table 3 Accent 1" w:uiPriority="48"/>
-    <w:lsdException w:name="List Table 4 Accent 1" w:uiPriority="49"/>
-    <w:lsdException w:name="List Table 5 Dark Accent 1" w:uiPriority="50"/>
-    <w:lsdException w:name="List Table 6 Colorful Accent 1" w:uiPriority="51"/>
-    <w:lsdException w:name="List Table 7 Colorful Accent 1" w:uiPriority="52"/>
-    <w:lsdException w:name="List Table 1 Light Accent 2" w:uiPriority="46"/>
-    <w:lsdException w:name="List Table 2 Accent 2" w:uiPriority="47"/>
-    <w:lsdException w:name="List Table 3 Accent 2" w:uiPriority="48"/>
-    <w:lsdException w:name="List Table 4 Accent 2" w:uiPriority="49"/>
-    <w:lsdException w:name="List Table 5 Dark Accent 2" w:uiPriority="50"/>
-    <w:lsdException w:name="List Table 6 Colorful Accent 2" w:uiPriority="51"/>
-    <w:lsdException w:name="List Table 7 Colorful Accent 2" w:uiPriority="52"/>
-    <w:lsdException w:name="List Table 1 Light Accent 3" w:uiPriority="46"/>
-    <w:lsdException w:name="List Table 2 Accent 3" w:uiPriority="47"/>
-    <w:lsdException w:name="List Table 3 Accent 3" w:uiPriority="48"/>
-    <w:lsdException w:name="List Table 4 Accent 3" w:uiPriority="49"/>
-    <w:lsdException w:name="List Table 5 Dark Accent 3" w:uiPriority="50"/>
-    <w:lsdException w:name="List Table 6 Colorful Accent 3" w:uiPriority="51"/>
-    <w:lsdException w:name="List Table 7 Colorful Accent 3" w:uiPriority="52"/>
-    <w:lsdException w:name="List Table 1 Light Accent 4" w:uiPriority="46"/>
-    <w:lsdException w:name="List Table 2 Accent 4" w:uiPriority="47"/>
-    <w:lsdException w:name="List Table 3 Accent 4" w:uiPriority="48"/>
-    <w:lsdException w:name="List Table 4 Accent 4" w:uiPriority="49"/>
-    <w:lsdException w:name="List Table 5 Dark Accent 4" w:uiPriority="50"/>
-    <w:lsdException w:name="List Table 6 Colorful Accent 4" w:uiPriority="51"/>
-    <w:lsdException w:name="List Table 7 Colorful Accent 4" w:uiPriority="52"/>
-    <w:lsdException w:name="List Table 1 Light Accent 5" w:uiPriority="46"/>
-    <w:lsdException w:name="List Table 2 Accent 5" w:uiPriority="47"/>
-    <w:lsdException w:name="List Table 3 Accent 5" w:uiPriority="48"/>
-    <w:lsdException w:name="List Table 4 Accent 5" w:uiPriority="49"/>
-    <w:lsdException w:name="List Table 5 Dark Accent 5" w:uiPriority="50"/>
-    <w:lsdException w:name="List Table 6 Colorful Accent 5" w:uiPriority="51"/>
-    <w:lsdException w:name="List Table 7 Colorful Accent 5" w:uiPriority="52"/>
-    <w:lsdException w:name="List Table 1 Light Accent 6" w:uiPriority="46"/>
-    <w:lsdException w:name="List Table 2 Accent 6" w:uiPriority="47"/>
-    <w:lsdException w:name="List Table 3 Accent 6" w:uiPriority="48"/>
-    <w:lsdException w:name="List Table 4 Accent 6" w:uiPriority="49"/>
-    <w:lsdException w:name="List Table 5 Dark Accent 6" w:uiPriority="50"/>
-    <w:lsdException w:name="List Table 6 Colorful Accent 6" w:uiPriority="51"/>
-    <w:lsdException w:name="List Table 7 Colorful Accent 6" w:uiPriority="52"/>
+  <w:latentStyles w:defLockedState="0" w:defUIPriority="99" w:defSemiHidden="1" w:defUnhideWhenUsed="1" w:defQFormat="0" w:count="267">
+    <w:lsdException w:name="Normal" w:locked="1" w:semiHidden="0" w:uiPriority="0" w:unhideWhenUsed="0" w:qFormat="1"/>
+    <w:lsdException w:name="heading 1" w:locked="1" w:semiHidden="0" w:uiPriority="9" w:unhideWhenUsed="0" w:qFormat="1"/>
+    <w:lsdException w:name="heading 2" w:locked="1" w:semiHidden="0" w:uiPriority="9" w:unhideWhenUsed="0" w:qFormat="1"/>
+    <w:lsdException w:name="heading 3" w:locked="1" w:semiHidden="0" w:uiPriority="9" w:unhideWhenUsed="0" w:qFormat="1"/>
+    <w:lsdException w:name="heading 4" w:locked="1" w:semiHidden="0" w:uiPriority="9" w:unhideWhenUsed="0" w:qFormat="1"/>
+    <w:lsdException w:name="heading 5" w:locked="1" w:semiHidden="0" w:uiPriority="9" w:unhideWhenUsed="0" w:qFormat="1"/>
+    <w:lsdException w:name="heading 6" w:locked="1" w:uiPriority="0" w:qFormat="1"/>
+    <w:lsdException w:name="heading 7" w:locked="1" w:uiPriority="0" w:qFormat="1"/>
+    <w:lsdException w:name="heading 8" w:locked="1" w:uiPriority="0" w:qFormat="1"/>
+    <w:lsdException w:name="heading 9" w:locked="1" w:uiPriority="0" w:qFormat="1"/>
+    <w:lsdException w:name="toc 1" w:locked="1" w:semiHidden="0" w:uiPriority="39" w:unhideWhenUsed="0"/>
+    <w:lsdException w:name="toc 2" w:locked="1" w:semiHidden="0" w:uiPriority="39" w:unhideWhenUsed="0"/>
+    <w:lsdException w:name="toc 3" w:locked="1" w:semiHidden="0" w:uiPriority="39" w:unhideWhenUsed="0"/>
+    <w:lsdException w:name="toc 4" w:locked="1" w:semiHidden="0" w:uiPriority="0" w:unhideWhenUsed="0"/>
+    <w:lsdException w:name="toc 5" w:locked="1" w:semiHidden="0" w:uiPriority="0" w:unhideWhenUsed="0"/>
+    <w:lsdException w:name="toc 6" w:locked="1" w:semiHidden="0" w:uiPriority="0" w:unhideWhenUsed="0"/>
+    <w:lsdException w:name="toc 7" w:locked="1" w:semiHidden="0" w:uiPriority="0" w:unhideWhenUsed="0"/>
+    <w:lsdException w:name="toc 8" w:locked="1" w:semiHidden="0" w:uiPriority="0" w:unhideWhenUsed="0"/>
+    <w:lsdException w:name="toc 9" w:locked="1" w:semiHidden="0" w:uiPriority="0" w:unhideWhenUsed="0"/>
+    <w:lsdException w:name="caption" w:locked="1" w:semiHidden="0" w:uiPriority="0" w:unhideWhenUsed="0" w:qFormat="1"/>
+    <w:lsdException w:name="Title" w:locked="1" w:semiHidden="0" w:uiPriority="0" w:unhideWhenUsed="0" w:qFormat="1"/>
+    <w:lsdException w:name="Default Paragraph Font" w:locked="1" w:semiHidden="0" w:uiPriority="0" w:unhideWhenUsed="0"/>
+    <w:lsdException w:name="Subtitle" w:locked="1" w:semiHidden="0" w:uiPriority="0" w:unhideWhenUsed="0" w:qFormat="1"/>
+    <w:lsdException w:name="Strong" w:locked="1" w:semiHidden="0" w:uiPriority="0" w:unhideWhenUsed="0" w:qFormat="1"/>
+    <w:lsdException w:name="Emphasis" w:locked="1" w:semiHidden="0" w:uiPriority="0" w:unhideWhenUsed="0" w:qFormat="1"/>
+    <w:lsdException w:name="Table Grid" w:locked="1" w:semiHidden="0" w:uiPriority="59" w:unhideWhenUsed="0"/>
+    <w:lsdException w:name="Placeholder Text" w:unhideWhenUsed="0"/>
+    <w:lsdException w:name="No Spacing" w:semiHidden="0" w:uiPriority="1" w:unhideWhenUsed="0" w:qFormat="1"/>
+    <w:lsdException w:name="Light Shading" w:semiHidden="0" w:uiPriority="60" w:unhideWhenUsed="0"/>
+    <w:lsdException w:name="Light List" w:semiHidden="0" w:uiPriority="61" w:unhideWhenUsed="0"/>
+    <w:lsdException w:name="Light Grid" w:semiHidden="0" w:uiPriority="62" w:unhideWhenUsed="0"/>
+    <w:lsdException w:name="Medium Shading 1" w:semiHidden="0" w:uiPriority="63" w:unhideWhenUsed="0"/>
+    <w:lsdException w:name="Medium Shading 2" w:semiHidden="0" w:uiPriority="64" w:unhideWhenUsed="0"/>
+    <w:lsdException w:name="Medium List 1" w:semiHidden="0" w:uiPriority="65" w:unhideWhenUsed="0"/>
+    <w:lsdException w:name="Medium List 2" w:semiHidden="0" w:uiPriority="66" w:unhideWhenUsed="0"/>
+    <w:lsdException w:name="Medium Grid 1" w:semiHidden="0" w:uiPriority="67" w:unhideWhenUsed="0"/>
+    <w:lsdException w:name="Medium Grid 2" w:semiHidden="0" w:uiPriority="68" w:unhideWhenUsed="0"/>
+    <w:lsdException w:name="Medium Grid 3" w:semiHidden="0" w:uiPriority="69" w:unhideWhenUsed="0"/>
+    <w:lsdException w:name="Dark List" w:semiHidden="0" w:uiPriority="70" w:unhideWhenUsed="0"/>
+    <w:lsdException w:name="Colorful Shading" w:semiHidden="0" w:uiPriority="71" w:unhideWhenUsed="0"/>
+    <w:lsdException w:name="Colorful List" w:semiHidden="0" w:uiPriority="72" w:unhideWhenUsed="0"/>
+    <w:lsdException w:name="Colorful Grid" w:semiHidden="0" w:uiPriority="73" w:unhideWhenUsed="0"/>
+    <w:lsdException w:name="Light Shading Accent 1" w:semiHidden="0" w:uiPriority="60" w:unhideWhenUsed="0"/>
+    <w:lsdException w:name="Light List Accent 1" w:semiHidden="0" w:uiPriority="61" w:unhideWhenUsed="0"/>
+    <w:lsdException w:name="Light Grid Accent 1" w:semiHidden="0" w:uiPriority="62" w:unhideWhenUsed="0"/>
+    <w:lsdException w:name="Medium Shading 1 Accent 1" w:semiHidden="0" w:uiPriority="63" w:unhideWhenUsed="0"/>
+    <w:lsdException w:name="Medium Shading 2 Accent 1" w:semiHidden="0" w:uiPriority="64" w:unhideWhenUsed="0"/>
+    <w:lsdException w:name="Medium List 1 Accent 1" w:semiHidden="0" w:uiPriority="65" w:unhideWhenUsed="0"/>
+    <w:lsdException w:name="Revision" w:unhideWhenUsed="0"/>
+    <w:lsdException w:name="List Paragraph" w:semiHidden="0" w:uiPriority="34" w:unhideWhenUsed="0" w:qFormat="1"/>
+    <w:lsdException w:name="Quote" w:semiHidden="0" w:uiPriority="29" w:unhideWhenUsed="0" w:qFormat="1"/>
+    <w:lsdException w:name="Intense Quote" w:semiHidden="0" w:uiPriority="30" w:unhideWhenUsed="0" w:qFormat="1"/>
+    <w:lsdException w:name="Medium List 2 Accent 1" w:semiHidden="0" w:uiPriority="66" w:unhideWhenUsed="0"/>
+    <w:lsdException w:name="Medium Grid 1 Accent 1" w:semiHidden="0" w:uiPriority="67" w:unhideWhenUsed="0"/>
+    <w:lsdException w:name="Medium Grid 2 Accent 1" w:semiHidden="0" w:uiPriority="68" w:unhideWhenUsed="0"/>
+    <w:lsdException w:name="Medium Grid 3 Accent 1" w:semiHidden="0" w:uiPriority="69" w:unhideWhenUsed="0"/>
+    <w:lsdException w:name="Dark List Accent 1" w:semiHidden="0" w:uiPriority="70" w:unhideWhenUsed="0"/>
+    <w:lsdException w:name="Colorful Shading Accent 1" w:semiHidden="0" w:uiPriority="71" w:unhideWhenUsed="0"/>
+    <w:lsdException w:name="Colorful List Accent 1" w:semiHidden="0" w:uiPriority="72" w:unhideWhenUsed="0"/>
+    <w:lsdException w:name="Colorful Grid Accent 1" w:semiHidden="0" w:uiPriority="73" w:unhideWhenUsed="0"/>
+    <w:lsdException w:name="Light Shading Accent 2" w:semiHidden="0" w:uiPriority="60" w:unhideWhenUsed="0"/>
+    <w:lsdException w:name="Light List Accent 2" w:semiHidden="0" w:uiPriority="61" w:unhideWhenUsed="0"/>
+    <w:lsdException w:name="Light Grid Accent 2" w:semiHidden="0" w:uiPriority="62" w:unhideWhenUsed="0"/>
+    <w:lsdException w:name="Medium Shading 1 Accent 2" w:semiHidden="0" w:uiPriority="63" w:unhideWhenUsed="0"/>
+    <w:lsdException w:name="Medium Shading 2 Accent 2" w:semiHidden="0" w:uiPriority="64" w:unhideWhenUsed="0"/>
+    <w:lsdException w:name="Medium List 1 Accent 2" w:semiHidden="0" w:uiPriority="65" w:unhideWhenUsed="0"/>
+    <w:lsdException w:name="Medium List 2 Accent 2" w:semiHidden="0" w:uiPriority="66" w:unhideWhenUsed="0"/>
+    <w:lsdException w:name="Medium Grid 1 Accent 2" w:semiHidden="0" w:uiPriority="67" w:unhideWhenUsed="0"/>
+    <w:lsdException w:name="Medium Grid 2 Accent 2" w:semiHidden="0" w:uiPriority="68" w:unhideWhenUsed="0"/>
+    <w:lsdException w:name="Medium Grid 3 Accent 2" w:semiHidden="0" w:uiPriority="69" w:unhideWhenUsed="0"/>
+    <w:lsdException w:name="Dark List Accent 2" w:semiHidden="0" w:uiPriority="70" w:unhideWhenUsed="0"/>
+    <w:lsdException w:name="Colorful Shading Accent 2" w:semiHidden="0" w:uiPriority="71" w:unhideWhenUsed="0"/>
+    <w:lsdException w:name="Colorful List Accent 2" w:semiHidden="0" w:uiPriority="72" w:unhideWhenUsed="0"/>
+    <w:lsdException w:name="Colorful Grid Accent 2" w:semiHidden="0" w:uiPriority="73" w:unhideWhenUsed="0"/>
+    <w:lsdException w:name="Light Shading Accent 3" w:semiHidden="0" w:uiPriority="60" w:unhideWhenUsed="0"/>
+    <w:lsdException w:name="Light List Accent 3" w:semiHidden="0" w:uiPriority="61" w:unhideWhenUsed="0"/>
+    <w:lsdException w:name="Light Grid Accent 3" w:semiHidden="0" w:uiPriority="62" w:unhideWhenUsed="0"/>
+    <w:lsdException w:name="Medium Shading 1 Accent 3" w:semiHidden="0" w:uiPriority="63" w:unhideWhenUsed="0"/>
+    <w:lsdException w:name="Medium Shading 2 Accent 3" w:semiHidden="0" w:uiPriority="64" w:unhideWhenUsed="0"/>
+    <w:lsdException w:name="Medium List 1 Accent 3" w:semiHidden="0" w:uiPriority="65" w:unhideWhenUsed="0"/>
+    <w:lsdException w:name="Medium List 2 Accent 3" w:semiHidden="0" w:uiPriority="66" w:unhideWhenUsed="0"/>
+    <w:lsdException w:name="Medium Grid 1 Accent 3" w:semiHidden="0" w:uiPriority="67" w:unhideWhenUsed="0"/>
+    <w:lsdException w:name="Medium Grid 2 Accent 3" w:semiHidden="0" w:uiPriority="68" w:unhideWhenUsed="0"/>
+    <w:lsdException w:name="Medium Grid 3 Accent 3" w:semiHidden="0" w:uiPriority="69" w:unhideWhenUsed="0"/>
+    <w:lsdException w:name="Dark List Accent 3" w:semiHidden="0" w:uiPriority="70" w:unhideWhenUsed="0"/>
+    <w:lsdException w:name="Colorful Shading Accent 3" w:semiHidden="0" w:uiPriority="71" w:unhideWhenUsed="0"/>
+    <w:lsdException w:name="Colorful List Accent 3" w:semiHidden="0" w:uiPriority="72" w:unhideWhenUsed="0"/>
+    <w:lsdException w:name="Colorful Grid Accent 3" w:semiHidden="0" w:uiPriority="73" w:unhideWhenUsed="0"/>
+    <w:lsdException w:name="Light Shading Accent 4" w:semiHidden="0" w:uiPriority="60" w:unhideWhenUsed="0"/>
+    <w:lsdException w:name="Light List Accent 4" w:semiHidden="0" w:uiPriority="61" w:unhideWhenUsed="0"/>
+    <w:lsdException w:name="Light Grid Accent 4" w:semiHidden="0" w:uiPriority="62" w:unhideWhenUsed="0"/>
+    <w:lsdException w:name="Medium Shading 1 Accent 4" w:semiHidden="0" w:uiPriority="63" w:unhideWhenUsed="0"/>
+    <w:lsdException w:name="Medium Shading 2 Accent 4" w:semiHidden="0" w:uiPriority="64" w:unhideWhenUsed="0"/>
+    <w:lsdException w:name="Medium List 1 Accent 4" w:semiHidden="0" w:uiPriority="65" w:unhideWhenUsed="0"/>
+    <w:lsdException w:name="Medium List 2 Accent 4" w:semiHidden="0" w:uiPriority="66" w:unhideWhenUsed="0"/>
+    <w:lsdException w:name="Medium Grid 1 Accent 4" w:semiHidden="0" w:uiPriority="67" w:unhideWhenUsed="0"/>
+    <w:lsdException w:name="Medium Grid 2 Accent 4" w:semiHidden="0" w:uiPriority="68" w:unhideWhenUsed="0"/>
+    <w:lsdException w:name="Medium Grid 3 Accent 4" w:semiHidden="0" w:uiPriority="69" w:unhideWhenUsed="0"/>
+    <w:lsdException w:name="Dark List Accent 4" w:semiHidden="0" w:uiPriority="70" w:unhideWhenUsed="0"/>
+    <w:lsdException w:name="Colorful Shading Accent 4" w:semiHidden="0" w:uiPriority="71" w:unhideWhenUsed="0"/>
+    <w:lsdException w:name="Colorful List Accent 4" w:semiHidden="0" w:uiPriority="72" w:unhideWhenUsed="0"/>
+    <w:lsdException w:name="Colorful Grid Accent 4" w:semiHidden="0" w:uiPriority="73" w:unhideWhenUsed="0"/>
+    <w:lsdException w:name="Light Shading Accent 5" w:semiHidden="0" w:uiPriority="60" w:unhideWhenUsed="0"/>
+    <w:lsdException w:name="Light List Accent 5" w:semiHidden="0" w:uiPriority="61" w:unhideWhenUsed="0"/>
+    <w:lsdException w:name="Light Grid Accent 5" w:semiHidden="0" w:uiPriority="62" w:unhideWhenUsed="0"/>
+    <w:lsdException w:name="Medium Shading 1 Accent 5" w:semiHidden="0" w:uiPriority="63" w:unhideWhenUsed="0"/>
+    <w:lsdException w:name="Medium Shading 2 Accent 5" w:semiHidden="0" w:uiPriority="64" w:unhideWhenUsed="0"/>
+    <w:lsdException w:name="Medium List 1 Accent 5" w:semiHidden="0" w:uiPriority="65" w:unhideWhenUsed="0"/>
+    <w:lsdException w:name="Medium List 2 Accent 5" w:semiHidden="0" w:uiPriority="66" w:unhideWhenUsed="0"/>
+    <w:lsdException w:name="Medium Grid 1 Accent 5" w:semiHidden="0" w:uiPriority="67" w:unhideWhenUsed="0"/>
+    <w:lsdException w:name="Medium Grid 2 Accent 5" w:semiHidden="0" w:uiPriority="68" w:unhideWhenUsed="0"/>
+    <w:lsdException w:name="Medium Grid 3 Accent 5" w:semiHidden="0" w:uiPriority="69" w:unhideWhenUsed="0"/>
+    <w:lsdException w:name="Dark List Accent 5" w:semiHidden="0" w:uiPriority="70" w:unhideWhenUsed="0"/>
+    <w:lsdException w:name="Colorful Shading Accent 5" w:semiHidden="0" w:uiPriority="71" w:unhideWhenUsed="0"/>
+    <w:lsdException w:name="Colorful List Accent 5" w:semiHidden="0" w:uiPriority="72" w:unhideWhenUsed="0"/>
+    <w:lsdException w:name="Colorful Grid Accent 5" w:semiHidden="0" w:uiPriority="73" w:unhideWhenUsed="0"/>
+    <w:lsdException w:name="Light Shading Accent 6" w:semiHidden="0" w:uiPriority="60" w:unhideWhenUsed="0"/>
+    <w:lsdException w:name="Light List Accent 6" w:semiHidden="0" w:uiPriority="61" w:unhideWhenUsed="0"/>
+    <w:lsdException w:name="Light Grid Accent 6" w:semiHidden="0" w:uiPriority="62" w:unhideWhenUsed="0"/>
+    <w:lsdException w:name="Medium Shading 1 Accent 6" w:semiHidden="0" w:uiPriority="63" w:unhideWhenUsed="0"/>
+    <w:lsdException w:name="Medium Shading 2 Accent 6" w:semiHidden="0" w:uiPriority="64" w:unhideWhenUsed="0"/>
+    <w:lsdException w:name="Medium List 1 Accent 6" w:semiHidden="0" w:uiPriority="65" w:unhideWhenUsed="0"/>
+    <w:lsdException w:name="Medium List 2 Accent 6" w:semiHidden="0" w:uiPriority="66" w:unhideWhenUsed="0"/>
+    <w:lsdException w:name="Medium Grid 1 Accent 6" w:semiHidden="0" w:uiPriority="67" w:unhideWhenUsed="0"/>
+    <w:lsdException w:name="Medium Grid 2 Accent 6" w:semiHidden="0" w:uiPriority="68" w:unhideWhenUsed="0"/>
+    <w:lsdException w:name="Medium Grid 3 Accent 6" w:semiHidden="0" w:uiPriority="69" w:unhideWhenUsed="0"/>
+    <w:lsdException w:name="Dark List Accent 6" w:semiHidden="0" w:uiPriority="70" w:unhideWhenUsed="0"/>
+    <w:lsdException w:name="Colorful Shading Accent 6" w:semiHidden="0" w:uiPriority="71" w:unhideWhenUsed="0"/>
+    <w:lsdException w:name="Colorful List Accent 6" w:semiHidden="0" w:uiPriority="72" w:unhideWhenUsed="0"/>
+    <w:lsdException w:name="Colorful Grid Accent 6" w:semiHidden="0" w:uiPriority="73" w:unhideWhenUsed="0"/>
+    <w:lsdException w:name="Subtle Emphasis" w:semiHidden="0" w:uiPriority="19" w:unhideWhenUsed="0" w:qFormat="1"/>
+    <w:lsdException w:name="Intense Emphasis" w:semiHidden="0" w:uiPriority="21" w:unhideWhenUsed="0" w:qFormat="1"/>
+    <w:lsdException w:name="Subtle Reference" w:semiHidden="0" w:uiPriority="31" w:unhideWhenUsed="0" w:qFormat="1"/>
+    <w:lsdException w:name="Intense Reference" w:semiHidden="0" w:uiPriority="32" w:unhideWhenUsed="0" w:qFormat="1"/>
+    <w:lsdException w:name="Book Title" w:semiHidden="0" w:uiPriority="33" w:unhideWhenUsed="0" w:qFormat="1"/>
+    <w:lsdException w:name="Bibliography" w:uiPriority="37"/>
+    <w:lsdException w:name="TOC Heading" w:semiHidden="0" w:uiPriority="39" w:unhideWhenUsed="0" w:qFormat="1"/>
+  </w:latentStyles>
+  <w:style w:type="paragraph" w:default="1" w:styleId="Normal">
+    <w:name w:val="Normal"/>
+    <w:qFormat/>
+    <w:rsid w:val="00E05077"/>
+    <w:pPr>
+      <w:spacing w:after="200" w:line="276" w:lineRule="auto"/>
+    </w:pPr>
+    <w:rPr>
+      <w:sz w:val="22"/>
+      <w:szCs w:val="22"/>
+      <w:lang w:eastAsia="en-US"/>
+    </w:rPr>
+  </w:style>
+  <w:style w:type="paragraph" w:styleId="Heading1">
+    <w:name w:val="heading 1"/>
+    <w:basedOn w:val="Normal"/>
+    <w:next w:val="Normal"/>
+    <w:link w:val="Heading1Char"/>
+    <w:uiPriority w:val="9"/>
+    <w:qFormat/>
+    <w:rsid w:val="003C330E"/>
+    <w:pPr>
+      <w:keepNext/>
+      <w:keepLines/>
+      <w:spacing w:before="480" w:after="0"/>
+      <w:outlineLvl w:val="0"/>
+    </w:pPr>
+    <w:rPr>
+      <w:rFonts w:ascii="Tw Cen MT" w:hAnsi="Tw Cen MT" w:cs="Times New Roman"/>
+      <w:b/>
+      <w:bCs/>
+      <w:color w:val="365F91"/>
+      <w:sz w:val="28"/>
+      <w:szCs w:val="28"/>
+    </w:rPr>
+  </w:style>
+  <w:style w:type="paragraph" w:styleId="Heading2">
+    <w:name w:val="heading 2"/>
+    <w:basedOn w:val="Normal"/>
+    <w:next w:val="Normal"/>
+    <w:link w:val="Heading2Char"/>
+    <w:uiPriority w:val="9"/>
+    <w:qFormat/>
+    <w:rsid w:val="003C330E"/>
+    <w:pPr>
+      <w:keepNext/>
+      <w:keepLines/>
+      <w:spacing w:before="200" w:after="0"/>
+      <w:outlineLvl w:val="1"/>
+    </w:pPr>
+    <w:rPr>
+      <w:rFonts w:ascii="Tw Cen MT" w:hAnsi="Tw Cen MT" w:cs="Times New Roman"/>
+      <w:b/>
+      <w:bCs/>
+      <w:color w:val="4F81BD"/>
+      <w:sz w:val="26"/>
+      <w:szCs w:val="26"/>
+    </w:rPr>
+  </w:style>
+  <w:style w:type="paragraph" w:styleId="Heading3">
+    <w:name w:val="heading 3"/>
+    <w:basedOn w:val="Normal"/>
+    <w:next w:val="Normal"/>
+    <w:link w:val="Heading3Char"/>
+    <w:uiPriority w:val="9"/>
+    <w:qFormat/>
+    <w:rsid w:val="003C330E"/>
+    <w:pPr>
+      <w:keepNext/>
+      <w:keepLines/>
+      <w:spacing w:before="200" w:after="0"/>
+      <w:outlineLvl w:val="2"/>
+    </w:pPr>
+    <w:rPr>
+      <w:rFonts w:ascii="Tw Cen MT" w:hAnsi="Tw Cen MT" w:cs="Times New Roman"/>
+      <w:b/>
+      <w:bCs/>
+      <w:color w:val="4F81BD"/>
+      <w:sz w:val="20"/>
+      <w:szCs w:val="20"/>
+    </w:rPr>
+  </w:style>
+  <w:style w:type="paragraph" w:styleId="Heading4">
+    <w:name w:val="heading 4"/>
+    <w:basedOn w:val="Normal"/>
+    <w:next w:val="Normal"/>
+    <w:link w:val="Heading4Char"/>
+    <w:uiPriority w:val="9"/>
+    <w:qFormat/>
+    <w:rsid w:val="00C559CC"/>
+    <w:pPr>
+      <w:keepNext/>
+      <w:keepLines/>
+      <w:spacing w:before="200" w:after="0"/>
+      <w:outlineLvl w:val="3"/>
+    </w:pPr>
+    <w:rPr>
+      <w:rFonts w:ascii="Cambria" w:hAnsi="Cambria" w:cs="Times New Roman"/>
+      <w:b/>
+      <w:bCs/>
+      <w:i/>
+      <w:iCs/>
+      <w:color w:val="4F81BD"/>
+      <w:sz w:val="20"/>
+      <w:szCs w:val="20"/>
+    </w:rPr>
+  </w:style>
+  <w:style w:type="paragraph" w:styleId="Heading5">
+    <w:name w:val="heading 5"/>
+    <w:basedOn w:val="Normal"/>
+    <w:next w:val="Normal"/>
+    <w:link w:val="Heading5Char"/>
+    <w:uiPriority w:val="9"/>
+    <w:qFormat/>
+    <w:rsid w:val="0000759C"/>
+    <w:pPr>
+      <w:keepNext/>
+      <w:keepLines/>
+      <w:spacing w:before="200" w:after="0"/>
+      <w:outlineLvl w:val="4"/>
+    </w:pPr>
+    <w:rPr>
+      <w:rFonts w:ascii="Cambria" w:hAnsi="Cambria" w:cs="Times New Roman"/>
+      <w:color w:val="243F60"/>
+      <w:sz w:val="20"/>
+      <w:szCs w:val="20"/>
+      <w:lang w:val="en-US"/>
+    </w:rPr>
+  </w:style>
+  <w:style w:type="character" w:default="1" w:styleId="DefaultParagraphFont">
+    <w:name w:val="Default Paragraph Font"/>
+    <w:uiPriority w:val="1"/>
+    <w:semiHidden/>
+    <w:unhideWhenUsed/>
+  </w:style>
+  <w:style w:type="table" w:default="1" w:styleId="TableNormal">
+    <w:name w:val="Normal Table"/>
+    <w:uiPriority w:val="99"/>
+    <w:semiHidden/>
+    <w:unhideWhenUsed/>
+    <w:tblPr>
+      <w:tblInd w:w="0" w:type="dxa"/>
+      <w:tblCellMar>
+        <w:top w:w="0" w:type="dxa"/>
+        <w:left w:w="108" w:type="dxa"/>
+        <w:bottom w:w="0" w:type="dxa"/>
+        <w:right w:w="108" w:type="dxa"/>
+      </w:tblCellMar>
+    </w:tblPr>
+  </w:style>
+  <w:style w:type="numbering" w:default="1" w:styleId="NoList">
+    <w:name w:val="No List"/>
+    <w:uiPriority w:val="99"/>
+    <w:semiHidden/>
+    <w:unhideWhenUsed/>
+  </w:style>
+  <w:style w:type="character" w:customStyle="1" w:styleId="Heading1Char">
+    <w:name w:val="Heading 1 Char"/>
+    <w:link w:val="Heading1"/>
+    <w:uiPriority w:val="9"/>
+    <w:locked/>
+    <w:rsid w:val="003C330E"/>
+    <w:rPr>
+      <w:rFonts w:ascii="Tw Cen MT" w:hAnsi="Tw Cen MT" w:cs="Times New Roman"/>
+      <w:b/>
+      <w:bCs/>
+      <w:color w:val="365F91"/>
+      <w:sz w:val="28"/>
+      <w:szCs w:val="28"/>
+    </w:rPr>
+  </w:style>
+  <w:style w:type="character" w:customStyle="1" w:styleId="Heading2Char">
+    <w:name w:val="Heading 2 Char"/>
+    <w:link w:val="Heading2"/>
+    <w:uiPriority w:val="9"/>
+    <w:locked/>
+    <w:rsid w:val="003C330E"/>
+    <w:rPr>
+      <w:rFonts w:ascii="Tw Cen MT" w:hAnsi="Tw Cen MT" w:cs="Times New Roman"/>
+      <w:b/>
+      <w:bCs/>
+      <w:color w:val="4F81BD"/>
+      <w:sz w:val="26"/>
+      <w:szCs w:val="26"/>
+    </w:rPr>
+  </w:style>
+  <w:style w:type="character" w:customStyle="1" w:styleId="Heading3Char">
+    <w:name w:val="Heading 3 Char"/>
+    <w:link w:val="Heading3"/>
+    <w:uiPriority w:val="9"/>
+    <w:locked/>
+    <w:rsid w:val="003C330E"/>
+    <w:rPr>
+      <w:rFonts w:ascii="Tw Cen MT" w:hAnsi="Tw Cen MT" w:cs="Times New Roman"/>
+      <w:b/>
+      <w:bCs/>
+      <w:color w:val="4F81BD"/>
+    </w:rPr>
+  </w:style>
+  <w:style w:type="character" w:customStyle="1" w:styleId="Heading4Char">
+    <w:name w:val="Heading 4 Char"/>
+    <w:link w:val="Heading4"/>
+    <w:uiPriority w:val="9"/>
+    <w:locked/>
+    <w:rsid w:val="00C559CC"/>
+    <w:rPr>
+      <w:rFonts w:ascii="Cambria" w:hAnsi="Cambria" w:cs="Times New Roman"/>
+      <w:b/>
+      <w:bCs/>
+      <w:i/>
+      <w:iCs/>
+      <w:color w:val="4F81BD"/>
+    </w:rPr>
+  </w:style>
+  <w:style w:type="character" w:customStyle="1" w:styleId="Heading5Char">
+    <w:name w:val="Heading 5 Char"/>
+    <w:link w:val="Heading5"/>
+    <w:uiPriority w:val="9"/>
+    <w:locked/>
+    <w:rsid w:val="0000759C"/>
+    <w:rPr>
+      <w:rFonts w:ascii="Cambria" w:hAnsi="Cambria" w:cs="Times New Roman"/>
+      <w:color w:val="243F60"/>
+      <w:lang w:val="en-US"/>
+    </w:rPr>
+  </w:style>
+  <w:style w:type="paragraph" w:styleId="Title">
+    <w:name w:val="Title"/>
+    <w:basedOn w:val="Normal"/>
+    <w:next w:val="Normal"/>
+    <w:link w:val="TitleChar"/>
+    <w:uiPriority w:val="99"/>
+    <w:qFormat/>
+    <w:rsid w:val="007C2F1C"/>
+    <w:pPr>
+      <w:pBdr>
+        <w:bottom w:val="single" w:sz="8" w:space="4" w:color="4F81BD"/>
+      </w:pBdr>
+      <w:spacing w:after="300" w:line="240" w:lineRule="auto"/>
+      <w:contextualSpacing/>
+    </w:pPr>
+    <w:rPr>
+      <w:rFonts w:ascii="Cambria" w:hAnsi="Cambria" w:cs="Times New Roman"/>
+      <w:color w:val="17365D"/>
+      <w:spacing w:val="5"/>
+      <w:kern w:val="28"/>
+      <w:sz w:val="52"/>
+      <w:szCs w:val="52"/>
+    </w:rPr>
+  </w:style>
+  <w:style w:type="character" w:customStyle="1" w:styleId="TitleChar">
+    <w:name w:val="Title Char"/>
+    <w:link w:val="Title"/>
+    <w:uiPriority w:val="99"/>
+    <w:locked/>
+    <w:rsid w:val="007C2F1C"/>
+    <w:rPr>
+      <w:rFonts w:ascii="Cambria" w:hAnsi="Cambria" w:cs="Times New Roman"/>
+      <w:color w:val="17365D"/>
+      <w:spacing w:val="5"/>
+      <w:kern w:val="28"/>
+      <w:sz w:val="52"/>
+      <w:szCs w:val="52"/>
+    </w:rPr>
+  </w:style>
+  <w:style w:type="paragraph" w:styleId="ListParagraph">
+    <w:name w:val="List Paragraph"/>
+    <w:basedOn w:val="Normal"/>
+    <w:uiPriority w:val="34"/>
+    <w:qFormat/>
+    <w:rsid w:val="007C2F1C"/>
+    <w:pPr>
+      <w:ind w:left="720"/>
+      <w:contextualSpacing/>
+    </w:pPr>
+  </w:style>
+  <w:style w:type="character" w:styleId="Hyperlink">
+    <w:name w:val="Hyperlink"/>
+    <w:uiPriority w:val="99"/>
+    <w:rsid w:val="00885383"/>
+    <w:rPr>
+      <w:rFonts w:cs="Times New Roman"/>
+      <w:color w:val="0000FF"/>
+      <w:u w:val="single"/>
+    </w:rPr>
+  </w:style>
+  <w:style w:type="character" w:styleId="FollowedHyperlink">
+    <w:name w:val="FollowedHyperlink"/>
+    <w:uiPriority w:val="99"/>
+    <w:semiHidden/>
+    <w:rsid w:val="00885383"/>
+    <w:rPr>
+      <w:rFonts w:cs="Times New Roman"/>
+      <w:color w:val="800080"/>
+      <w:u w:val="single"/>
+    </w:rPr>
+  </w:style>
+  <w:style w:type="paragraph" w:styleId="TOCHeading">
+    <w:name w:val="TOC Heading"/>
+    <w:basedOn w:val="Heading1"/>
+    <w:next w:val="Normal"/>
+    <w:uiPriority w:val="99"/>
+    <w:qFormat/>
+    <w:rsid w:val="004B760F"/>
+    <w:pPr>
+      <w:outlineLvl w:val="9"/>
+    </w:pPr>
+    <w:rPr>
+      <w:lang w:eastAsia="de-DE"/>
+    </w:rPr>
+  </w:style>
+  <w:style w:type="paragraph" w:styleId="TOC1">
+    <w:name w:val="toc 1"/>
+    <w:basedOn w:val="Normal"/>
+    <w:next w:val="Normal"/>
+    <w:autoRedefine/>
+    <w:uiPriority w:val="39"/>
+    <w:rsid w:val="004B760F"/>
+    <w:pPr>
+      <w:spacing w:after="100"/>
+    </w:pPr>
+  </w:style>
+  <w:style w:type="paragraph" w:styleId="BalloonText">
+    <w:name w:val="Balloon Text"/>
+    <w:basedOn w:val="Normal"/>
+    <w:link w:val="BalloonTextChar"/>
+    <w:uiPriority w:val="99"/>
+    <w:semiHidden/>
+    <w:rsid w:val="004B760F"/>
+    <w:pPr>
+      <w:spacing w:after="0" w:line="240" w:lineRule="auto"/>
+    </w:pPr>
+    <w:rPr>
+      <w:rFonts w:ascii="Tahoma" w:hAnsi="Tahoma" w:cs="Times New Roman"/>
+      <w:sz w:val="16"/>
+      <w:szCs w:val="16"/>
+    </w:rPr>
+  </w:style>
+  <w:style w:type="character" w:customStyle="1" w:styleId="BalloonTextChar">
+    <w:name w:val="Balloon Text Char"/>
+    <w:link w:val="BalloonText"/>
+    <w:uiPriority w:val="99"/>
+    <w:semiHidden/>
+    <w:locked/>
+    <w:rsid w:val="004B760F"/>
+    <w:rPr>
+      <w:rFonts w:ascii="Tahoma" w:hAnsi="Tahoma" w:cs="Tahoma"/>
+      <w:sz w:val="16"/>
+      <w:szCs w:val="16"/>
+    </w:rPr>
+  </w:style>
+  <w:style w:type="character" w:styleId="Strong">
+    <w:name w:val="Strong"/>
+    <w:uiPriority w:val="99"/>
+    <w:qFormat/>
+    <w:rsid w:val="00D872B4"/>
+    <w:rPr>
+      <w:rFonts w:cs="Times New Roman"/>
+      <w:b/>
+      <w:bCs/>
+    </w:rPr>
+  </w:style>
+  <w:style w:type="paragraph" w:styleId="Caption">
+    <w:name w:val="caption"/>
+    <w:basedOn w:val="Normal"/>
+    <w:next w:val="Normal"/>
+    <w:uiPriority w:val="99"/>
+    <w:qFormat/>
+    <w:rsid w:val="006B5C5A"/>
+    <w:pPr>
+      <w:spacing w:line="240" w:lineRule="auto"/>
+    </w:pPr>
+    <w:rPr>
+      <w:b/>
+      <w:bCs/>
+      <w:color w:val="4F81BD"/>
+      <w:sz w:val="18"/>
+      <w:szCs w:val="18"/>
+    </w:rPr>
+  </w:style>
+  <w:style w:type="character" w:customStyle="1" w:styleId="apple-converted-space">
+    <w:name w:val="apple-converted-space"/>
+    <w:uiPriority w:val="99"/>
+    <w:rsid w:val="00037522"/>
+    <w:rPr>
+      <w:rFonts w:cs="Times New Roman"/>
+    </w:rPr>
+  </w:style>
+  <w:style w:type="paragraph" w:styleId="TOC3">
+    <w:name w:val="toc 3"/>
+    <w:basedOn w:val="Normal"/>
+    <w:next w:val="Normal"/>
+    <w:autoRedefine/>
+    <w:uiPriority w:val="39"/>
+    <w:rsid w:val="00C53B2C"/>
+    <w:pPr>
+      <w:spacing w:after="100"/>
+      <w:ind w:left="440"/>
+    </w:pPr>
+  </w:style>
+  <w:style w:type="paragraph" w:styleId="TOC2">
+    <w:name w:val="toc 2"/>
+    <w:basedOn w:val="Normal"/>
+    <w:next w:val="Normal"/>
+    <w:autoRedefine/>
+    <w:uiPriority w:val="39"/>
+    <w:rsid w:val="004349E8"/>
+    <w:pPr>
+      <w:spacing w:after="100"/>
+      <w:ind w:left="220"/>
+    </w:pPr>
+  </w:style>
+  <w:style w:type="character" w:styleId="CommentReference">
+    <w:name w:val="annotation reference"/>
+    <w:uiPriority w:val="99"/>
+    <w:semiHidden/>
+    <w:rsid w:val="008B7676"/>
+    <w:rPr>
+      <w:rFonts w:cs="Times New Roman"/>
+      <w:sz w:val="16"/>
+      <w:szCs w:val="16"/>
+    </w:rPr>
+  </w:style>
+  <w:style w:type="paragraph" w:styleId="CommentText">
+    <w:name w:val="annotation text"/>
+    <w:basedOn w:val="Normal"/>
+    <w:link w:val="CommentTextChar"/>
+    <w:uiPriority w:val="99"/>
+    <w:semiHidden/>
+    <w:rsid w:val="008B7676"/>
+    <w:pPr>
+      <w:spacing w:line="240" w:lineRule="auto"/>
+    </w:pPr>
+    <w:rPr>
+      <w:rFonts w:cs="Times New Roman"/>
+      <w:sz w:val="20"/>
+      <w:szCs w:val="20"/>
+    </w:rPr>
+  </w:style>
+  <w:style w:type="character" w:customStyle="1" w:styleId="CommentTextChar">
+    <w:name w:val="Comment Text Char"/>
+    <w:link w:val="CommentText"/>
+    <w:uiPriority w:val="99"/>
+    <w:semiHidden/>
+    <w:locked/>
+    <w:rsid w:val="008B7676"/>
+    <w:rPr>
+      <w:rFonts w:cs="Times New Roman"/>
+      <w:sz w:val="20"/>
+      <w:szCs w:val="20"/>
+    </w:rPr>
+  </w:style>
+  <w:style w:type="paragraph" w:styleId="CommentSubject">
+    <w:name w:val="annotation subject"/>
+    <w:basedOn w:val="CommentText"/>
+    <w:next w:val="CommentText"/>
+    <w:link w:val="CommentSubjectChar"/>
+    <w:uiPriority w:val="99"/>
+    <w:semiHidden/>
+    <w:rsid w:val="008B7676"/>
+    <w:rPr>
+      <w:b/>
+      <w:bCs/>
+    </w:rPr>
+  </w:style>
+  <w:style w:type="character" w:customStyle="1" w:styleId="CommentSubjectChar">
+    <w:name w:val="Comment Subject Char"/>
+    <w:link w:val="CommentSubject"/>
+    <w:uiPriority w:val="99"/>
+    <w:semiHidden/>
+    <w:locked/>
+    <w:rsid w:val="008B7676"/>
+    <w:rPr>
+      <w:rFonts w:cs="Times New Roman"/>
+      <w:b/>
+      <w:bCs/>
+      <w:sz w:val="20"/>
+      <w:szCs w:val="20"/>
+    </w:rPr>
+  </w:style>
+  <w:style w:type="paragraph" w:styleId="NoSpacing">
+    <w:name w:val="No Spacing"/>
+    <w:uiPriority w:val="99"/>
+    <w:qFormat/>
+    <w:rsid w:val="0054754D"/>
+    <w:rPr>
+      <w:sz w:val="22"/>
+      <w:szCs w:val="22"/>
+      <w:lang w:eastAsia="en-US"/>
+    </w:rPr>
+  </w:style>
+  <w:style w:type="character" w:styleId="IntenseEmphasis">
+    <w:name w:val="Intense Emphasis"/>
+    <w:uiPriority w:val="99"/>
+    <w:qFormat/>
+    <w:rsid w:val="0054754D"/>
+    <w:rPr>
+      <w:rFonts w:cs="Times New Roman"/>
+      <w:b/>
+      <w:bCs/>
+      <w:i/>
+      <w:iCs/>
+      <w:color w:val="4F81BD"/>
+    </w:rPr>
+  </w:style>
+  <w:style w:type="character" w:styleId="SubtleEmphasis">
+    <w:name w:val="Subtle Emphasis"/>
+    <w:uiPriority w:val="99"/>
+    <w:qFormat/>
+    <w:rsid w:val="0054754D"/>
+    <w:rPr>
+      <w:rFonts w:cs="Times New Roman"/>
+      <w:i/>
+      <w:iCs/>
+      <w:color w:val="808080"/>
+    </w:rPr>
+  </w:style>
+  <w:style w:type="character" w:styleId="PlaceholderText">
+    <w:name w:val="Placeholder Text"/>
+    <w:uiPriority w:val="99"/>
+    <w:semiHidden/>
+    <w:rsid w:val="0000759C"/>
+    <w:rPr>
+      <w:rFonts w:cs="Times New Roman"/>
+      <w:color w:val="808080"/>
+    </w:rPr>
+  </w:style>
+  <w:style w:type="table" w:styleId="TableGrid">
+    <w:name w:val="Table Grid"/>
+    <w:basedOn w:val="TableNormal"/>
+    <w:uiPriority w:val="59"/>
+    <w:rsid w:val="0000759C"/>
+    <w:rPr>
+      <w:lang w:val="en-US"/>
+    </w:rPr>
+    <w:tblPr>
+      <w:tblBorders>
+        <w:top w:val="single" w:sz="4" w:space="0" w:color="auto"/>
+        <w:left w:val="single" w:sz="4" w:space="0" w:color="auto"/>
+        <w:bottom w:val="single" w:sz="4" w:space="0" w:color="auto"/>
+        <w:right w:val="single" w:sz="4" w:space="0" w:color="auto"/>
+        <w:insideH w:val="single" w:sz="4" w:space="0" w:color="auto"/>
+        <w:insideV w:val="single" w:sz="4" w:space="0" w:color="auto"/>
+      </w:tblBorders>
+    </w:tblPr>
+  </w:style>
+  <w:style w:type="paragraph" w:customStyle="1" w:styleId="RequirementLevel1">
+    <w:name w:val="Requirement Level 1"/>
+    <w:basedOn w:val="Normal"/>
+    <w:link w:val="RequirementLevel1Char"/>
+    <w:qFormat/>
+    <w:rsid w:val="0000759C"/>
+    <w:pPr>
+      <w:spacing w:after="0" w:line="240" w:lineRule="auto"/>
+    </w:pPr>
+    <w:rPr>
+      <w:rFonts w:ascii="Segoe UI" w:hAnsi="Segoe UI" w:cs="Times New Roman"/>
+      <w:b/>
+      <w:color w:val="948A54"/>
+      <w:sz w:val="20"/>
+      <w:szCs w:val="20"/>
+      <w:lang w:val="en-GB"/>
+    </w:rPr>
+  </w:style>
+  <w:style w:type="character" w:customStyle="1" w:styleId="RequirementLevel1Char">
+    <w:name w:val="Requirement Level 1 Char"/>
+    <w:link w:val="RequirementLevel1"/>
+    <w:locked/>
+    <w:rsid w:val="0000759C"/>
+    <w:rPr>
+      <w:rFonts w:ascii="Segoe UI" w:hAnsi="Segoe UI" w:cs="Segoe UI"/>
+      <w:b/>
+      <w:color w:val="948A54"/>
+      <w:sz w:val="20"/>
+      <w:szCs w:val="20"/>
+      <w:lang w:val="en-GB"/>
+    </w:rPr>
+  </w:style>
+  <w:style w:type="paragraph" w:customStyle="1" w:styleId="RequirementLevel2">
+    <w:name w:val="Requirement Level 2"/>
+    <w:basedOn w:val="Normal"/>
+    <w:link w:val="RequirementLevel2Char"/>
+    <w:qFormat/>
+    <w:rsid w:val="0000759C"/>
+    <w:pPr>
+      <w:spacing w:after="0" w:line="240" w:lineRule="auto"/>
+    </w:pPr>
+    <w:rPr>
+      <w:rFonts w:ascii="Segoe UI" w:hAnsi="Segoe UI" w:cs="Times New Roman"/>
+      <w:b/>
+      <w:color w:val="365F91"/>
+      <w:sz w:val="20"/>
+      <w:szCs w:val="20"/>
+      <w:lang w:val="en-GB"/>
+    </w:rPr>
+  </w:style>
+  <w:style w:type="character" w:customStyle="1" w:styleId="RequirementLevel2Char">
+    <w:name w:val="Requirement Level 2 Char"/>
+    <w:link w:val="RequirementLevel2"/>
+    <w:locked/>
+    <w:rsid w:val="0000759C"/>
+    <w:rPr>
+      <w:rFonts w:ascii="Segoe UI" w:hAnsi="Segoe UI" w:cs="Segoe UI"/>
+      <w:b/>
+      <w:color w:val="365F91"/>
+      <w:sz w:val="20"/>
+      <w:szCs w:val="20"/>
+      <w:lang w:val="en-GB"/>
+    </w:rPr>
+  </w:style>
+  <w:style w:type="paragraph" w:styleId="Header">
+    <w:name w:val="header"/>
+    <w:basedOn w:val="Normal"/>
+    <w:link w:val="HeaderChar"/>
+    <w:uiPriority w:val="99"/>
+    <w:rsid w:val="005D02E0"/>
+    <w:pPr>
+      <w:tabs>
+        <w:tab w:val="center" w:pos="4703"/>
+        <w:tab w:val="right" w:pos="9406"/>
+      </w:tabs>
+      <w:spacing w:after="0" w:line="240" w:lineRule="auto"/>
+    </w:pPr>
+    <w:rPr>
+      <w:rFonts w:cs="Times New Roman"/>
+      <w:sz w:val="20"/>
+      <w:szCs w:val="20"/>
+    </w:rPr>
+  </w:style>
+  <w:style w:type="character" w:customStyle="1" w:styleId="HeaderChar">
+    <w:name w:val="Header Char"/>
+    <w:link w:val="Header"/>
+    <w:uiPriority w:val="99"/>
+    <w:locked/>
+    <w:rsid w:val="005D02E0"/>
+    <w:rPr>
+      <w:rFonts w:cs="Times New Roman"/>
+    </w:rPr>
+  </w:style>
+  <w:style w:type="paragraph" w:styleId="Footer">
+    <w:name w:val="footer"/>
+    <w:basedOn w:val="Normal"/>
+    <w:link w:val="FooterChar"/>
+    <w:uiPriority w:val="99"/>
+    <w:rsid w:val="005D02E0"/>
+    <w:pPr>
+      <w:tabs>
+        <w:tab w:val="center" w:pos="4703"/>
+        <w:tab w:val="right" w:pos="9406"/>
+      </w:tabs>
+      <w:spacing w:after="0" w:line="240" w:lineRule="auto"/>
+    </w:pPr>
+    <w:rPr>
+      <w:rFonts w:cs="Times New Roman"/>
+      <w:sz w:val="20"/>
+      <w:szCs w:val="20"/>
+    </w:rPr>
+  </w:style>
+  <w:style w:type="character" w:customStyle="1" w:styleId="FooterChar">
+    <w:name w:val="Footer Char"/>
+    <w:link w:val="Footer"/>
+    <w:uiPriority w:val="99"/>
+    <w:locked/>
+    <w:rsid w:val="005D02E0"/>
+    <w:rPr>
+      <w:rFonts w:cs="Times New Roman"/>
+    </w:rPr>
+  </w:style>
+  <w:style w:type="paragraph" w:styleId="NormalWeb">
+    <w:name w:val="Normal (Web)"/>
+    <w:basedOn w:val="Normal"/>
+    <w:uiPriority w:val="99"/>
+    <w:rsid w:val="00866877"/>
+    <w:pPr>
+      <w:spacing w:before="100" w:beforeAutospacing="1" w:after="100" w:afterAutospacing="1" w:line="240" w:lineRule="auto"/>
+    </w:pPr>
+    <w:rPr>
+      <w:rFonts w:ascii="Times New Roman" w:eastAsia="Times New Roman" w:hAnsi="Times New Roman" w:cs="Times New Roman"/>
+      <w:sz w:val="24"/>
+      <w:szCs w:val="24"/>
+      <w:lang w:val="en-US"/>
+    </w:rPr>
+  </w:style>
+  <w:style w:type="paragraph" w:customStyle="1" w:styleId="Default">
+    <w:name w:val="Default"/>
+    <w:rsid w:val="00AB34D2"/>
+    <w:pPr>
+      <w:autoSpaceDE w:val="0"/>
+      <w:autoSpaceDN w:val="0"/>
+      <w:adjustRightInd w:val="0"/>
+    </w:pPr>
+    <w:rPr>
+      <w:rFonts w:cs="Calibri"/>
+      <w:color w:val="000000"/>
+      <w:sz w:val="24"/>
+      <w:szCs w:val="24"/>
+    </w:rPr>
+  </w:style>
+  <w:style w:type="paragraph" w:styleId="Subtitle">
+    <w:name w:val="Subtitle"/>
+    <w:basedOn w:val="Normal"/>
+    <w:next w:val="Normal"/>
+    <w:link w:val="SubtitleChar"/>
+    <w:qFormat/>
+    <w:locked/>
+    <w:rsid w:val="00242FEA"/>
+    <w:pPr>
+      <w:numPr>
+        <w:ilvl w:val="1"/>
+      </w:numPr>
+      <w:spacing w:after="160"/>
+    </w:pPr>
+    <w:rPr>
+      <w:rFonts w:asciiTheme="minorHAnsi" w:eastAsiaTheme="minorEastAsia" w:hAnsiTheme="minorHAnsi" w:cstheme="minorBidi"/>
+      <w:color w:val="5A5A5A" w:themeColor="text1" w:themeTint="A5"/>
+      <w:spacing w:val="15"/>
+    </w:rPr>
+  </w:style>
+  <w:style w:type="character" w:customStyle="1" w:styleId="SubtitleChar">
+    <w:name w:val="Subtitle Char"/>
+    <w:basedOn w:val="DefaultParagraphFont"/>
+    <w:link w:val="Subtitle"/>
+    <w:rsid w:val="00242FEA"/>
+    <w:rPr>
+      <w:rFonts w:asciiTheme="minorHAnsi" w:eastAsiaTheme="minorEastAsia" w:hAnsiTheme="minorHAnsi" w:cstheme="minorBidi"/>
+      <w:color w:val="5A5A5A" w:themeColor="text1" w:themeTint="A5"/>
+      <w:spacing w:val="15"/>
+      <w:sz w:val="22"/>
+      <w:szCs w:val="22"/>
+      <w:lang w:eastAsia="en-US"/>
+    </w:rPr>
+  </w:style>
+</w:styles>
+</file>
+
+<file path=word/stylesWithEffects.xml><?xml version="1.0" encoding="utf-8"?>
+<w:styles xmlns:wpc="http://schemas.microsoft.com/office/word/2010/wordprocessingCanvas" xmlns:mc="http://schemas.openxmlformats.org/markup-compatibility/2006" xmlns:o="urn:schemas-microsoft-com:office:office" xmlns:r="http://schemas.openxmlformats.org/officeDocument/2006/relationships" xmlns:m="http://schemas.openxmlformats.org/officeDocument/2006/math" xmlns:v="urn:schemas-microsoft-com:vml" xmlns:wp14="http://schemas.microsoft.com/office/word/2010/wordprocessingDrawing" xmlns:wp="http://schemas.openxmlformats.org/drawingml/2006/wordprocessingDrawing" xmlns:w10="urn:schemas-microsoft-com:office:word" xmlns:w="http://schemas.openxmlformats.org/wordprocessingml/2006/main" xmlns:w14="http://schemas.microsoft.com/office/word/2010/wordml" xmlns:wpg="http://schemas.microsoft.com/office/word/2010/wordprocessingGroup" xmlns:wpi="http://schemas.microsoft.com/office/word/2010/wordprocessingInk" xmlns:wne="http://schemas.microsoft.com/office/word/2006/wordml" xmlns:wps="http://schemas.microsoft.com/office/word/2010/wordprocessingShape" mc:Ignorable="w14 wp14">
+  <w:docDefaults>
+    <w:rPrDefault>
+      <w:rPr>
+        <w:rFonts w:ascii="Calibri" w:eastAsia="Calibri" w:hAnsi="Calibri" w:cs="Arial"/>
+        <w:lang w:val="de-DE" w:eastAsia="de-DE" w:bidi="ar-SA"/>
+      </w:rPr>
+    </w:rPrDefault>
+    <w:pPrDefault/>
+  </w:docDefaults>
+  <w:latentStyles w:defLockedState="0" w:defUIPriority="99" w:defSemiHidden="1" w:defUnhideWhenUsed="1" w:defQFormat="0" w:count="267">
+    <w:lsdException w:name="Normal" w:locked="1" w:semiHidden="0" w:uiPriority="0" w:unhideWhenUsed="0" w:qFormat="1"/>
+    <w:lsdException w:name="heading 1" w:locked="1" w:semiHidden="0" w:uiPriority="9" w:unhideWhenUsed="0" w:qFormat="1"/>
+    <w:lsdException w:name="heading 2" w:locked="1" w:semiHidden="0" w:uiPriority="9" w:unhideWhenUsed="0" w:qFormat="1"/>
+    <w:lsdException w:name="heading 3" w:locked="1" w:semiHidden="0" w:uiPriority="9" w:unhideWhenUsed="0" w:qFormat="1"/>
+    <w:lsdException w:name="heading 4" w:locked="1" w:semiHidden="0" w:uiPriority="9" w:unhideWhenUsed="0" w:qFormat="1"/>
+    <w:lsdException w:name="heading 5" w:locked="1" w:semiHidden="0" w:uiPriority="9" w:unhideWhenUsed="0" w:qFormat="1"/>
+    <w:lsdException w:name="heading 6" w:locked="1" w:uiPriority="0" w:qFormat="1"/>
+    <w:lsdException w:name="heading 7" w:locked="1" w:uiPriority="0" w:qFormat="1"/>
+    <w:lsdException w:name="heading 8" w:locked="1" w:uiPriority="0" w:qFormat="1"/>
+    <w:lsdException w:name="heading 9" w:locked="1" w:uiPriority="0" w:qFormat="1"/>
+    <w:lsdException w:name="toc 1" w:locked="1" w:semiHidden="0" w:uiPriority="39" w:unhideWhenUsed="0"/>
+    <w:lsdException w:name="toc 2" w:locked="1" w:semiHidden="0" w:uiPriority="39" w:unhideWhenUsed="0"/>
+    <w:lsdException w:name="toc 3" w:locked="1" w:semiHidden="0" w:uiPriority="39" w:unhideWhenUsed="0"/>
+    <w:lsdException w:name="toc 4" w:locked="1" w:semiHidden="0" w:uiPriority="0" w:unhideWhenUsed="0"/>
+    <w:lsdException w:name="toc 5" w:locked="1" w:semiHidden="0" w:uiPriority="0" w:unhideWhenUsed="0"/>
+    <w:lsdException w:name="toc 6" w:locked="1" w:semiHidden="0" w:uiPriority="0" w:unhideWhenUsed="0"/>
+    <w:lsdException w:name="toc 7" w:locked="1" w:semiHidden="0" w:uiPriority="0" w:unhideWhenUsed="0"/>
+    <w:lsdException w:name="toc 8" w:locked="1" w:semiHidden="0" w:uiPriority="0" w:unhideWhenUsed="0"/>
+    <w:lsdException w:name="toc 9" w:locked="1" w:semiHidden="0" w:uiPriority="0" w:unhideWhenUsed="0"/>
+    <w:lsdException w:name="caption" w:locked="1" w:semiHidden="0" w:uiPriority="0" w:unhideWhenUsed="0" w:qFormat="1"/>
+    <w:lsdException w:name="Title" w:locked="1" w:semiHidden="0" w:uiPriority="0" w:unhideWhenUsed="0" w:qFormat="1"/>
+    <w:lsdException w:name="Default Paragraph Font" w:locked="1" w:semiHidden="0" w:uiPriority="0" w:unhideWhenUsed="0"/>
+    <w:lsdException w:name="Subtitle" w:locked="1" w:semiHidden="0" w:uiPriority="0" w:unhideWhenUsed="0" w:qFormat="1"/>
+    <w:lsdException w:name="Strong" w:locked="1" w:semiHidden="0" w:uiPriority="0" w:unhideWhenUsed="0" w:qFormat="1"/>
+    <w:lsdException w:name="Emphasis" w:locked="1" w:semiHidden="0" w:uiPriority="0" w:unhideWhenUsed="0" w:qFormat="1"/>
+    <w:lsdException w:name="Table Grid" w:locked="1" w:semiHidden="0" w:uiPriority="59" w:unhideWhenUsed="0"/>
+    <w:lsdException w:name="Placeholder Text" w:unhideWhenUsed="0"/>
+    <w:lsdException w:name="No Spacing" w:semiHidden="0" w:uiPriority="1" w:unhideWhenUsed="0" w:qFormat="1"/>
+    <w:lsdException w:name="Light Shading" w:semiHidden="0" w:uiPriority="60" w:unhideWhenUsed="0"/>
+    <w:lsdException w:name="Light List" w:semiHidden="0" w:uiPriority="61" w:unhideWhenUsed="0"/>
+    <w:lsdException w:name="Light Grid" w:semiHidden="0" w:uiPriority="62" w:unhideWhenUsed="0"/>
+    <w:lsdException w:name="Medium Shading 1" w:semiHidden="0" w:uiPriority="63" w:unhideWhenUsed="0"/>
+    <w:lsdException w:name="Medium Shading 2" w:semiHidden="0" w:uiPriority="64" w:unhideWhenUsed="0"/>
+    <w:lsdException w:name="Medium List 1" w:semiHidden="0" w:uiPriority="65" w:unhideWhenUsed="0"/>
+    <w:lsdException w:name="Medium List 2" w:semiHidden="0" w:uiPriority="66" w:unhideWhenUsed="0"/>
+    <w:lsdException w:name="Medium Grid 1" w:semiHidden="0" w:uiPriority="67" w:unhideWhenUsed="0"/>
+    <w:lsdException w:name="Medium Grid 2" w:semiHidden="0" w:uiPriority="68" w:unhideWhenUsed="0"/>
+    <w:lsdException w:name="Medium Grid 3" w:semiHidden="0" w:uiPriority="69" w:unhideWhenUsed="0"/>
+    <w:lsdException w:name="Dark List" w:semiHidden="0" w:uiPriority="70" w:unhideWhenUsed="0"/>
+    <w:lsdException w:name="Colorful Shading" w:semiHidden="0" w:uiPriority="71" w:unhideWhenUsed="0"/>
+    <w:lsdException w:name="Colorful List" w:semiHidden="0" w:uiPriority="72" w:unhideWhenUsed="0"/>
+    <w:lsdException w:name="Colorful Grid" w:semiHidden="0" w:uiPriority="73" w:unhideWhenUsed="0"/>
+    <w:lsdException w:name="Light Shading Accent 1" w:semiHidden="0" w:uiPriority="60" w:unhideWhenUsed="0"/>
+    <w:lsdException w:name="Light List Accent 1" w:semiHidden="0" w:uiPriority="61" w:unhideWhenUsed="0"/>
+    <w:lsdException w:name="Light Grid Accent 1" w:semiHidden="0" w:uiPriority="62" w:unhideWhenUsed="0"/>
+    <w:lsdException w:name="Medium Shading 1 Accent 1" w:semiHidden="0" w:uiPriority="63" w:unhideWhenUsed="0"/>
+    <w:lsdException w:name="Medium Shading 2 Accent 1" w:semiHidden="0" w:uiPriority="64" w:unhideWhenUsed="0"/>
+    <w:lsdException w:name="Medium List 1 Accent 1" w:semiHidden="0" w:uiPriority="65" w:unhideWhenUsed="0"/>
+    <w:lsdException w:name="Revision" w:unhideWhenUsed="0"/>
+    <w:lsdException w:name="List Paragraph" w:semiHidden="0" w:uiPriority="34" w:unhideWhenUsed="0" w:qFormat="1"/>
+    <w:lsdException w:name="Quote" w:semiHidden="0" w:uiPriority="29" w:unhideWhenUsed="0" w:qFormat="1"/>
+    <w:lsdException w:name="Intense Quote" w:semiHidden="0" w:uiPriority="30" w:unhideWhenUsed="0" w:qFormat="1"/>
+    <w:lsdException w:name="Medium List 2 Accent 1" w:semiHidden="0" w:uiPriority="66" w:unhideWhenUsed="0"/>
+    <w:lsdException w:name="Medium Grid 1 Accent 1" w:semiHidden="0" w:uiPriority="67" w:unhideWhenUsed="0"/>
+    <w:lsdException w:name="Medium Grid 2 Accent 1" w:semiHidden="0" w:uiPriority="68" w:unhideWhenUsed="0"/>
+    <w:lsdException w:name="Medium Grid 3 Accent 1" w:semiHidden="0" w:uiPriority="69" w:unhideWhenUsed="0"/>
+    <w:lsdException w:name="Dark List Accent 1" w:semiHidden="0" w:uiPriority="70" w:unhideWhenUsed="0"/>
+    <w:lsdException w:name="Colorful Shading Accent 1" w:semiHidden="0" w:uiPriority="71" w:unhideWhenUsed="0"/>
+    <w:lsdException w:name="Colorful List Accent 1" w:semiHidden="0" w:uiPriority="72" w:unhideWhenUsed="0"/>
+    <w:lsdException w:name="Colorful Grid Accent 1" w:semiHidden="0" w:uiPriority="73" w:unhideWhenUsed="0"/>
+    <w:lsdException w:name="Light Shading Accent 2" w:semiHidden="0" w:uiPriority="60" w:unhideWhenUsed="0"/>
+    <w:lsdException w:name="Light List Accent 2" w:semiHidden="0" w:uiPriority="61" w:unhideWhenUsed="0"/>
+    <w:lsdException w:name="Light Grid Accent 2" w:semiHidden="0" w:uiPriority="62" w:unhideWhenUsed="0"/>
+    <w:lsdException w:name="Medium Shading 1 Accent 2" w:semiHidden="0" w:uiPriority="63" w:unhideWhenUsed="0"/>
+    <w:lsdException w:name="Medium Shading 2 Accent 2" w:semiHidden="0" w:uiPriority="64" w:unhideWhenUsed="0"/>
+    <w:lsdException w:name="Medium List 1 Accent 2" w:semiHidden="0" w:uiPriority="65" w:unhideWhenUsed="0"/>
+    <w:lsdException w:name="Medium List 2 Accent 2" w:semiHidden="0" w:uiPriority="66" w:unhideWhenUsed="0"/>
+    <w:lsdException w:name="Medium Grid 1 Accent 2" w:semiHidden="0" w:uiPriority="67" w:unhideWhenUsed="0"/>
+    <w:lsdException w:name="Medium Grid 2 Accent 2" w:semiHidden="0" w:uiPriority="68" w:unhideWhenUsed="0"/>
+    <w:lsdException w:name="Medium Grid 3 Accent 2" w:semiHidden="0" w:uiPriority="69" w:unhideWhenUsed="0"/>
+    <w:lsdException w:name="Dark List Accent 2" w:semiHidden="0" w:uiPriority="70" w:unhideWhenUsed="0"/>
+    <w:lsdException w:name="Colorful Shading Accent 2" w:semiHidden="0" w:uiPriority="71" w:unhideWhenUsed="0"/>
+    <w:lsdException w:name="Colorful List Accent 2" w:semiHidden="0" w:uiPriority="72" w:unhideWhenUsed="0"/>
+    <w:lsdException w:name="Colorful Grid Accent 2" w:semiHidden="0" w:uiPriority="73" w:unhideWhenUsed="0"/>
+    <w:lsdException w:name="Light Shading Accent 3" w:semiHidden="0" w:uiPriority="60" w:unhideWhenUsed="0"/>
+    <w:lsdException w:name="Light List Accent 3" w:semiHidden="0" w:uiPriority="61" w:unhideWhenUsed="0"/>
+    <w:lsdException w:name="Light Grid Accent 3" w:semiHidden="0" w:uiPriority="62" w:unhideWhenUsed="0"/>
+    <w:lsdException w:name="Medium Shading 1 Accent 3" w:semiHidden="0" w:uiPriority="63" w:unhideWhenUsed="0"/>
+    <w:lsdException w:name="Medium Shading 2 Accent 3" w:semiHidden="0" w:uiPriority="64" w:unhideWhenUsed="0"/>
+    <w:lsdException w:name="Medium List 1 Accent 3" w:semiHidden="0" w:uiPriority="65" w:unhideWhenUsed="0"/>
+    <w:lsdException w:name="Medium List 2 Accent 3" w:semiHidden="0" w:uiPriority="66" w:unhideWhenUsed="0"/>
+    <w:lsdException w:name="Medium Grid 1 Accent 3" w:semiHidden="0" w:uiPriority="67" w:unhideWhenUsed="0"/>
+    <w:lsdException w:name="Medium Grid 2 Accent 3" w:semiHidden="0" w:uiPriority="68" w:unhideWhenUsed="0"/>
+    <w:lsdException w:name="Medium Grid 3 Accent 3" w:semiHidden="0" w:uiPriority="69" w:unhideWhenUsed="0"/>
+    <w:lsdException w:name="Dark List Accent 3" w:semiHidden="0" w:uiPriority="70" w:unhideWhenUsed="0"/>
+    <w:lsdException w:name="Colorful Shading Accent 3" w:semiHidden="0" w:uiPriority="71" w:unhideWhenUsed="0"/>
+    <w:lsdException w:name="Colorful List Accent 3" w:semiHidden="0" w:uiPriority="72" w:unhideWhenUsed="0"/>
+    <w:lsdException w:name="Colorful Grid Accent 3" w:semiHidden="0" w:uiPriority="73" w:unhideWhenUsed="0"/>
+    <w:lsdException w:name="Light Shading Accent 4" w:semiHidden="0" w:uiPriority="60" w:unhideWhenUsed="0"/>
+    <w:lsdException w:name="Light List Accent 4" w:semiHidden="0" w:uiPriority="61" w:unhideWhenUsed="0"/>
+    <w:lsdException w:name="Light Grid Accent 4" w:semiHidden="0" w:uiPriority="62" w:unhideWhenUsed="0"/>
+    <w:lsdException w:name="Medium Shading 1 Accent 4" w:semiHidden="0" w:uiPriority="63" w:unhideWhenUsed="0"/>
+    <w:lsdException w:name="Medium Shading 2 Accent 4" w:semiHidden="0" w:uiPriority="64" w:unhideWhenUsed="0"/>
+    <w:lsdException w:name="Medium List 1 Accent 4" w:semiHidden="0" w:uiPriority="65" w:unhideWhenUsed="0"/>
+    <w:lsdException w:name="Medium List 2 Accent 4" w:semiHidden="0" w:uiPriority="66" w:unhideWhenUsed="0"/>
+    <w:lsdException w:name="Medium Grid 1 Accent 4" w:semiHidden="0" w:uiPriority="67" w:unhideWhenUsed="0"/>
+    <w:lsdException w:name="Medium Grid 2 Accent 4" w:semiHidden="0" w:uiPriority="68" w:unhideWhenUsed="0"/>
+    <w:lsdException w:name="Medium Grid 3 Accent 4" w:semiHidden="0" w:uiPriority="69" w:unhideWhenUsed="0"/>
+    <w:lsdException w:name="Dark List Accent 4" w:semiHidden="0" w:uiPriority="70" w:unhideWhenUsed="0"/>
+    <w:lsdException w:name="Colorful Shading Accent 4" w:semiHidden="0" w:uiPriority="71" w:unhideWhenUsed="0"/>
+    <w:lsdException w:name="Colorful List Accent 4" w:semiHidden="0" w:uiPriority="72" w:unhideWhenUsed="0"/>
+    <w:lsdException w:name="Colorful Grid Accent 4" w:semiHidden="0" w:uiPriority="73" w:unhideWhenUsed="0"/>
+    <w:lsdException w:name="Light Shading Accent 5" w:semiHidden="0" w:uiPriority="60" w:unhideWhenUsed="0"/>
+    <w:lsdException w:name="Light List Accent 5" w:semiHidden="0" w:uiPriority="61" w:unhideWhenUsed="0"/>
+    <w:lsdException w:name="Light Grid Accent 5" w:semiHidden="0" w:uiPriority="62" w:unhideWhenUsed="0"/>
+    <w:lsdException w:name="Medium Shading 1 Accent 5" w:semiHidden="0" w:uiPriority="63" w:unhideWhenUsed="0"/>
+    <w:lsdException w:name="Medium Shading 2 Accent 5" w:semiHidden="0" w:uiPriority="64" w:unhideWhenUsed="0"/>
+    <w:lsdException w:name="Medium List 1 Accent 5" w:semiHidden="0" w:uiPriority="65" w:unhideWhenUsed="0"/>
+    <w:lsdException w:name="Medium List 2 Accent 5" w:semiHidden="0" w:uiPriority="66" w:unhideWhenUsed="0"/>
+    <w:lsdException w:name="Medium Grid 1 Accent 5" w:semiHidden="0" w:uiPriority="67" w:unhideWhenUsed="0"/>
+    <w:lsdException w:name="Medium Grid 2 Accent 5" w:semiHidden="0" w:uiPriority="68" w:unhideWhenUsed="0"/>
+    <w:lsdException w:name="Medium Grid 3 Accent 5" w:semiHidden="0" w:uiPriority="69" w:unhideWhenUsed="0"/>
+    <w:lsdException w:name="Dark List Accent 5" w:semiHidden="0" w:uiPriority="70" w:unhideWhenUsed="0"/>
+    <w:lsdException w:name="Colorful Shading Accent 5" w:semiHidden="0" w:uiPriority="71" w:unhideWhenUsed="0"/>
+    <w:lsdException w:name="Colorful List Accent 5" w:semiHidden="0" w:uiPriority="72" w:unhideWhenUsed="0"/>
+    <w:lsdException w:name="Colorful Grid Accent 5" w:semiHidden="0" w:uiPriority="73" w:unhideWhenUsed="0"/>
+    <w:lsdException w:name="Light Shading Accent 6" w:semiHidden="0" w:uiPriority="60" w:unhideWhenUsed="0"/>
+    <w:lsdException w:name="Light List Accent 6" w:semiHidden="0" w:uiPriority="61" w:unhideWhenUsed="0"/>
+    <w:lsdException w:name="Light Grid Accent 6" w:semiHidden="0" w:uiPriority="62" w:unhideWhenUsed="0"/>
+    <w:lsdException w:name="Medium Shading 1 Accent 6" w:semiHidden="0" w:uiPriority="63" w:unhideWhenUsed="0"/>
+    <w:lsdException w:name="Medium Shading 2 Accent 6" w:semiHidden="0" w:uiPriority="64" w:unhideWhenUsed="0"/>
+    <w:lsdException w:name="Medium List 1 Accent 6" w:semiHidden="0" w:uiPriority="65" w:unhideWhenUsed="0"/>
+    <w:lsdException w:name="Medium List 2 Accent 6" w:semiHidden="0" w:uiPriority="66" w:unhideWhenUsed="0"/>
+    <w:lsdException w:name="Medium Grid 1 Accent 6" w:semiHidden="0" w:uiPriority="67" w:unhideWhenUsed="0"/>
+    <w:lsdException w:name="Medium Grid 2 Accent 6" w:semiHidden="0" w:uiPriority="68" w:unhideWhenUsed="0"/>
+    <w:lsdException w:name="Medium Grid 3 Accent 6" w:semiHidden="0" w:uiPriority="69" w:unhideWhenUsed="0"/>
+    <w:lsdException w:name="Dark List Accent 6" w:semiHidden="0" w:uiPriority="70" w:unhideWhenUsed="0"/>
+    <w:lsdException w:name="Colorful Shading Accent 6" w:semiHidden="0" w:uiPriority="71" w:unhideWhenUsed="0"/>
+    <w:lsdException w:name="Colorful List Accent 6" w:semiHidden="0" w:uiPriority="72" w:unhideWhenUsed="0"/>
+    <w:lsdException w:name="Colorful Grid Accent 6" w:semiHidden="0" w:uiPriority="73" w:unhideWhenUsed="0"/>
+    <w:lsdException w:name="Subtle Emphasis" w:semiHidden="0" w:uiPriority="19" w:unhideWhenUsed="0" w:qFormat="1"/>
+    <w:lsdException w:name="Intense Emphasis" w:semiHidden="0" w:uiPriority="21" w:unhideWhenUsed="0" w:qFormat="1"/>
+    <w:lsdException w:name="Subtle Reference" w:semiHidden="0" w:uiPriority="31" w:unhideWhenUsed="0" w:qFormat="1"/>
+    <w:lsdException w:name="Intense Reference" w:semiHidden="0" w:uiPriority="32" w:unhideWhenUsed="0" w:qFormat="1"/>
+    <w:lsdException w:name="Book Title" w:semiHidden="0" w:uiPriority="33" w:unhideWhenUsed="0" w:qFormat="1"/>
+    <w:lsdException w:name="Bibliography" w:uiPriority="37"/>
+    <w:lsdException w:name="TOC Heading" w:semiHidden="0" w:uiPriority="39" w:unhideWhenUsed="0" w:qFormat="1"/>
   </w:latentStyles>
   <w:style w:type="paragraph" w:default="1" w:styleId="Normal">
     <w:name w:val="Normal"/>
@@ -18703,7 +19449,7 @@
 </file>
 
 <file path=customXml/itemProps1.xml><?xml version="1.0" encoding="utf-8"?>
-<ds:datastoreItem xmlns:ds="http://schemas.openxmlformats.org/officeDocument/2006/customXml" ds:itemID="{1FABEB0D-5ACD-4008-9069-A559552F899D}">
+<ds:datastoreItem xmlns:ds="http://schemas.openxmlformats.org/officeDocument/2006/customXml" ds:itemID="{5CC116BE-CABD-465C-BF14-60634B2DA4E2}">
   <ds:schemaRefs>
     <ds:schemaRef ds:uri="http://schemas.openxmlformats.org/officeDocument/2006/bibliography"/>
   </ds:schemaRefs>

</xml_diff>